<commit_message>
Final revisions for Drug, Alcohol Dependence Journal
</commit_message>
<xml_diff>
--- a/drafts/DrugAlcoholDepend/20230925_PilotStudy_PLR_digitalBiomarker_RecentCannabisUse.docx
+++ b/drafts/DrugAlcoholDepend/20230925_PilotStudy_PLR_digitalBiomarker_RecentCannabisUse.docx
@@ -760,7 +760,7 @@
     </w:p>
     <w:p>
       <w:pPr>
-        <w:spacing w:after="0" w:line="240" w:lineRule="auto"/>
+        <w:spacing w:after="0" w:line="480" w:lineRule="auto"/>
         <w:rPr>
           <w:rFonts w:ascii="Times New Roman" w:hAnsi="Times New Roman" w:cs="Times New Roman"/>
           <w:b/>
@@ -769,6 +769,24 @@
           <w:szCs w:val="24"/>
         </w:rPr>
       </w:pPr>
+      <w:r>
+        <w:rPr>
+          <w:rFonts w:ascii="Times New Roman" w:hAnsi="Times New Roman" w:cs="Times New Roman"/>
+          <w:b/>
+          <w:bCs/>
+          <w:sz w:val="24"/>
+          <w:szCs w:val="24"/>
+        </w:rPr>
+        <w:t xml:space="preserve">FUNDING: </w:t>
+      </w:r>
+      <w:r>
+        <w:rPr>
+          <w:rFonts w:ascii="Times New Roman" w:hAnsi="Times New Roman" w:cs="Times New Roman"/>
+          <w:sz w:val="24"/>
+          <w:szCs w:val="24"/>
+        </w:rPr>
+        <w:t>This work was supported by the Colorado Department of Public Health and Environment and the National Institutes of Health (R01DA049800).</w:t>
+      </w:r>
       <w:r>
         <w:rPr>
           <w:rFonts w:ascii="Times New Roman" w:hAnsi="Times New Roman" w:cs="Times New Roman"/>
@@ -782,448 +800,13 @@
     </w:p>
     <w:p>
       <w:pPr>
-        <w:spacing w:line="480" w:lineRule="auto"/>
-        <w:rPr>
-          <w:rFonts w:ascii="Times New Roman" w:hAnsi="Times New Roman" w:cs="Times New Roman"/>
-          <w:sz w:val="24"/>
-          <w:szCs w:val="24"/>
-        </w:rPr>
-      </w:pPr>
-      <w:commentRangeStart w:id="1"/>
-      <w:r>
-        <w:rPr>
-          <w:rFonts w:ascii="Times New Roman" w:hAnsi="Times New Roman" w:cs="Times New Roman"/>
-          <w:b/>
-          <w:bCs/>
-          <w:sz w:val="24"/>
-          <w:szCs w:val="24"/>
-        </w:rPr>
-        <w:lastRenderedPageBreak/>
-        <w:t>Highlights</w:t>
-      </w:r>
-      <w:r>
-        <w:rPr>
-          <w:rFonts w:ascii="Times New Roman" w:hAnsi="Times New Roman" w:cs="Times New Roman"/>
-          <w:sz w:val="24"/>
-          <w:szCs w:val="24"/>
-        </w:rPr>
-        <w:t xml:space="preserve">: </w:t>
-      </w:r>
-      <w:commentRangeEnd w:id="1"/>
-      <w:r>
-        <w:rPr>
-          <w:rStyle w:val="CommentReference"/>
-        </w:rPr>
-        <w:commentReference w:id="1"/>
-      </w:r>
-    </w:p>
-    <w:p>
-      <w:pPr>
+        <w:pStyle w:val="ListParagraph"/>
         <w:numPr>
-          <w:ilvl w:val="0"/>
+          <w:ilvl w:val="1"/>
           <w:numId w:val="9"/>
         </w:numPr>
-        <w:tabs>
-          <w:tab w:val="clear" w:pos="720"/>
-          <w:tab w:val="num" w:pos="-360"/>
-        </w:tabs>
-        <w:spacing w:before="100" w:beforeAutospacing="1" w:after="100" w:afterAutospacing="1" w:line="480" w:lineRule="auto"/>
+        <w:spacing w:line="480" w:lineRule="auto"/>
         <w:ind w:left="360"/>
-        <w:rPr>
-          <w:rFonts w:ascii="Times New Roman" w:eastAsia="Times New Roman" w:hAnsi="Times New Roman" w:cs="Times New Roman"/>
-          <w:sz w:val="24"/>
-          <w:szCs w:val="24"/>
-          <w:lang w:bidi="mr-IN"/>
-        </w:rPr>
-      </w:pPr>
-      <w:r>
-        <w:rPr>
-          <w:rFonts w:ascii="Times New Roman" w:eastAsia="Times New Roman" w:hAnsi="Times New Roman" w:cs="Times New Roman"/>
-          <w:sz w:val="24"/>
-          <w:szCs w:val="24"/>
-          <w:lang w:bidi="mr-IN"/>
-        </w:rPr>
-        <w:t xml:space="preserve">Results </w:t>
-      </w:r>
-      <w:r>
-        <w:rPr>
-          <w:rFonts w:ascii="Times New Roman" w:eastAsia="Times New Roman" w:hAnsi="Times New Roman" w:cs="Times New Roman"/>
-          <w:sz w:val="24"/>
-          <w:szCs w:val="24"/>
-          <w:lang w:bidi="mr-IN"/>
-        </w:rPr>
-        <w:t>reveal differences in pupil</w:t>
-      </w:r>
-      <w:r>
-        <w:rPr>
-          <w:rFonts w:ascii="Times New Roman" w:eastAsia="Times New Roman" w:hAnsi="Times New Roman" w:cs="Times New Roman"/>
-          <w:sz w:val="24"/>
-          <w:szCs w:val="24"/>
-          <w:lang w:bidi="mr-IN"/>
-        </w:rPr>
-        <w:t>lary light</w:t>
-      </w:r>
-      <w:r>
-        <w:rPr>
-          <w:rFonts w:ascii="Times New Roman" w:eastAsia="Times New Roman" w:hAnsi="Times New Roman" w:cs="Times New Roman"/>
-          <w:sz w:val="24"/>
-          <w:szCs w:val="24"/>
-          <w:lang w:bidi="mr-IN"/>
-        </w:rPr>
-        <w:t xml:space="preserve"> responses between </w:t>
-      </w:r>
-      <w:r>
-        <w:rPr>
-          <w:rFonts w:ascii="Times New Roman" w:eastAsia="Times New Roman" w:hAnsi="Times New Roman" w:cs="Times New Roman"/>
-          <w:sz w:val="24"/>
-          <w:szCs w:val="24"/>
-          <w:lang w:bidi="mr-IN"/>
-        </w:rPr>
-        <w:t>recent</w:t>
-      </w:r>
-      <w:r>
-        <w:rPr>
-          <w:rFonts w:ascii="Times New Roman" w:eastAsia="Times New Roman" w:hAnsi="Times New Roman" w:cs="Times New Roman"/>
-          <w:sz w:val="24"/>
-          <w:szCs w:val="24"/>
-          <w:lang w:bidi="mr-IN"/>
-        </w:rPr>
-        <w:t xml:space="preserve"> cannabis </w:t>
-      </w:r>
-      <w:r>
-        <w:rPr>
-          <w:rFonts w:ascii="Times New Roman" w:eastAsia="Times New Roman" w:hAnsi="Times New Roman" w:cs="Times New Roman"/>
-          <w:sz w:val="24"/>
-          <w:szCs w:val="24"/>
-          <w:lang w:bidi="mr-IN"/>
-        </w:rPr>
-        <w:t xml:space="preserve">users </w:t>
-      </w:r>
-      <w:r>
-        <w:rPr>
-          <w:rFonts w:ascii="Times New Roman" w:eastAsia="Times New Roman" w:hAnsi="Times New Roman" w:cs="Times New Roman"/>
-          <w:sz w:val="24"/>
-          <w:szCs w:val="24"/>
-          <w:lang w:bidi="mr-IN"/>
-        </w:rPr>
-        <w:t xml:space="preserve">and </w:t>
-      </w:r>
-      <w:r>
-        <w:rPr>
-          <w:rFonts w:ascii="Times New Roman" w:eastAsia="Times New Roman" w:hAnsi="Times New Roman" w:cs="Times New Roman"/>
-          <w:sz w:val="24"/>
-          <w:szCs w:val="24"/>
-          <w:lang w:bidi="mr-IN"/>
-        </w:rPr>
-        <w:t>non-users</w:t>
-      </w:r>
-      <w:r>
-        <w:rPr>
-          <w:rFonts w:ascii="Times New Roman" w:eastAsia="Times New Roman" w:hAnsi="Times New Roman" w:cs="Times New Roman"/>
-          <w:sz w:val="24"/>
-          <w:szCs w:val="24"/>
-          <w:lang w:bidi="mr-IN"/>
-        </w:rPr>
-        <w:t xml:space="preserve">. </w:t>
-      </w:r>
-    </w:p>
-    <w:p>
-      <w:pPr>
-        <w:numPr>
-          <w:ilvl w:val="0"/>
-          <w:numId w:val="9"/>
-        </w:numPr>
-        <w:tabs>
-          <w:tab w:val="clear" w:pos="720"/>
-          <w:tab w:val="num" w:pos="-360"/>
-        </w:tabs>
-        <w:spacing w:before="100" w:beforeAutospacing="1" w:after="100" w:afterAutospacing="1" w:line="480" w:lineRule="auto"/>
-        <w:ind w:left="360"/>
-        <w:rPr>
-          <w:rFonts w:ascii="Times New Roman" w:eastAsia="Times New Roman" w:hAnsi="Times New Roman" w:cs="Times New Roman"/>
-          <w:sz w:val="24"/>
-          <w:szCs w:val="24"/>
-          <w:lang w:bidi="mr-IN"/>
-        </w:rPr>
-      </w:pPr>
-      <w:commentRangeStart w:id="2"/>
-      <w:r>
-        <w:rPr>
-          <w:rFonts w:ascii="Times New Roman" w:eastAsia="Times New Roman" w:hAnsi="Times New Roman" w:cs="Times New Roman"/>
-          <w:sz w:val="24"/>
-          <w:szCs w:val="24"/>
-          <w:lang w:bidi="mr-IN"/>
-        </w:rPr>
-        <w:t>Daily and occasional users showed n</w:t>
-      </w:r>
-      <w:r>
-        <w:rPr>
-          <w:rFonts w:ascii="Times New Roman" w:eastAsia="Times New Roman" w:hAnsi="Times New Roman" w:cs="Times New Roman"/>
-          <w:sz w:val="24"/>
-          <w:szCs w:val="24"/>
-          <w:lang w:bidi="mr-IN"/>
-        </w:rPr>
-        <w:t xml:space="preserve">o difference in </w:t>
-      </w:r>
-      <w:r>
-        <w:rPr>
-          <w:rFonts w:ascii="Times New Roman" w:eastAsia="Times New Roman" w:hAnsi="Times New Roman" w:cs="Times New Roman"/>
-          <w:sz w:val="24"/>
-          <w:szCs w:val="24"/>
-          <w:lang w:bidi="mr-IN"/>
-        </w:rPr>
-        <w:t>pupillary light</w:t>
-      </w:r>
-      <w:r>
-        <w:rPr>
-          <w:rFonts w:ascii="Times New Roman" w:eastAsia="Times New Roman" w:hAnsi="Times New Roman" w:cs="Times New Roman"/>
-          <w:sz w:val="24"/>
-          <w:szCs w:val="24"/>
-          <w:lang w:bidi="mr-IN"/>
-        </w:rPr>
-        <w:t xml:space="preserve"> </w:t>
-      </w:r>
-      <w:r>
-        <w:rPr>
-          <w:rFonts w:ascii="Times New Roman" w:eastAsia="Times New Roman" w:hAnsi="Times New Roman" w:cs="Times New Roman"/>
-          <w:sz w:val="24"/>
-          <w:szCs w:val="24"/>
-          <w:lang w:bidi="mr-IN"/>
-        </w:rPr>
-        <w:t>response due to acute cannabis use</w:t>
-      </w:r>
-      <w:r>
-        <w:rPr>
-          <w:rFonts w:ascii="Times New Roman" w:eastAsia="Times New Roman" w:hAnsi="Times New Roman" w:cs="Times New Roman"/>
-          <w:sz w:val="24"/>
-          <w:szCs w:val="24"/>
-          <w:lang w:bidi="mr-IN"/>
-        </w:rPr>
-        <w:t xml:space="preserve">, </w:t>
-      </w:r>
-      <w:r>
-        <w:rPr>
-          <w:rFonts w:ascii="Times New Roman" w:eastAsia="Times New Roman" w:hAnsi="Times New Roman" w:cs="Times New Roman"/>
-          <w:sz w:val="24"/>
-          <w:szCs w:val="24"/>
-          <w:lang w:bidi="mr-IN"/>
-        </w:rPr>
-        <w:t>suggest</w:t>
-      </w:r>
-      <w:r>
-        <w:rPr>
-          <w:rFonts w:ascii="Times New Roman" w:eastAsia="Times New Roman" w:hAnsi="Times New Roman" w:cs="Times New Roman"/>
-          <w:sz w:val="24"/>
-          <w:szCs w:val="24"/>
-          <w:lang w:bidi="mr-IN"/>
-        </w:rPr>
-        <w:t>ing</w:t>
-      </w:r>
-      <w:r>
-        <w:rPr>
-          <w:rFonts w:ascii="Times New Roman" w:eastAsia="Times New Roman" w:hAnsi="Times New Roman" w:cs="Times New Roman"/>
-          <w:sz w:val="24"/>
-          <w:szCs w:val="24"/>
-          <w:lang w:bidi="mr-IN"/>
-        </w:rPr>
-        <w:t xml:space="preserve"> </w:t>
-      </w:r>
-      <w:r>
-        <w:rPr>
-          <w:rFonts w:ascii="Times New Roman" w:eastAsia="Times New Roman" w:hAnsi="Times New Roman" w:cs="Times New Roman"/>
-          <w:sz w:val="24"/>
-          <w:szCs w:val="24"/>
-          <w:lang w:bidi="mr-IN"/>
-        </w:rPr>
-        <w:t>its</w:t>
-      </w:r>
-      <w:r>
-        <w:rPr>
-          <w:rFonts w:ascii="Times New Roman" w:eastAsia="Times New Roman" w:hAnsi="Times New Roman" w:cs="Times New Roman"/>
-          <w:sz w:val="24"/>
-          <w:szCs w:val="24"/>
-          <w:lang w:bidi="mr-IN"/>
-        </w:rPr>
-        <w:t xml:space="preserve"> </w:t>
-      </w:r>
-      <w:r>
-        <w:rPr>
-          <w:rFonts w:ascii="Times New Roman" w:eastAsia="Times New Roman" w:hAnsi="Times New Roman" w:cs="Times New Roman"/>
-          <w:sz w:val="24"/>
-          <w:szCs w:val="24"/>
-          <w:lang w:bidi="mr-IN"/>
-        </w:rPr>
-        <w:t>use as a</w:t>
-      </w:r>
-      <w:r>
-        <w:rPr>
-          <w:rFonts w:ascii="Times New Roman" w:eastAsia="Times New Roman" w:hAnsi="Times New Roman" w:cs="Times New Roman"/>
-          <w:sz w:val="24"/>
-          <w:szCs w:val="24"/>
-          <w:lang w:bidi="mr-IN"/>
-        </w:rPr>
-        <w:t xml:space="preserve"> potential biomarker of recent use</w:t>
-      </w:r>
-      <w:r>
-        <w:rPr>
-          <w:rFonts w:ascii="Times New Roman" w:eastAsia="Times New Roman" w:hAnsi="Times New Roman" w:cs="Times New Roman"/>
-          <w:sz w:val="24"/>
-          <w:szCs w:val="24"/>
-          <w:lang w:bidi="mr-IN"/>
-        </w:rPr>
-        <w:t>,</w:t>
-      </w:r>
-      <w:r>
-        <w:rPr>
-          <w:rFonts w:ascii="Times New Roman" w:eastAsia="Times New Roman" w:hAnsi="Times New Roman" w:cs="Times New Roman"/>
-          <w:sz w:val="24"/>
-          <w:szCs w:val="24"/>
-          <w:lang w:bidi="mr-IN"/>
-        </w:rPr>
-        <w:t xml:space="preserve"> invariant to cannabis tolerance.</w:t>
-      </w:r>
-      <w:commentRangeEnd w:id="2"/>
-      <w:r>
-        <w:rPr>
-          <w:rStyle w:val="CommentReference"/>
-        </w:rPr>
-        <w:commentReference w:id="2"/>
-      </w:r>
-    </w:p>
-    <w:p>
-      <w:pPr>
-        <w:numPr>
-          <w:ilvl w:val="0"/>
-          <w:numId w:val="9"/>
-        </w:numPr>
-        <w:tabs>
-          <w:tab w:val="clear" w:pos="720"/>
-          <w:tab w:val="num" w:pos="-360"/>
-        </w:tabs>
-        <w:spacing w:before="100" w:beforeAutospacing="1" w:after="100" w:afterAutospacing="1" w:line="480" w:lineRule="auto"/>
-        <w:ind w:left="360"/>
-        <w:rPr>
-          <w:rFonts w:ascii="Times New Roman" w:eastAsia="Times New Roman" w:hAnsi="Times New Roman" w:cs="Times New Roman"/>
-          <w:sz w:val="24"/>
-          <w:szCs w:val="24"/>
-          <w:lang w:bidi="mr-IN"/>
-        </w:rPr>
-      </w:pPr>
-      <w:r>
-        <w:rPr>
-          <w:rFonts w:ascii="Times New Roman" w:eastAsia="Times New Roman" w:hAnsi="Times New Roman" w:cs="Times New Roman"/>
-          <w:sz w:val="24"/>
-          <w:szCs w:val="24"/>
-          <w:lang w:bidi="mr-IN"/>
-        </w:rPr>
-        <w:t>Models using f</w:t>
-      </w:r>
-      <w:r>
-        <w:rPr>
-          <w:rFonts w:ascii="Times New Roman" w:eastAsia="Times New Roman" w:hAnsi="Times New Roman" w:cs="Times New Roman"/>
-          <w:sz w:val="24"/>
-          <w:szCs w:val="24"/>
-          <w:lang w:bidi="mr-IN"/>
-        </w:rPr>
-        <w:t>unctional data methods</w:t>
-      </w:r>
-      <w:r>
-        <w:rPr>
-          <w:rFonts w:ascii="Times New Roman" w:eastAsia="Times New Roman" w:hAnsi="Times New Roman" w:cs="Times New Roman"/>
-          <w:sz w:val="24"/>
-          <w:szCs w:val="24"/>
-          <w:lang w:bidi="mr-IN"/>
-        </w:rPr>
-        <w:t xml:space="preserve"> </w:t>
-      </w:r>
-      <w:r>
-        <w:rPr>
-          <w:rFonts w:ascii="Times New Roman" w:eastAsia="Times New Roman" w:hAnsi="Times New Roman" w:cs="Times New Roman"/>
-          <w:sz w:val="24"/>
-          <w:szCs w:val="24"/>
-          <w:lang w:bidi="mr-IN"/>
-        </w:rPr>
-        <w:t>have promise for improving</w:t>
-      </w:r>
-      <w:r>
-        <w:rPr>
-          <w:rFonts w:ascii="Times New Roman" w:eastAsia="Times New Roman" w:hAnsi="Times New Roman" w:cs="Times New Roman"/>
-          <w:sz w:val="24"/>
-          <w:szCs w:val="24"/>
-          <w:lang w:bidi="mr-IN"/>
-        </w:rPr>
-        <w:t xml:space="preserve"> prediction than</w:t>
-      </w:r>
-      <w:r>
-        <w:rPr>
-          <w:rFonts w:ascii="Times New Roman" w:eastAsia="Times New Roman" w:hAnsi="Times New Roman" w:cs="Times New Roman"/>
-          <w:sz w:val="24"/>
-          <w:szCs w:val="24"/>
-          <w:lang w:bidi="mr-IN"/>
-        </w:rPr>
-        <w:t xml:space="preserve"> models using</w:t>
-      </w:r>
-      <w:r>
-        <w:rPr>
-          <w:rFonts w:ascii="Times New Roman" w:eastAsia="Times New Roman" w:hAnsi="Times New Roman" w:cs="Times New Roman"/>
-          <w:sz w:val="24"/>
-          <w:szCs w:val="24"/>
-          <w:lang w:bidi="mr-IN"/>
-        </w:rPr>
-        <w:t xml:space="preserve"> single value </w:t>
-      </w:r>
-      <w:commentRangeStart w:id="3"/>
-      <w:r>
-        <w:rPr>
-          <w:rFonts w:ascii="Times New Roman" w:eastAsia="Times New Roman" w:hAnsi="Times New Roman" w:cs="Times New Roman"/>
-          <w:sz w:val="24"/>
-          <w:szCs w:val="24"/>
-          <w:lang w:bidi="mr-IN"/>
-        </w:rPr>
-        <w:t>summaries</w:t>
-      </w:r>
-      <w:commentRangeEnd w:id="3"/>
-      <w:r>
-        <w:rPr>
-          <w:rStyle w:val="CommentReference"/>
-        </w:rPr>
-        <w:commentReference w:id="3"/>
-      </w:r>
-      <w:r>
-        <w:rPr>
-          <w:rFonts w:ascii="Times New Roman" w:eastAsia="Times New Roman" w:hAnsi="Times New Roman" w:cs="Times New Roman"/>
-          <w:sz w:val="24"/>
-          <w:szCs w:val="24"/>
-          <w:lang w:bidi="mr-IN"/>
-        </w:rPr>
-        <w:t>.</w:t>
-      </w:r>
-    </w:p>
-    <w:p>
-      <w:pPr>
-        <w:spacing w:after="0" w:line="240" w:lineRule="auto"/>
-        <w:rPr>
-          <w:rFonts w:ascii="Times New Roman" w:hAnsi="Times New Roman" w:cs="Times New Roman"/>
-          <w:b/>
-          <w:bCs/>
-          <w:sz w:val="24"/>
-          <w:szCs w:val="24"/>
-        </w:rPr>
-      </w:pPr>
-      <w:r>
-        <w:rPr>
-          <w:rFonts w:ascii="Times New Roman" w:hAnsi="Times New Roman" w:cs="Times New Roman"/>
-          <w:b/>
-          <w:bCs/>
-          <w:sz w:val="24"/>
-          <w:szCs w:val="24"/>
-        </w:rPr>
-        <w:br w:type="page"/>
-      </w:r>
-    </w:p>
-    <w:p>
-      <w:pPr>
-        <w:spacing w:line="480" w:lineRule="auto"/>
         <w:rPr>
           <w:rFonts w:ascii="Times New Roman" w:hAnsi="Times New Roman" w:cs="Times New Roman"/>
           <w:sz w:val="24"/>
@@ -1650,23 +1233,7 @@
           <w:rFonts w:ascii="Times New Roman" w:hAnsi="Times New Roman" w:cs="Times New Roman"/>
           <w:sz w:val="24"/>
         </w:rPr>
-        <w:t>(</w:t>
-      </w:r>
-      <w:proofErr w:type="spellStart"/>
-      <w:r>
-        <w:rPr>
-          <w:rFonts w:ascii="Times New Roman" w:hAnsi="Times New Roman" w:cs="Times New Roman"/>
-          <w:sz w:val="24"/>
-        </w:rPr>
-        <w:t>Biasutti</w:t>
-      </w:r>
-      <w:proofErr w:type="spellEnd"/>
-      <w:r>
-        <w:rPr>
-          <w:rFonts w:ascii="Times New Roman" w:hAnsi="Times New Roman" w:cs="Times New Roman"/>
-          <w:sz w:val="24"/>
-        </w:rPr>
-        <w:t xml:space="preserve"> et al., 2020; Zhang et al., 2020)</w:t>
+        <w:t>(Biasutti et al., 2020; Zhang et al., 2020)</w:t>
       </w:r>
       <w:r>
         <w:rPr>
@@ -1884,7 +1451,7 @@
           <w:sz w:val="24"/>
           <w:szCs w:val="24"/>
         </w:rPr>
-        <w:instrText xml:space="preserve"> ADDIN ZOTERO_ITEM CSL_CITATION {"citationID":"bxd2yHh0","properties":{"formattedCitation":"(\\uc0\\u8220{}Drug Evaluation and Classification (Preliminary School): Participant Manual,\\uc0\\u8221{} 2015)","plainCitation":"(“Drug Evaluation and Classification (Preliminary School): Participant Manual,” 2015)","noteIndex":0},"citationItems":[{"id":637,"uris":["http://zotero.org/users/12529869/items/NJ7QBSAM"],"itemData":{"id":637,"type":"document","language":"English","publisher":"National Highway Traffic Safety Administration","title":"Drug Evaluation and Classification (Preliminary School): Participant Manual","URL":"https://www.nhtsa.gov/sites/nhtsa.gov/files/documents/sfst_pm_full_manual.pdf","accessed":{"date-parts":[["2023",4,4]]},"issued":{"date-parts":[["2015",10]]}}}],"schema":"https://github.com/citation-style-language/schema/raw/master/csl-citation.json"} </w:instrText>
+        <w:instrText xml:space="preserve"> ADDIN ZOTERO_ITEM CSL_CITATION {"citationID":"bxd2yHh0","properties":{"formattedCitation":"({\\i{}Drug Evaluation and Classification (Preliminary School): Participant Manual}, 2015)","plainCitation":"(Drug Evaluation and Classification (Preliminary School): Participant Manual, 2015)","noteIndex":0},"citationItems":[{"id":637,"uris":["http://zotero.org/users/12529869/items/NJ7QBSAM"],"itemData":{"id":637,"type":"report","language":"English","publisher":"National Highway Traffic Safety Administration","title":"Drug Evaluation and Classification (Preliminary School): Participant Manual","URL":"https://www.nhtsa.gov/sites/nhtsa.gov/files/documents/sfst_pm_full_manual.pdf","accessed":{"date-parts":[["2023",4,4]]},"issued":{"date-parts":[["2015",10]]}}}],"schema":"https://github.com/citation-style-language/schema/raw/master/csl-citation.json"} </w:instrText>
       </w:r>
       <w:r>
         <w:rPr>
@@ -1900,7 +1467,25 @@
           <w:sz w:val="24"/>
           <w:szCs w:val="24"/>
         </w:rPr>
-        <w:t>(“Drug Evaluation and Classification (Preliminary School): Participant Manual,” 2015)</w:t>
+        <w:t>(</w:t>
+      </w:r>
+      <w:r>
+        <w:rPr>
+          <w:rFonts w:ascii="Times New Roman" w:hAnsi="Times New Roman" w:cs="Times New Roman"/>
+          <w:i/>
+          <w:iCs/>
+          <w:sz w:val="24"/>
+          <w:szCs w:val="24"/>
+        </w:rPr>
+        <w:t>Drug Evaluation and Classification (Preliminary School): Participant Manual</w:t>
+      </w:r>
+      <w:r>
+        <w:rPr>
+          <w:rFonts w:ascii="Times New Roman" w:hAnsi="Times New Roman" w:cs="Times New Roman"/>
+          <w:sz w:val="24"/>
+          <w:szCs w:val="24"/>
+        </w:rPr>
+        <w:t>, 2015)</w:t>
       </w:r>
       <w:r>
         <w:rPr>
@@ -2486,7 +2071,7 @@
           <w:sz w:val="24"/>
           <w:szCs w:val="24"/>
         </w:rPr>
-        <w:instrText xml:space="preserve"> ADDIN ZOTERO_ITEM CSL_CITATION {"citationID":"4ZoZsYqd","properties":{"formattedCitation":"(\\uc0\\u8220{}Drug Evaluation and Classification (Preliminary School): Participant Manual,\\uc0\\u8221{} 2015; Richman et al., 2004)","plainCitation":"(“Drug Evaluation and Classification (Preliminary School): Participant Manual,” 2015; Richman et al., 2004)","noteIndex":0},"citationItems":[{"id":637,"uris":["http://zotero.org/users/12529869/items/NJ7QBSAM"],"itemData":{"id":637,"type":"document","language":"English","publisher":"National Highway Traffic Safety Administration","title":"Drug Evaluation and Classification (Preliminary School): Participant Manual","URL":"https://www.nhtsa.gov/sites/nhtsa.gov/files/documents/sfst_pm_full_manual.pdf","accessed":{"date-parts":[["2023",4,4]]},"issued":{"date-parts":[["2015",10]]}}},{"id":605,"uris":["http://zotero.org/users/12529869/items/LERNTBY8"],"itemData":{"id":605,"type":"article-journal","abstract":"Background:The Drug Evaluationand Classification (DEC)program was developed to detect, arrest, and convict drivers impaired by drugs other than alcohol. The DEC program is a training programdesigned to prepare police officers and other qualified personsto serve as Drug Recognition Experts (DREs).\nPurpose:The purposesof this study were: ( I )to determine normative values and ranges for pupillary responses using the specific DEC program protocols for pupil testing in nonimpaired persons, and (2)to appraise the suitability of the 3.0- mm to 6.5-mm pupil range as a potential sign of impairment under three conditions.\nMethods:Trained DRE officers measuredpupil sizes using standardized DEC protocols. Pupil measurements were taken under three light levels: room light, near-total darkness, and direct light. The subjects were 250 volunteers, with an average age of 29.2 years (i6.1). All subjects were healthy, nonimpaired, and free of visual, and/or neurological problems.\nResults: For each pupil measured (N=500), the mean (SD)for each of the three test conditions were: room light 3.86 (0.93) mm; near-total darkness 6.41(1.55) mm; and direct light 3.35 (0.72) mm.\nConclusions: This study determined normative values and potential ranges for pupillary responses using the specific DEC program protocols for pupil testing in non-impaired persons. When the presently approved DEC program pupil size range (3.0 to 6.5 mm) is compared with the results of this study, i t appears that the DEC range for pupil size might be too sensitive. However, when determining impairment related to drug(s),the DRE reviews the results of all tests and draws a conclusion based on the totality of the evidence, not only on a variation in the pupil size.","container-title":"Optometry - Journal of the American Optometric Association","DOI":"10.1016/S1529-1839(04)70037-8","ISSN":"15291839","issue":"3","journalAbbreviation":"Optometry - Journal of the American Optometric Association","language":"en","page":"175-182","source":"DOI.org (Crossref)","title":"An evaluation of pupil size standards used by police officers for detecting drug impairment","URL":"https://linkinghub.elsevier.com/retrieve/pii/S1529183904700378","volume":"75","author":[{"family":"Richman","given":"Jack E."},{"family":"Golden McAndrew","given":"Kathleen"},{"family":"Decker","given":"Donald"},{"family":"Mullaney","given":"Stephen C."}],"accessed":{"date-parts":[["2023",7,1]]},"issued":{"date-parts":[["2004",3]]}}}],"schema":"https://github.com/citation-style-language/schema/raw/master/csl-citation.json"} </w:instrText>
+        <w:instrText xml:space="preserve"> ADDIN ZOTERO_ITEM CSL_CITATION {"citationID":"4ZoZsYqd","properties":{"formattedCitation":"({\\i{}Drug Evaluation and Classification (Preliminary School): Participant Manual}, 2015; Richman et al., 2004)","plainCitation":"(Drug Evaluation and Classification (Preliminary School): Participant Manual, 2015; Richman et al., 2004)","noteIndex":0},"citationItems":[{"id":637,"uris":["http://zotero.org/users/12529869/items/NJ7QBSAM"],"itemData":{"id":637,"type":"report","language":"English","publisher":"National Highway Traffic Safety Administration","title":"Drug Evaluation and Classification (Preliminary School): Participant Manual","URL":"https://www.nhtsa.gov/sites/nhtsa.gov/files/documents/sfst_pm_full_manual.pdf","accessed":{"date-parts":[["2023",4,4]]},"issued":{"date-parts":[["2015",10]]}}},{"id":605,"uris":["http://zotero.org/users/12529869/items/LERNTBY8"],"itemData":{"id":605,"type":"article-journal","abstract":"Background:The Drug Evaluationand Classification (DEC)program was developed to detect, arrest, and convict drivers impaired by drugs other than alcohol. The DEC program is a training programdesigned to prepare police officers and other qualified personsto serve as Drug Recognition Experts (DREs).\nPurpose:The purposesof this study were: ( I )to determine normative values and ranges for pupillary responses using the specific DEC program protocols for pupil testing in nonimpaired persons, and (2)to appraise the suitability of the 3.0- mm to 6.5-mm pupil range as a potential sign of impairment under three conditions.\nMethods:Trained DRE officers measuredpupil sizes using standardized DEC protocols. Pupil measurements were taken under three light levels: room light, near-total darkness, and direct light. The subjects were 250 volunteers, with an average age of 29.2 years (i6.1). All subjects were healthy, nonimpaired, and free of visual, and/or neurological problems.\nResults: For each pupil measured (N=500), the mean (SD)for each of the three test conditions were: room light 3.86 (0.93) mm; near-total darkness 6.41(1.55) mm; and direct light 3.35 (0.72) mm.\nConclusions: This study determined normative values and potential ranges for pupillary responses using the specific DEC program protocols for pupil testing in non-impaired persons. When the presently approved DEC program pupil size range (3.0 to 6.5 mm) is compared with the results of this study, i t appears that the DEC range for pupil size might be too sensitive. However, when determining impairment related to drug(s),the DRE reviews the results of all tests and draws a conclusion based on the totality of the evidence, not only on a variation in the pupil size.","container-title":"Optometry - Journal of the American Optometric Association","DOI":"10.1016/S1529-1839(04)70037-8","ISSN":"15291839","issue":"3","journalAbbreviation":"Optometry - Journal of the American Optometric Association","language":"en","page":"175-182","source":"DOI.org (Crossref)","title":"An evaluation of pupil size standards used by police officers for detecting drug impairment","URL":"https://linkinghub.elsevier.com/retrieve/pii/S1529183904700378","volume":"75","author":[{"family":"Richman","given":"Jack E."},{"family":"Golden McAndrew","given":"Kathleen"},{"family":"Decker","given":"Donald"},{"family":"Mullaney","given":"Stephen C."}],"accessed":{"date-parts":[["2023",7,1]]},"issued":{"date-parts":[["2004",3]]}}}],"schema":"https://github.com/citation-style-language/schema/raw/master/csl-citation.json"} </w:instrText>
       </w:r>
       <w:r>
         <w:rPr>
@@ -2502,7 +2087,25 @@
           <w:sz w:val="24"/>
           <w:szCs w:val="24"/>
         </w:rPr>
-        <w:t>(“Drug Evaluation and Classification (Preliminary School): Participant Manual,” 2015; Richman et al., 2004)</w:t>
+        <w:t>(</w:t>
+      </w:r>
+      <w:r>
+        <w:rPr>
+          <w:rFonts w:ascii="Times New Roman" w:hAnsi="Times New Roman" w:cs="Times New Roman"/>
+          <w:i/>
+          <w:iCs/>
+          <w:sz w:val="24"/>
+          <w:szCs w:val="24"/>
+        </w:rPr>
+        <w:t>Drug Evaluation and Classification (Preliminary School): Participant Manual</w:t>
+      </w:r>
+      <w:r>
+        <w:rPr>
+          <w:rFonts w:ascii="Times New Roman" w:hAnsi="Times New Roman" w:cs="Times New Roman"/>
+          <w:sz w:val="24"/>
+          <w:szCs w:val="24"/>
+        </w:rPr>
+        <w:t>, 2015; Richman et al., 2004)</w:t>
       </w:r>
       <w:r>
         <w:rPr>
@@ -2670,16 +2273,31 @@
           <w:sz w:val="24"/>
           <w:szCs w:val="24"/>
         </w:rPr>
-        <w:t xml:space="preserve">Studies of the pupillary light reflex in cannabis users have yielded inconsistent </w:t>
-      </w:r>
-      <w:commentRangeStart w:id="4"/>
-      <w:r>
-        <w:rPr>
-          <w:rFonts w:ascii="Times New Roman" w:hAnsi="Times New Roman" w:cs="Times New Roman"/>
-          <w:sz w:val="24"/>
-          <w:szCs w:val="24"/>
-        </w:rPr>
-        <w:t>results</w:t>
+        <w:t xml:space="preserve">Studies </w:t>
+      </w:r>
+      <w:r>
+        <w:rPr>
+          <w:rFonts w:ascii="Times New Roman" w:hAnsi="Times New Roman" w:cs="Times New Roman"/>
+          <w:sz w:val="24"/>
+          <w:szCs w:val="24"/>
+        </w:rPr>
+        <w:t>assessing</w:t>
+      </w:r>
+      <w:r>
+        <w:rPr>
+          <w:rFonts w:ascii="Times New Roman" w:hAnsi="Times New Roman" w:cs="Times New Roman"/>
+          <w:sz w:val="24"/>
+          <w:szCs w:val="24"/>
+        </w:rPr>
+        <w:t xml:space="preserve"> pupil size</w:t>
+      </w:r>
+      <w:r>
+        <w:rPr>
+          <w:rFonts w:ascii="Times New Roman" w:hAnsi="Times New Roman" w:cs="Times New Roman"/>
+          <w:sz w:val="24"/>
+          <w:szCs w:val="24"/>
+        </w:rPr>
+        <w:t xml:space="preserve"> in cannabis users have yielded inconsistent results</w:t>
       </w:r>
       <w:r>
         <w:rPr>
@@ -2689,13 +2307,6 @@
         </w:rPr>
         <w:t xml:space="preserve"> </w:t>
       </w:r>
-      <w:commentRangeEnd w:id="4"/>
-      <w:r>
-        <w:rPr>
-          <w:rStyle w:val="CommentReference"/>
-        </w:rPr>
-        <w:commentReference w:id="4"/>
-      </w:r>
       <w:r>
         <w:rPr>
           <w:rFonts w:ascii="Times New Roman" w:hAnsi="Times New Roman" w:cs="Times New Roman"/>
@@ -2710,7 +2321,7 @@
           <w:sz w:val="24"/>
           <w:szCs w:val="24"/>
         </w:rPr>
-        <w:instrText xml:space="preserve"> ADDIN ZOTERO_ITEM CSL_CITATION {"citationID":"J3ezbvhV","properties":{"formattedCitation":"(Campobasso et al., 2020; Fant, 1998)","plainCitation":"(Campobasso et al., 2020; Fant, 1998)","noteIndex":0},"citationItems":[{"id":619,"uris":["http://zotero.org/users/12529869/items/TLLGSNQP"],"itemData":{"id":619,"type":"article-journal","container-title":"Forensic Science International","DOI":"10.1016/j.forsciint.2020.110559","ISSN":"03790738","journalAbbreviation":"Forensic Science International","language":"en","page":"110559","source":"DOI.org (Crossref)","title":"Pupillary effects in habitual cannabis consumers quantified with pupillography","URL":"https://linkinghub.elsevier.com/retrieve/pii/S0379073820304217","volume":"317","author":[{"family":"Campobasso","given":"Carlo P."},{"family":"De Micco","given":"Francesco"},{"family":"Corbi","given":"Graziamaria"},{"family":"Keller","given":"Thomas"},{"family":"Hartung","given":"Benno"},{"family":"Daldrup","given":"Thomas"},{"family":"Monticelli","given":"Fabio"}],"accessed":{"date-parts":[["2023",7,1]]},"issued":{"date-parts":[["2020",12]]}}},{"id":588,"uris":["http://zotero.org/users/12529869/items/B8VND2FK"],"itemData":{"id":588,"type":"article-journal","container-title":"Pharmacology Biochemistry and Behavior","DOI":"10.1016/S0091-3057(97)00386-9","ISSN":"00913057","issue":"4","language":"en","page":"777-784","source":"DOI.org (Crossref)","title":"Acute and Residual Effects of Marijuana in Humans","URL":"https://linkinghub.elsevier.com/retrieve/pii/S0091305797003869","volume":"60","author":[{"family":"Fant","given":"R"}],"accessed":{"date-parts":[["2023",7,1]]},"issued":{"date-parts":[["1998",8]]}}}],"schema":"https://github.com/citation-style-language/schema/raw/master/csl-citation.json"} </w:instrText>
+        <w:instrText xml:space="preserve"> ADDIN ZOTERO_ITEM CSL_CITATION {"citationID":"SF2F6TdP","properties":{"formattedCitation":"(Brown et al., 1977; Campobasso et al., 2020; Fant, 1998; Merzouki et al., 2008; Ortiz-Peregrina et al., 2020; Shahidi Zandi et al., 2021; Stark et al., 2003)","plainCitation":"(Brown et al., 1977; Campobasso et al., 2020; Fant, 1998; Merzouki et al., 2008; Ortiz-Peregrina et al., 2020; Shahidi Zandi et al., 2021; Stark et al., 2003)","noteIndex":0},"citationItems":[{"id":645,"uris":["http://zotero.org/users/12529869/items/T9VPNAAZ"],"itemData":{"id":645,"type":"article-journal","container-title":"American Journal of Ophthalmology","DOI":"https://doi.org/10.1016/0002-9394(77)90732-2","issue":"3","page":"350-354","title":"Pupil size after use of marijuana and alcohol","volume":"83","author":[{"family":"Brown","given":"Brian"},{"family":"Adams","given":"Anthony J."},{"family":"Haegerstrom-Portnoy","given":"Gunilla"},{"family":"Jones","given":"Reese T."},{"family":"Flom","given":"Merton C"}],"issued":{"date-parts":[["1977"]]}}},{"id":619,"uris":["http://zotero.org/users/12529869/items/TLLGSNQP"],"itemData":{"id":619,"type":"article-journal","container-title":"Forensic Science International","DOI":"10.1016/j.forsciint.2020.110559","ISSN":"03790738","journalAbbreviation":"Forensic Science International","language":"en","page":"110559","source":"DOI.org (Crossref)","title":"Pupillary effects in habitual cannabis consumers quantified with pupillography","URL":"https://linkinghub.elsevier.com/retrieve/pii/S0379073820304217","volume":"317","author":[{"family":"Campobasso","given":"Carlo P."},{"family":"De Micco","given":"Francesco"},{"family":"Corbi","given":"Graziamaria"},{"family":"Keller","given":"Thomas"},{"family":"Hartung","given":"Benno"},{"family":"Daldrup","given":"Thomas"},{"family":"Monticelli","given":"Fabio"}],"accessed":{"date-parts":[["2023",7,1]]},"issued":{"date-parts":[["2020",12]]}}},{"id":588,"uris":["http://zotero.org/users/12529869/items/B8VND2FK"],"itemData":{"id":588,"type":"article-journal","container-title":"Pharmacology Biochemistry and Behavior","DOI":"10.1016/S0091-3057(97)00386-9","ISSN":"00913057","issue":"4","language":"en","page":"777-784","source":"DOI.org (Crossref)","title":"Acute and Residual Effects of Marijuana in Humans","URL":"https://linkinghub.elsevier.com/retrieve/pii/S0091305797003869","volume":"60","author":[{"family":"Fant","given":"R"}],"accessed":{"date-parts":[["2023",7,1]]},"issued":{"date-parts":[["1998",8]]}}},{"id":599,"uris":["http://zotero.org/users/12529869/items/I8KLHS9G"],"itemData":{"id":599,"type":"article-journal","abstract":"Although the measurement of eye pupil variations is a common method in the only few cannabis eﬀect research, there are no studies on short term eﬀects of kif (Moroccan traditional preparation of cannabis) on eye pupil. The aim of the present paper is to present results about eﬀect of a smoked kif preparation (Cannabis sativa L.) on pupil diameter variations after 30 mn.","container-title":"Journal of Forensic and Legal Medicine","language":"en","source":"Zotero","title":"Assessing changes in pupillary size in Riﬁan smokers of kif (Cannabis sativa L.) q","author":[{"family":"Merzouki","given":"A"},{"family":"Mesa","given":"J Molero"},{"family":"Louktibi","given":"A"},{"family":"Kadiri","given":"M"},{"family":"Urbano","given":"G V"}],"issued":{"date-parts":[["2008"]]}}},{"id":604,"uris":["http://zotero.org/users/12529869/items/UGV8VQH5"],"itemData":{"id":604,"type":"article-journal","abstract":"Cannabis is the most widely used illegal drug in the world. Limited information about the eﬀects of cannabis on visual function is available, and more detail about the possible impact of visual eﬀects on car driving is required. This study investigated the eﬀects of smoking cannabis on vision and driving performance, and whether these eﬀects are correlated. Twenty drivers and occasional users were included (mean (SE) age, 23.3 (1.0) years; ﬁve women). Vision and simulated driving performance were evaluated in a baseline session and after smoking cannabis. Under the inﬂuence of cannabis, certain visual functions such as visual acuity (p &lt; 0.001), contrast sensitivity (p = 0.004) and stereoacuity (far, p &lt; 0.001; near, p = 0.013) worsened. In addition, there was an overall deterioration of driving performance, with the task of keeping the vehicle in the lane proving more diﬃcult (p &lt; 0.05). A correlation analysis showed signiﬁcant associations between driving performance and visual function. Thus, the strongest correlations were found between the distance driven onto the shoulder and stereoacuity, for near (ρ = 0.504; p = 0.001) and far distances (ρ = 0.408; p = 0.011). This study provides the ﬁrst evidence to show that the visual eﬀects of cannabis could impact driving performance, compromising driving safety. The results indicate that information and awareness campaigns are essential for reducing the incidence of driving under the inﬂuence of cannabis.","container-title":"International Journal of Environmental Research and Public Health","DOI":"10.3390/ijerph17239033","ISSN":"1660-4601","issue":"23","journalAbbreviation":"IJERPH","language":"en","page":"9033","source":"DOI.org (Crossref)","title":"Effects of Smoking Cannabis on Visual Function and Driving Performance. A Driving-Simulator Based Study","URL":"https://www.mdpi.com/1660-4601/17/23/9033","volume":"17","author":[{"family":"Ortiz-Peregrina","given":"Sonia"},{"family":"Ortiz","given":"Carolina"},{"family":"Castro-Torres","given":"José J."},{"family":"Jiménez","given":"José R."},{"family":"Anera","given":"Rosario G."}],"accessed":{"date-parts":[["2023",7,1]]},"issued":{"date-parts":[["2020",12,3]]}}},{"id":606,"uris":["http://zotero.org/users/12529869/items/FRVH2HZW"],"itemData":{"id":606,"type":"article-journal","abstract":"Background: Cannabis is one of the drugs most often found in drivers involved in serious motor vehicle collisions. Validity and reliability of roadside cannabis detection strategies are questioned. This pilot study aimed to investigate the relationship between eye characteristics and cannabis effects in simulated driving to inform potential development of an alternative detection strategy. Materials and Methods: Multimodal data, including blood samples, eye-tracking recordings, and driving performance data, were acquired from 10 participants during a prolonged single-session driving simulator experiment. The study session included a baseline driving trial before cannabis exposure and seven trials at various times over *5 h after exposure. The multidimensional eye-tracking recording from each driving trial for each participant was segmented into nonoverlapping epochs (time windows); 34 features were extracted from each epoch. Blood D-9-tetrahydrocannabinol (THC) concentration, standard deviation of lateral position (SDLP), and mean vehicle speed were target variables. The cross-correlation between the temporal proﬁle of each eye-tracking feature and target variable was assessed and a nonlinear regression analysis evaluated temporal trend of features following cannabis exposure.\nResults: Mean pupil diameter (r = 0.81–0.86) and gaze pitch angle standard deviation (r = 0.79–0.87) were signiﬁcantly correlated with blood THC concentration ( p &lt; 0.01) for all epoch lengths. For driving performance variables, saccade-related features were among those showing the most signiﬁcant correlation (r = 0.61–0.83, p &lt; 0.05). Epoch length signiﬁcantly affected correlations between eye-tracking features and speed ( p &lt; 0.05), but not SDLP or blood THC concentration ( p &gt; 0.1). Temporal trend analysis of eye-tracking features after cannabis also showed a significant increasing trend ( p &lt; 0.01) in saccade-related features, including velocity, scanpath, and duration, as the inﬂuence of cannabis decreased by time. A decreasing trend was observed for ﬁxation percentage and mean pupil diameter. Due to the lack of placebo control in this study, these results are considered preliminary.\nConclusion: Speciﬁc eye characteristics could potentially be used as nonintrusive markers of THC presence and driving-related effects of cannabis. clinicaltrials.gov (NCT03813602).","container-title":"Cannabis and Cannabinoid Research","DOI":"10.1089/can.2020.0141","ISSN":"2578-5125, 2378-8763","issue":"6","journalAbbreviation":"Cannabis and Cannabinoid Research","language":"en","page":"537-547","source":"DOI.org (Crossref)","title":"Preliminary Eye-Tracking Data as a Nonintrusive Marker for Blood Δ-9-Tetrahydrocannabinol Concentration and Drugged Driving","URL":"https://www.liebertpub.com/doi/10.1089/can.2020.0141","volume":"6","author":[{"family":"Shahidi Zandi","given":"Ali"},{"family":"Comeau","given":"Felix J.E."},{"family":"Mann","given":"Robert E."},{"family":"Di Ciano","given":"Patricia"},{"family":"Arslan","given":"Eliyas P."},{"family":"Murphy","given":"Thomas"},{"family":"Le Foll","given":"Bernard"},{"family":"Wickens","given":"Christine M."}],"accessed":{"date-parts":[["2023",7,1]]},"issued":{"date-parts":[["2021",12,1]]}}},{"id":608,"uris":["http://zotero.org/users/12529869/items/GGSCUGI5"],"itemData":{"id":608,"type":"article-journal","container-title":"Journal of Clinical Forensic Medicine","DOI":"10.1016/S1353-1131(02)00162-1","ISSN":"13531131","issue":"1","journalAbbreviation":"Journal of Clinical Forensic Medicine","language":"en","page":"9-11","source":"DOI.org (Crossref)","title":"Use of a pupillometer to assess change in pupillary size post-cannabis","URL":"https://linkinghub.elsevier.com/retrieve/pii/S1353113102001621","volume":"10","author":[{"family":"Stark","given":"M.M"},{"family":"Englehart","given":"K"},{"family":"Sexton","given":"B.F"},{"family":"Tunbridge","given":"R"},{"family":"Jackson","given":"P"}],"accessed":{"date-parts":[["2023",7,1]]},"issued":{"date-parts":[["2003",3]]}}}],"schema":"https://github.com/citation-style-language/schema/raw/master/csl-citation.json"} </w:instrText>
       </w:r>
       <w:r>
         <w:rPr>
@@ -2725,6 +2336,117 @@
           <w:rFonts w:ascii="Times New Roman" w:hAnsi="Times New Roman" w:cs="Times New Roman"/>
           <w:sz w:val="24"/>
         </w:rPr>
+        <w:t>(Brown et al., 1977; Campobasso et al., 2020; Fant, 1998; Merzouki et al., 2008; Ortiz-Peregrina et al., 2020; Shahidi Zandi et al., 2021; Stark et al., 2003)</w:t>
+      </w:r>
+      <w:r>
+        <w:rPr>
+          <w:rFonts w:ascii="Times New Roman" w:hAnsi="Times New Roman" w:cs="Times New Roman"/>
+          <w:sz w:val="24"/>
+          <w:szCs w:val="24"/>
+        </w:rPr>
+        <w:fldChar w:fldCharType="end"/>
+      </w:r>
+      <w:r>
+        <w:rPr>
+          <w:rFonts w:ascii="Times New Roman" w:hAnsi="Times New Roman" w:cs="Times New Roman"/>
+          <w:sz w:val="24"/>
+          <w:szCs w:val="24"/>
+        </w:rPr>
+        <w:t>.</w:t>
+      </w:r>
+      <w:r>
+        <w:rPr>
+          <w:rFonts w:ascii="Times New Roman" w:hAnsi="Times New Roman" w:cs="Times New Roman"/>
+          <w:sz w:val="24"/>
+          <w:szCs w:val="24"/>
+        </w:rPr>
+        <w:t xml:space="preserve"> </w:t>
+      </w:r>
+      <w:r>
+        <w:rPr>
+          <w:rFonts w:ascii="Times New Roman" w:hAnsi="Times New Roman" w:cs="Times New Roman"/>
+          <w:sz w:val="24"/>
+          <w:szCs w:val="24"/>
+        </w:rPr>
+        <w:t>Studies examining pupillary light response using</w:t>
+      </w:r>
+      <w:r>
+        <w:rPr>
+          <w:rFonts w:ascii="Times New Roman" w:hAnsi="Times New Roman" w:cs="Times New Roman"/>
+          <w:sz w:val="24"/>
+          <w:szCs w:val="24"/>
+        </w:rPr>
+        <w:t xml:space="preserve"> device recorded</w:t>
+      </w:r>
+      <w:r>
+        <w:rPr>
+          <w:rFonts w:ascii="Times New Roman" w:hAnsi="Times New Roman" w:cs="Times New Roman"/>
+          <w:sz w:val="24"/>
+          <w:szCs w:val="24"/>
+        </w:rPr>
+        <w:t>,</w:t>
+      </w:r>
+      <w:r>
+        <w:rPr>
+          <w:rFonts w:ascii="Times New Roman" w:hAnsi="Times New Roman" w:cs="Times New Roman"/>
+          <w:sz w:val="24"/>
+          <w:szCs w:val="24"/>
+        </w:rPr>
+        <w:t xml:space="preserve"> light-induced</w:t>
+      </w:r>
+      <w:r>
+        <w:rPr>
+          <w:rFonts w:ascii="Times New Roman" w:hAnsi="Times New Roman" w:cs="Times New Roman"/>
+          <w:sz w:val="24"/>
+          <w:szCs w:val="24"/>
+        </w:rPr>
+        <w:t>,</w:t>
+      </w:r>
+      <w:r>
+        <w:rPr>
+          <w:rFonts w:ascii="Times New Roman" w:hAnsi="Times New Roman" w:cs="Times New Roman"/>
+          <w:sz w:val="24"/>
+          <w:szCs w:val="24"/>
+        </w:rPr>
+        <w:t xml:space="preserve"> pupil constriction have shown reduction in pupil diameter </w:t>
+      </w:r>
+      <w:r>
+        <w:rPr>
+          <w:rFonts w:ascii="Times New Roman" w:hAnsi="Times New Roman" w:cs="Times New Roman"/>
+          <w:sz w:val="24"/>
+          <w:szCs w:val="24"/>
+        </w:rPr>
+        <w:t xml:space="preserve">after cannabis use </w:t>
+      </w:r>
+      <w:r>
+        <w:rPr>
+          <w:rFonts w:ascii="Times New Roman" w:hAnsi="Times New Roman" w:cs="Times New Roman"/>
+          <w:sz w:val="24"/>
+          <w:szCs w:val="24"/>
+        </w:rPr>
+        <w:fldChar w:fldCharType="begin"/>
+      </w:r>
+      <w:r>
+        <w:rPr>
+          <w:rFonts w:ascii="Times New Roman" w:hAnsi="Times New Roman" w:cs="Times New Roman"/>
+          <w:sz w:val="24"/>
+          <w:szCs w:val="24"/>
+        </w:rPr>
+        <w:instrText xml:space="preserve"> ADDIN ZOTERO_ITEM CSL_CITATION {"citationID":"qR9kXwTm","properties":{"formattedCitation":"(Campobasso et al., 2020; Fant, 1998)","plainCitation":"(Campobasso et al., 2020; Fant, 1998)","noteIndex":0},"citationItems":[{"id":619,"uris":["http://zotero.org/users/12529869/items/TLLGSNQP"],"itemData":{"id":619,"type":"article-journal","container-title":"Forensic Science International","DOI":"10.1016/j.forsciint.2020.110559","ISSN":"03790738","journalAbbreviation":"Forensic Science International","language":"en","page":"110559","source":"DOI.org (Crossref)","title":"Pupillary effects in habitual cannabis consumers quantified with pupillography","URL":"https://linkinghub.elsevier.com/retrieve/pii/S0379073820304217","volume":"317","author":[{"family":"Campobasso","given":"Carlo P."},{"family":"De Micco","given":"Francesco"},{"family":"Corbi","given":"Graziamaria"},{"family":"Keller","given":"Thomas"},{"family":"Hartung","given":"Benno"},{"family":"Daldrup","given":"Thomas"},{"family":"Monticelli","given":"Fabio"}],"accessed":{"date-parts":[["2023",7,1]]},"issued":{"date-parts":[["2020",12]]}}},{"id":588,"uris":["http://zotero.org/users/12529869/items/B8VND2FK"],"itemData":{"id":588,"type":"article-journal","container-title":"Pharmacology Biochemistry and Behavior","DOI":"10.1016/S0091-3057(97)00386-9","ISSN":"00913057","issue":"4","language":"en","page":"777-784","source":"DOI.org (Crossref)","title":"Acute and Residual Effects of Marijuana in Humans","URL":"https://linkinghub.elsevier.com/retrieve/pii/S0091305797003869","volume":"60","author":[{"family":"Fant","given":"R"}],"accessed":{"date-parts":[["2023",7,1]]},"issued":{"date-parts":[["1998",8]]}}}],"schema":"https://github.com/citation-style-language/schema/raw/master/csl-citation.json"} </w:instrText>
+      </w:r>
+      <w:r>
+        <w:rPr>
+          <w:rFonts w:ascii="Times New Roman" w:hAnsi="Times New Roman" w:cs="Times New Roman"/>
+          <w:sz w:val="24"/>
+          <w:szCs w:val="24"/>
+        </w:rPr>
+        <w:fldChar w:fldCharType="separate"/>
+      </w:r>
+      <w:r>
+        <w:rPr>
+          <w:rFonts w:ascii="Times New Roman" w:hAnsi="Times New Roman" w:cs="Times New Roman"/>
+          <w:sz w:val="24"/>
+        </w:rPr>
         <w:t>(Campobasso et al., 2020; Fant, 1998)</w:t>
       </w:r>
       <w:r>
@@ -2749,14 +2471,6 @@
           <w:sz w:val="24"/>
           <w:szCs w:val="24"/>
         </w:rPr>
-        <w:t xml:space="preserve"> Moreover, detailed assessment of the entire pupillary light response trajectory following acute cannabis consumption is lacking.</w:t>
-      </w:r>
-      <w:r>
-        <w:rPr>
-          <w:rFonts w:ascii="Times New Roman" w:hAnsi="Times New Roman" w:cs="Times New Roman"/>
-          <w:sz w:val="24"/>
-          <w:szCs w:val="24"/>
-        </w:rPr>
         <w:t xml:space="preserve"> </w:t>
       </w:r>
       <w:r>
@@ -2765,6 +2479,23 @@
           <w:sz w:val="24"/>
           <w:szCs w:val="24"/>
         </w:rPr>
+        <w:t xml:space="preserve">Moreover, detailed assessment of the entire pupillary light response trajectory following acute </w:t>
+      </w:r>
+      <w:r>
+        <w:rPr>
+          <w:rFonts w:ascii="Times New Roman" w:hAnsi="Times New Roman" w:cs="Times New Roman"/>
+          <w:sz w:val="24"/>
+          <w:szCs w:val="24"/>
+        </w:rPr>
+        <w:lastRenderedPageBreak/>
+        <w:t xml:space="preserve">cannabis consumption is lacking. </w:t>
+      </w:r>
+      <w:r>
+        <w:rPr>
+          <w:rFonts w:ascii="Times New Roman" w:hAnsi="Times New Roman" w:cs="Times New Roman"/>
+          <w:sz w:val="24"/>
+          <w:szCs w:val="24"/>
+        </w:rPr>
         <w:t>If</w:t>
       </w:r>
       <w:r>
@@ -2837,16 +2568,7 @@
           <w:sz w:val="24"/>
           <w:szCs w:val="24"/>
         </w:rPr>
-        <w:t xml:space="preserve"> </w:t>
-      </w:r>
-      <w:r>
-        <w:rPr>
-          <w:rFonts w:ascii="Times New Roman" w:hAnsi="Times New Roman" w:cs="Times New Roman"/>
-          <w:sz w:val="24"/>
-          <w:szCs w:val="24"/>
-        </w:rPr>
-        <w:lastRenderedPageBreak/>
-        <w:t>it</w:t>
+        <w:t xml:space="preserve"> it</w:t>
       </w:r>
       <w:r>
         <w:rPr>
@@ -3769,7 +3491,16 @@
           <w:sz w:val="24"/>
           <w:szCs w:val="24"/>
         </w:rPr>
-        <w:t>as predictors of</w:t>
+        <w:t xml:space="preserve">as </w:t>
+      </w:r>
+      <w:r>
+        <w:rPr>
+          <w:rFonts w:ascii="Times New Roman" w:hAnsi="Times New Roman" w:cs="Times New Roman"/>
+          <w:sz w:val="24"/>
+          <w:szCs w:val="24"/>
+        </w:rPr>
+        <w:lastRenderedPageBreak/>
+        <w:t>predictors of</w:t>
       </w:r>
       <w:r>
         <w:rPr>
@@ -3849,16 +3580,7 @@
           <w:sz w:val="24"/>
           <w:szCs w:val="24"/>
         </w:rPr>
-        <w:t xml:space="preserve">functional data analysis (FDA). The main conceptual </w:t>
-      </w:r>
-      <w:r>
-        <w:rPr>
-          <w:rFonts w:ascii="Times New Roman" w:hAnsi="Times New Roman" w:cs="Times New Roman"/>
-          <w:sz w:val="24"/>
-          <w:szCs w:val="24"/>
-        </w:rPr>
-        <w:lastRenderedPageBreak/>
-        <w:t>underpinning of FDA is to model the whole pupil</w:t>
+        <w:t>functional data analysis (FDA). The main conceptual underpinning of FDA is to model the whole pupil</w:t>
       </w:r>
       <w:r>
         <w:rPr>
@@ -4370,6 +4092,40 @@
           <w:szCs w:val="24"/>
         </w:rPr>
         <w:t>.</w:t>
+      </w:r>
+    </w:p>
+    <w:p>
+      <w:pPr>
+        <w:pStyle w:val="ListParagraph"/>
+        <w:numPr>
+          <w:ilvl w:val="1"/>
+          <w:numId w:val="9"/>
+        </w:numPr>
+        <w:spacing w:line="480" w:lineRule="auto"/>
+        <w:ind w:left="360"/>
+        <w:rPr>
+          <w:rFonts w:ascii="Times New Roman" w:hAnsi="Times New Roman" w:cs="Times New Roman"/>
+          <w:sz w:val="24"/>
+          <w:szCs w:val="24"/>
+        </w:rPr>
+      </w:pPr>
+      <w:r>
+        <w:rPr>
+          <w:rFonts w:ascii="Times New Roman" w:hAnsi="Times New Roman" w:cs="Times New Roman"/>
+          <w:b/>
+          <w:bCs/>
+          <w:sz w:val="24"/>
+          <w:szCs w:val="24"/>
+        </w:rPr>
+        <w:t>METHODS</w:t>
+      </w:r>
+      <w:r>
+        <w:rPr>
+          <w:rFonts w:ascii="Times New Roman" w:hAnsi="Times New Roman" w:cs="Times New Roman"/>
+          <w:sz w:val="24"/>
+          <w:szCs w:val="24"/>
+        </w:rPr>
+        <w:t xml:space="preserve">: </w:t>
       </w:r>
     </w:p>
     <w:p>
@@ -4384,31 +4140,13 @@
       <w:r>
         <w:rPr>
           <w:rFonts w:ascii="Times New Roman" w:hAnsi="Times New Roman" w:cs="Times New Roman"/>
-          <w:b/>
-          <w:bCs/>
-          <w:sz w:val="24"/>
-          <w:szCs w:val="24"/>
-        </w:rPr>
-        <w:t>METHODS</w:t>
-      </w:r>
-      <w:r>
-        <w:rPr>
-          <w:rFonts w:ascii="Times New Roman" w:hAnsi="Times New Roman" w:cs="Times New Roman"/>
-          <w:sz w:val="24"/>
-          <w:szCs w:val="24"/>
-        </w:rPr>
-        <w:t xml:space="preserve">: </w:t>
-      </w:r>
-    </w:p>
-    <w:p>
-      <w:pPr>
-        <w:spacing w:line="480" w:lineRule="auto"/>
-        <w:rPr>
-          <w:rFonts w:ascii="Times New Roman" w:hAnsi="Times New Roman" w:cs="Times New Roman"/>
-          <w:sz w:val="24"/>
-          <w:szCs w:val="24"/>
-        </w:rPr>
-      </w:pPr>
+          <w:i/>
+          <w:iCs/>
+          <w:sz w:val="24"/>
+          <w:szCs w:val="24"/>
+        </w:rPr>
+        <w:t xml:space="preserve">2.1 </w:t>
+      </w:r>
       <w:r>
         <w:rPr>
           <w:rFonts w:ascii="Times New Roman" w:hAnsi="Times New Roman" w:cs="Times New Roman"/>
@@ -4544,7 +4282,16 @@
           <w:sz w:val="24"/>
           <w:szCs w:val="24"/>
         </w:rPr>
-        <w:t>Daily cannabis consumption was defined as smoking or vaping a cannabis flower product at least one time per day, every day of the week for 30 days prior to enrollment</w:t>
+        <w:t xml:space="preserve">Daily cannabis consumption was defined as smoking or vaping a cannabis flower product at least one time per </w:t>
+      </w:r>
+      <w:r>
+        <w:rPr>
+          <w:rFonts w:ascii="Times New Roman" w:hAnsi="Times New Roman" w:cs="Times New Roman"/>
+          <w:sz w:val="24"/>
+          <w:szCs w:val="24"/>
+        </w:rPr>
+        <w:lastRenderedPageBreak/>
+        <w:t>day, every day of the week for 30 days prior to enrollment</w:t>
       </w:r>
       <w:r>
         <w:rPr>
@@ -4576,16 +4323,7 @@
           <w:sz w:val="24"/>
           <w:szCs w:val="24"/>
         </w:rPr>
-        <w:t xml:space="preserve"> per </w:t>
-      </w:r>
-      <w:r>
-        <w:rPr>
-          <w:rFonts w:ascii="Times New Roman" w:hAnsi="Times New Roman" w:cs="Times New Roman"/>
-          <w:sz w:val="24"/>
-          <w:szCs w:val="24"/>
-        </w:rPr>
-        <w:lastRenderedPageBreak/>
-        <w:t>week in the 30 days prior to enrollment</w:t>
+        <w:t xml:space="preserve"> per week in the 30 days prior to enrollment</w:t>
       </w:r>
       <w:r>
         <w:rPr>
@@ -4668,43 +4406,7 @@
           <w:sz w:val="24"/>
           <w:szCs w:val="24"/>
         </w:rPr>
-        <w:t>, before their data collection visit. This was verified by review of a history of the participant’s cannabis use taken on the day of the visit. Each participant completed an alcohol breath test (</w:t>
-      </w:r>
-      <w:proofErr w:type="spellStart"/>
-      <w:r>
-        <w:rPr>
-          <w:rFonts w:ascii="Times New Roman" w:hAnsi="Times New Roman" w:cs="Times New Roman"/>
-          <w:sz w:val="24"/>
-          <w:szCs w:val="24"/>
-        </w:rPr>
-        <w:t>Lifeloc</w:t>
-      </w:r>
-      <w:proofErr w:type="spellEnd"/>
-      <w:r>
-        <w:rPr>
-          <w:rFonts w:ascii="Times New Roman" w:hAnsi="Times New Roman" w:cs="Times New Roman"/>
-          <w:sz w:val="24"/>
-          <w:szCs w:val="24"/>
-        </w:rPr>
-        <w:t xml:space="preserve"> FC10™) to screen for acute alcohol use, provided a urine sample to test for illicit drug use or use of prescription drugs not prescribed (30 mL Alere brand 13-panel </w:t>
-      </w:r>
-      <w:proofErr w:type="spellStart"/>
-      <w:r>
-        <w:rPr>
-          <w:rFonts w:ascii="Times New Roman" w:hAnsi="Times New Roman" w:cs="Times New Roman"/>
-          <w:sz w:val="24"/>
-          <w:szCs w:val="24"/>
-        </w:rPr>
-        <w:t>iCup</w:t>
-      </w:r>
-      <w:proofErr w:type="spellEnd"/>
-      <w:r>
-        <w:rPr>
-          <w:rFonts w:ascii="Times New Roman" w:hAnsi="Times New Roman" w:cs="Times New Roman"/>
-          <w:sz w:val="24"/>
-          <w:szCs w:val="24"/>
-        </w:rPr>
-        <w:t xml:space="preserve">®). </w:t>
+        <w:t xml:space="preserve">, before their data collection visit. This was verified by review of a history of the participant’s cannabis use taken on the day of the visit. Each participant completed an alcohol breath test (Lifeloc FC10™) to screen for acute alcohol use, provided a urine sample to test for illicit drug use or use of prescription drugs not prescribed (30 mL Alere brand 13-panel iCup®). </w:t>
       </w:r>
     </w:p>
     <w:p>
@@ -4725,16 +4427,14 @@
         </w:rPr>
         <w:t>The study utilized a within-subjects design comparing their pupillary light response before and after cannabis use</w:t>
       </w:r>
-      <w:ins w:id="5" w:author="Godbole, Suneeta" w:date="2023-09-25T10:59:00Z">
-        <w:r>
-          <w:rPr>
-            <w:rFonts w:ascii="Times New Roman" w:hAnsi="Times New Roman" w:cs="Times New Roman"/>
-            <w:sz w:val="24"/>
-            <w:szCs w:val="24"/>
-          </w:rPr>
-          <w:t>; however, only pupil light response trajectories after cannabis use are used in the analysis</w:t>
-        </w:r>
-      </w:ins>
+      <w:r>
+        <w:rPr>
+          <w:rFonts w:ascii="Times New Roman" w:hAnsi="Times New Roman" w:cs="Times New Roman"/>
+          <w:sz w:val="24"/>
+          <w:szCs w:val="24"/>
+        </w:rPr>
+        <w:t>; however, only pupil light response trajectories after cannabis use are used in the analysis</w:t>
+      </w:r>
       <w:r>
         <w:rPr>
           <w:rFonts w:ascii="Times New Roman" w:hAnsi="Times New Roman" w:cs="Times New Roman"/>
@@ -5021,7 +4721,15 @@
           <w:sz w:val="24"/>
           <w:szCs w:val="24"/>
         </w:rPr>
-        <w:t>18</w:t>
+        <w:t xml:space="preserve">18 </w:t>
+      </w:r>
+      <w:r>
+        <w:rPr>
+          <w:rFonts w:ascii="Times New Roman" w:hAnsi="Times New Roman" w:cs="Times New Roman"/>
+          <w:sz w:val="24"/>
+          <w:szCs w:val="24"/>
+        </w:rPr>
+        <w:t xml:space="preserve">were determined to have unusable data and were dropped from further analysis, resulting in a sample of 84 participants. </w:t>
       </w:r>
       <w:r>
         <w:rPr>
@@ -5037,22 +4745,6 @@
           <w:sz w:val="24"/>
           <w:szCs w:val="24"/>
         </w:rPr>
-        <w:t xml:space="preserve">were determined to have unusable data and were dropped from further analysis, resulting in a sample of 84 participants. </w:t>
-      </w:r>
-      <w:r>
-        <w:rPr>
-          <w:rFonts w:ascii="Times New Roman" w:hAnsi="Times New Roman" w:cs="Times New Roman"/>
-          <w:sz w:val="24"/>
-          <w:szCs w:val="24"/>
-        </w:rPr>
-        <w:t xml:space="preserve"> </w:t>
-      </w:r>
-      <w:r>
-        <w:rPr>
-          <w:rFonts w:ascii="Times New Roman" w:hAnsi="Times New Roman" w:cs="Times New Roman"/>
-          <w:sz w:val="24"/>
-          <w:szCs w:val="24"/>
-        </w:rPr>
         <w:t xml:space="preserve">Of the </w:t>
       </w:r>
       <w:r>
@@ -5061,7 +4753,16 @@
           <w:sz w:val="24"/>
           <w:szCs w:val="24"/>
         </w:rPr>
-        <w:t xml:space="preserve">84 participants used in this analysis, 29 </w:t>
+        <w:t xml:space="preserve">84 </w:t>
+      </w:r>
+      <w:r>
+        <w:rPr>
+          <w:rFonts w:ascii="Times New Roman" w:hAnsi="Times New Roman" w:cs="Times New Roman"/>
+          <w:sz w:val="24"/>
+          <w:szCs w:val="24"/>
+        </w:rPr>
+        <w:lastRenderedPageBreak/>
+        <w:t xml:space="preserve">participants used in this analysis, 29 </w:t>
       </w:r>
       <w:r>
         <w:rPr>
@@ -5077,34 +4778,7 @@
           <w:sz w:val="24"/>
           <w:szCs w:val="24"/>
         </w:rPr>
-        <w:t xml:space="preserve">in the no-use group, and 30 and 25 participants in the occasional and daily use groups, respectively. Participants ranged in age from 25.1 to 45.3 years </w:t>
-      </w:r>
-      <w:r>
-        <w:rPr>
-          <w:rFonts w:ascii="Times New Roman" w:hAnsi="Times New Roman" w:cs="Times New Roman"/>
-          <w:sz w:val="24"/>
-          <w:szCs w:val="24"/>
-        </w:rPr>
-        <w:lastRenderedPageBreak/>
-        <w:t>with an average of 32 years (</w:t>
-      </w:r>
-      <w:proofErr w:type="spellStart"/>
-      <w:r>
-        <w:rPr>
-          <w:rFonts w:ascii="Times New Roman" w:hAnsi="Times New Roman" w:cs="Times New Roman"/>
-          <w:sz w:val="24"/>
-          <w:szCs w:val="24"/>
-        </w:rPr>
-        <w:t>sd</w:t>
-      </w:r>
-      <w:proofErr w:type="spellEnd"/>
-      <w:r>
-        <w:rPr>
-          <w:rFonts w:ascii="Times New Roman" w:hAnsi="Times New Roman" w:cs="Times New Roman"/>
-          <w:sz w:val="24"/>
-          <w:szCs w:val="24"/>
-        </w:rPr>
-        <w:t xml:space="preserve"> = 5.02);</w:t>
+        <w:t>in the no-use group, and 30 and 25 participants in the occasional and daily use groups, respectively. Participants ranged in age from 25.1 to 45.3 years with an average of 32 years (sd = 5.02);</w:t>
       </w:r>
       <w:r>
         <w:rPr>
@@ -5137,25 +4811,7 @@
           <w:sz w:val="24"/>
           <w:szCs w:val="24"/>
         </w:rPr>
-        <w:t xml:space="preserve"> (</w:t>
-      </w:r>
-      <w:proofErr w:type="spellStart"/>
-      <w:r>
-        <w:rPr>
-          <w:rFonts w:ascii="Times New Roman" w:hAnsi="Times New Roman" w:cs="Times New Roman"/>
-          <w:sz w:val="24"/>
-          <w:szCs w:val="24"/>
-        </w:rPr>
-        <w:t>sd</w:t>
-      </w:r>
-      <w:proofErr w:type="spellEnd"/>
-      <w:r>
-        <w:rPr>
-          <w:rFonts w:ascii="Times New Roman" w:hAnsi="Times New Roman" w:cs="Times New Roman"/>
-          <w:sz w:val="24"/>
-          <w:szCs w:val="24"/>
-        </w:rPr>
-        <w:t xml:space="preserve"> = 4.41); and </w:t>
+        <w:t xml:space="preserve"> (sd = 4.41); and </w:t>
       </w:r>
       <w:r>
         <w:rPr>
@@ -5181,37 +4837,13 @@
         </w:rPr>
         <w:t xml:space="preserve">supplementary </w:t>
       </w:r>
-      <w:commentRangeStart w:id="6"/>
-      <w:commentRangeStart w:id="7"/>
-      <w:r>
-        <w:rPr>
-          <w:rFonts w:ascii="Times New Roman" w:hAnsi="Times New Roman" w:cs="Times New Roman"/>
-          <w:sz w:val="24"/>
-          <w:szCs w:val="24"/>
-        </w:rPr>
-        <w:t xml:space="preserve">Table </w:t>
-      </w:r>
-      <w:commentRangeEnd w:id="6"/>
-      <w:r>
-        <w:rPr>
-          <w:rStyle w:val="CommentReference"/>
-        </w:rPr>
-        <w:commentReference w:id="6"/>
-      </w:r>
-      <w:commentRangeEnd w:id="7"/>
-      <w:r>
-        <w:rPr>
-          <w:rStyle w:val="CommentReference"/>
-        </w:rPr>
-        <w:commentReference w:id="7"/>
-      </w:r>
-      <w:r>
-        <w:rPr>
-          <w:rFonts w:ascii="Times New Roman" w:hAnsi="Times New Roman" w:cs="Times New Roman"/>
-          <w:sz w:val="24"/>
-          <w:szCs w:val="24"/>
-        </w:rPr>
-        <w:t xml:space="preserve">1. </w:t>
+      <w:r>
+        <w:rPr>
+          <w:rFonts w:ascii="Times New Roman" w:hAnsi="Times New Roman" w:cs="Times New Roman"/>
+          <w:sz w:val="24"/>
+          <w:szCs w:val="24"/>
+        </w:rPr>
+        <w:t xml:space="preserve">Table 1. </w:t>
       </w:r>
       <w:r>
         <w:rPr>
@@ -5424,6 +5056,16 @@
           <w:szCs w:val="24"/>
         </w:rPr>
       </w:pPr>
+      <w:r>
+        <w:rPr>
+          <w:rFonts w:ascii="Times New Roman" w:hAnsi="Times New Roman" w:cs="Times New Roman"/>
+          <w:i/>
+          <w:iCs/>
+          <w:sz w:val="24"/>
+          <w:szCs w:val="24"/>
+        </w:rPr>
+        <w:t xml:space="preserve">2.2 </w:t>
+      </w:r>
       <w:r>
         <w:rPr>
           <w:rFonts w:ascii="Times New Roman" w:hAnsi="Times New Roman" w:cs="Times New Roman"/>
@@ -5479,7 +5121,6 @@
         </w:rPr>
         <w:t xml:space="preserve">Videos of pupil response during the light test were collected using </w:t>
       </w:r>
-      <w:proofErr w:type="spellStart"/>
       <w:r>
         <w:rPr>
           <w:rFonts w:ascii="Times New Roman" w:hAnsi="Times New Roman" w:cs="Times New Roman"/>
@@ -5497,7 +5138,6 @@
         </w:rPr>
         <w:t>TM</w:t>
       </w:r>
-      <w:proofErr w:type="spellEnd"/>
       <w:r>
         <w:rPr>
           <w:rFonts w:ascii="Times New Roman" w:hAnsi="Times New Roman" w:cs="Times New Roman"/>
@@ -5614,6 +5254,16 @@
           <w:sz w:val="24"/>
           <w:szCs w:val="24"/>
         </w:rPr>
+        <w:t xml:space="preserve">2.3 </w:t>
+      </w:r>
+      <w:r>
+        <w:rPr>
+          <w:rFonts w:ascii="Times New Roman" w:hAnsi="Times New Roman" w:cs="Times New Roman"/>
+          <w:i/>
+          <w:iCs/>
+          <w:sz w:val="24"/>
+          <w:szCs w:val="24"/>
+        </w:rPr>
         <w:t>Functional Data Analysis</w:t>
       </w:r>
     </w:p>
@@ -5712,7 +5362,16 @@
           <w:sz w:val="24"/>
           <w:szCs w:val="24"/>
         </w:rPr>
-        <w:t xml:space="preserve"> without extracting pre-defined specific features</w:t>
+        <w:t xml:space="preserve"> without extracting pre-defined specific </w:t>
+      </w:r>
+      <w:r>
+        <w:rPr>
+          <w:rFonts w:ascii="Times New Roman" w:hAnsi="Times New Roman" w:cs="Times New Roman"/>
+          <w:sz w:val="24"/>
+          <w:szCs w:val="24"/>
+        </w:rPr>
+        <w:lastRenderedPageBreak/>
+        <w:t>features</w:t>
       </w:r>
       <w:r>
         <w:rPr>
@@ -5775,34 +5434,7 @@
           <w:sz w:val="24"/>
           <w:szCs w:val="24"/>
         </w:rPr>
-        <w:t xml:space="preserve"> These functions may be either the outcome (the whole trajectory is the outcome) or a predictor, or both. The methods are designed to handle </w:t>
-      </w:r>
-      <w:r>
-        <w:rPr>
-          <w:rFonts w:ascii="Times New Roman" w:hAnsi="Times New Roman" w:cs="Times New Roman"/>
-          <w:sz w:val="24"/>
-          <w:szCs w:val="24"/>
-        </w:rPr>
-        <w:lastRenderedPageBreak/>
-        <w:t>complicated (</w:t>
-      </w:r>
-      <w:proofErr w:type="gramStart"/>
-      <w:r>
-        <w:rPr>
-          <w:rFonts w:ascii="Times New Roman" w:hAnsi="Times New Roman" w:cs="Times New Roman"/>
-          <w:sz w:val="24"/>
-          <w:szCs w:val="24"/>
-        </w:rPr>
-        <w:t>e.g.</w:t>
-      </w:r>
-      <w:proofErr w:type="gramEnd"/>
-      <w:r>
-        <w:rPr>
-          <w:rFonts w:ascii="Times New Roman" w:hAnsi="Times New Roman" w:cs="Times New Roman"/>
-          <w:sz w:val="24"/>
-          <w:szCs w:val="24"/>
-        </w:rPr>
-        <w:t xml:space="preserve"> highly non-linear) data and associations, while accounting for within person correlation</w:t>
+        <w:t xml:space="preserve"> These functions may be either the outcome (the whole trajectory is the outcome) or a predictor, or both. The methods are designed to handle complicated (e.g. highly non-linear) data and associations, while accounting for within person correlation</w:t>
       </w:r>
       <w:r>
         <w:rPr>
@@ -6092,7 +5724,6 @@
         </w:rPr>
         <w:t xml:space="preserve"> for participant </w:t>
       </w:r>
-      <w:proofErr w:type="spellStart"/>
       <w:r>
         <w:rPr>
           <w:rFonts w:ascii="Times New Roman" w:hAnsi="Times New Roman" w:cs="Times New Roman"/>
@@ -6103,7 +5734,6 @@
         </w:rPr>
         <w:t>i</w:t>
       </w:r>
-      <w:proofErr w:type="spellEnd"/>
       <w:r>
         <w:rPr>
           <w:rFonts w:ascii="Times New Roman" w:hAnsi="Times New Roman" w:cs="Times New Roman"/>
@@ -6722,6 +6352,36 @@
           <w:sz w:val="24"/>
           <w:szCs w:val="24"/>
         </w:rPr>
+        <w:t>2.</w:t>
+      </w:r>
+      <w:r>
+        <w:rPr>
+          <w:rFonts w:ascii="Times New Roman" w:hAnsi="Times New Roman" w:cs="Times New Roman"/>
+          <w:i/>
+          <w:iCs/>
+          <w:sz w:val="24"/>
+          <w:szCs w:val="24"/>
+        </w:rPr>
+        <w:t>3.1</w:t>
+      </w:r>
+      <w:r>
+        <w:rPr>
+          <w:rFonts w:ascii="Times New Roman" w:hAnsi="Times New Roman" w:cs="Times New Roman"/>
+          <w:i/>
+          <w:iCs/>
+          <w:sz w:val="24"/>
+          <w:szCs w:val="24"/>
+        </w:rPr>
+        <w:t xml:space="preserve"> </w:t>
+      </w:r>
+      <w:r>
+        <w:rPr>
+          <w:rFonts w:ascii="Times New Roman" w:hAnsi="Times New Roman" w:cs="Times New Roman"/>
+          <w:i/>
+          <w:iCs/>
+          <w:sz w:val="24"/>
+          <w:szCs w:val="24"/>
+        </w:rPr>
         <w:t>Predicting recent cannabis use</w:t>
       </w:r>
       <w:r>
@@ -6767,7 +6427,16 @@
           <w:sz w:val="24"/>
           <w:szCs w:val="24"/>
         </w:rPr>
-        <w:t xml:space="preserve">” combining individuals with daily and occasional use patterns) and those who did not (designated “no use”). Functional logistic regression </w:t>
+        <w:t xml:space="preserve">” combining individuals with daily </w:t>
+      </w:r>
+      <w:r>
+        <w:rPr>
+          <w:rFonts w:ascii="Times New Roman" w:hAnsi="Times New Roman" w:cs="Times New Roman"/>
+          <w:sz w:val="24"/>
+          <w:szCs w:val="24"/>
+        </w:rPr>
+        <w:lastRenderedPageBreak/>
+        <w:t xml:space="preserve">and occasional use patterns) and those who did not (designated “no use”). Functional logistic regression </w:t>
       </w:r>
       <w:r>
         <w:rPr>
@@ -6814,16 +6483,7 @@
           <w:sz w:val="24"/>
           <w:szCs w:val="24"/>
         </w:rPr>
-        <w:t xml:space="preserve"> relates binary </w:t>
-      </w:r>
-      <w:r>
-        <w:rPr>
-          <w:rFonts w:ascii="Times New Roman" w:hAnsi="Times New Roman" w:cs="Times New Roman"/>
-          <w:sz w:val="24"/>
-          <w:szCs w:val="24"/>
-        </w:rPr>
-        <w:lastRenderedPageBreak/>
-        <w:t xml:space="preserve">responses </w:t>
+        <w:t xml:space="preserve"> relates binary responses </w:t>
       </w:r>
       <m:oMath>
         <m:sSub>
@@ -6931,7 +6591,6 @@
         </w:rPr>
         <w:t xml:space="preserve"> (the pupil response trajectory for the </w:t>
       </w:r>
-      <w:proofErr w:type="spellStart"/>
       <w:r>
         <w:rPr>
           <w:rFonts w:ascii="Times New Roman" w:eastAsiaTheme="minorEastAsia" w:hAnsi="Times New Roman" w:cs="Times New Roman"/>
@@ -6953,7 +6612,6 @@
         </w:rPr>
         <w:t>th</w:t>
       </w:r>
-      <w:proofErr w:type="spellEnd"/>
       <w:r>
         <w:rPr>
           <w:rFonts w:ascii="Times New Roman" w:eastAsiaTheme="minorEastAsia" w:hAnsi="Times New Roman" w:cs="Times New Roman"/>
@@ -7538,18 +7196,8 @@
           <w:sz w:val="24"/>
           <w:szCs w:val="24"/>
         </w:rPr>
-        <w:t xml:space="preserve"> in pupil diameter; however, unlike traditional logistic regression, this </w:t>
-      </w:r>
-      <w:proofErr w:type="spellStart"/>
-      <w:r>
-        <w:rPr>
-          <w:rFonts w:ascii="Times New Roman" w:eastAsiaTheme="minorEastAsia" w:hAnsi="Times New Roman" w:cs="Times New Roman"/>
-          <w:sz w:val="24"/>
-          <w:szCs w:val="24"/>
-        </w:rPr>
-        <w:t>log</w:t>
-      </w:r>
-      <w:proofErr w:type="spellEnd"/>
+        <w:t xml:space="preserve"> in pupil diameter; however, unlike traditional logistic regression, this log</w:t>
+      </w:r>
       <w:r>
         <w:rPr>
           <w:rFonts w:ascii="Times New Roman" w:eastAsiaTheme="minorEastAsia" w:hAnsi="Times New Roman" w:cs="Times New Roman"/>
@@ -7898,7 +7546,16 @@
           <w:sz w:val="24"/>
           <w:szCs w:val="24"/>
         </w:rPr>
-        <w:t xml:space="preserve"> For rebound dilation, a larger magnitude of area under the curve corresponds to less rebound dilation.</w:t>
+        <w:t xml:space="preserve"> For rebound dilation, a larger magnitude of area under the curve corresponds to less rebound </w:t>
+      </w:r>
+      <w:r>
+        <w:rPr>
+          <w:rFonts w:ascii="Times New Roman" w:hAnsi="Times New Roman" w:cs="Times New Roman"/>
+          <w:sz w:val="24"/>
+          <w:szCs w:val="24"/>
+        </w:rPr>
+        <w:lastRenderedPageBreak/>
+        <w:t>dilation.</w:t>
       </w:r>
       <w:r>
         <w:rPr>
@@ -7946,16 +7603,7 @@
           <w:sz w:val="24"/>
           <w:szCs w:val="24"/>
         </w:rPr>
-        <w:t xml:space="preserve"> logistic regression model because it leverages information from </w:t>
-      </w:r>
-      <w:r>
-        <w:rPr>
-          <w:rFonts w:ascii="Times New Roman" w:hAnsi="Times New Roman" w:cs="Times New Roman"/>
-          <w:sz w:val="24"/>
-          <w:szCs w:val="24"/>
-        </w:rPr>
-        <w:lastRenderedPageBreak/>
-        <w:t>the full pupil</w:t>
+        <w:t xml:space="preserve"> logistic regression model because it leverages information from the full pupil</w:t>
       </w:r>
       <w:r>
         <w:rPr>
@@ -8128,6 +7776,16 @@
           <w:sz w:val="24"/>
           <w:szCs w:val="24"/>
         </w:rPr>
+        <w:t xml:space="preserve">2.3.2 </w:t>
+      </w:r>
+      <w:r>
+        <w:rPr>
+          <w:rFonts w:ascii="Times New Roman" w:hAnsi="Times New Roman" w:cs="Times New Roman"/>
+          <w:i/>
+          <w:iCs/>
+          <w:sz w:val="24"/>
+          <w:szCs w:val="24"/>
+        </w:rPr>
         <w:t>Modeling</w:t>
       </w:r>
       <w:r>
@@ -8182,25 +7840,7 @@
           <w:sz w:val="24"/>
           <w:szCs w:val="24"/>
         </w:rPr>
-        <w:t xml:space="preserve"> function-on-scalar regression (</w:t>
-      </w:r>
-      <w:proofErr w:type="spellStart"/>
-      <w:r>
-        <w:rPr>
-          <w:rFonts w:ascii="Times New Roman" w:hAnsi="Times New Roman" w:cs="Times New Roman"/>
-          <w:sz w:val="24"/>
-          <w:szCs w:val="24"/>
-        </w:rPr>
-        <w:t>FoSR</w:t>
-      </w:r>
-      <w:proofErr w:type="spellEnd"/>
-      <w:r>
-        <w:rPr>
-          <w:rFonts w:ascii="Times New Roman" w:hAnsi="Times New Roman" w:cs="Times New Roman"/>
-          <w:sz w:val="24"/>
-          <w:szCs w:val="24"/>
-        </w:rPr>
-        <w:t>)</w:t>
+        <w:t xml:space="preserve"> function-on-scalar regression (FoSR)</w:t>
       </w:r>
       <w:r>
         <w:rPr>
@@ -8216,18 +7856,8 @@
           <w:sz w:val="24"/>
           <w:szCs w:val="24"/>
         </w:rPr>
-        <w:t xml:space="preserve"> average pupil response trajectories for participants with no cannabis use, patterns of occasional cannabis use, and patterns of daily cannabis use. </w:t>
-      </w:r>
-      <w:proofErr w:type="spellStart"/>
-      <w:r>
-        <w:rPr>
-          <w:rFonts w:ascii="Times New Roman" w:hAnsi="Times New Roman" w:cs="Times New Roman"/>
-          <w:sz w:val="24"/>
-          <w:szCs w:val="24"/>
-        </w:rPr>
-        <w:t>FoSR</w:t>
-      </w:r>
-      <w:proofErr w:type="spellEnd"/>
+        <w:t xml:space="preserve"> average pupil response trajectories for participants with no cannabis use, patterns of occasional cannabis use, and patterns of daily cannabis use. FoSR</w:t>
+      </w:r>
       <w:r>
         <w:rPr>
           <w:rFonts w:ascii="Times New Roman" w:hAnsi="Times New Roman" w:cs="Times New Roman"/>
@@ -8334,25 +7964,7 @@
           <w:sz w:val="24"/>
           <w:szCs w:val="24"/>
         </w:rPr>
-        <w:t>(</w:t>
-      </w:r>
-      <w:proofErr w:type="gramStart"/>
-      <w:r>
-        <w:rPr>
-          <w:rFonts w:ascii="Times New Roman" w:hAnsi="Times New Roman" w:cs="Times New Roman"/>
-          <w:sz w:val="24"/>
-          <w:szCs w:val="24"/>
-        </w:rPr>
-        <w:t>e.g.</w:t>
-      </w:r>
-      <w:proofErr w:type="gramEnd"/>
-      <w:r>
-        <w:rPr>
-          <w:rFonts w:ascii="Times New Roman" w:hAnsi="Times New Roman" w:cs="Times New Roman"/>
-          <w:sz w:val="24"/>
-          <w:szCs w:val="24"/>
-        </w:rPr>
-        <w:t xml:space="preserve"> age, cannabis use group, gender).</w:t>
+        <w:t>(e.g. age, cannabis use group, gender).</w:t>
       </w:r>
       <w:r>
         <w:rPr>
@@ -8384,25 +7996,7 @@
           <w:sz w:val="24"/>
           <w:szCs w:val="24"/>
         </w:rPr>
-        <w:t xml:space="preserve"> The </w:t>
-      </w:r>
-      <w:proofErr w:type="spellStart"/>
-      <w:r>
-        <w:rPr>
-          <w:rFonts w:ascii="Times New Roman" w:hAnsi="Times New Roman" w:cs="Times New Roman"/>
-          <w:sz w:val="24"/>
-          <w:szCs w:val="24"/>
-        </w:rPr>
-        <w:t>FoSR</w:t>
-      </w:r>
-      <w:proofErr w:type="spellEnd"/>
-      <w:r>
-        <w:rPr>
-          <w:rFonts w:ascii="Times New Roman" w:hAnsi="Times New Roman" w:cs="Times New Roman"/>
-          <w:sz w:val="24"/>
-          <w:szCs w:val="24"/>
-        </w:rPr>
-        <w:t xml:space="preserve"> model is</w:t>
+        <w:t xml:space="preserve"> The FoSR model is</w:t>
       </w:r>
     </w:p>
     <w:p>
@@ -8756,7 +8350,6 @@
         </w:rPr>
         <w:t xml:space="preserve">Indicators of cannabis use group are denoted by </w:t>
       </w:r>
-      <w:proofErr w:type="gramStart"/>
       <w:r>
         <w:rPr>
           <w:rFonts w:ascii="Times New Roman" w:hAnsi="Times New Roman" w:cs="Times New Roman"/>
@@ -8765,18 +8358,7 @@
           <w:sz w:val="24"/>
           <w:szCs w:val="24"/>
         </w:rPr>
-        <w:t>I(</w:t>
-      </w:r>
-      <w:proofErr w:type="gramEnd"/>
-      <w:r>
-        <w:rPr>
-          <w:rFonts w:ascii="Times New Roman" w:hAnsi="Times New Roman" w:cs="Times New Roman"/>
-          <w:i/>
-          <w:iCs/>
-          <w:sz w:val="24"/>
-          <w:szCs w:val="24"/>
-        </w:rPr>
-        <w:t>use group = occasional)</w:t>
+        <w:t>I(use group = occasional)</w:t>
       </w:r>
       <w:r>
         <w:rPr>
@@ -9038,7 +8620,6 @@
         </w:rPr>
         <w:t xml:space="preserve"> during the pupil</w:t>
       </w:r>
-      <w:proofErr w:type="spellStart"/>
       <w:r>
         <w:rPr>
           <w:rFonts w:ascii="Times New Roman" w:eastAsiaTheme="minorEastAsia" w:hAnsi="Times New Roman" w:cs="Times New Roman"/>
@@ -9047,7 +8628,6 @@
         </w:rPr>
         <w:t>lary</w:t>
       </w:r>
-      <w:proofErr w:type="spellEnd"/>
       <w:r>
         <w:rPr>
           <w:rFonts w:ascii="Times New Roman" w:eastAsiaTheme="minorEastAsia" w:hAnsi="Times New Roman" w:cs="Times New Roman"/>
@@ -9240,7 +8820,16 @@
           <w:sz w:val="24"/>
           <w:szCs w:val="24"/>
         </w:rPr>
-        <w:t xml:space="preserve"> groups, and </w:t>
+        <w:t xml:space="preserve"> </w:t>
+      </w:r>
+      <w:r>
+        <w:rPr>
+          <w:rFonts w:ascii="Times New Roman" w:eastAsiaTheme="minorEastAsia" w:hAnsi="Times New Roman" w:cs="Times New Roman"/>
+          <w:sz w:val="24"/>
+          <w:szCs w:val="24"/>
+        </w:rPr>
+        <w:lastRenderedPageBreak/>
+        <w:t xml:space="preserve">groups, and </w:t>
       </w:r>
       <m:oMath>
         <m:sSub>
@@ -9312,16 +8901,7 @@
           <w:sz w:val="24"/>
           <w:szCs w:val="24"/>
         </w:rPr>
-        <w:t xml:space="preserve"> The error </w:t>
-      </w:r>
-      <w:r>
-        <w:rPr>
-          <w:rFonts w:ascii="Times New Roman" w:hAnsi="Times New Roman" w:cs="Times New Roman"/>
-          <w:sz w:val="24"/>
-          <w:szCs w:val="24"/>
-        </w:rPr>
-        <w:lastRenderedPageBreak/>
-        <w:t>term</w:t>
+        <w:t xml:space="preserve"> The error term</w:t>
       </w:r>
       <w:r>
         <w:rPr>
@@ -9541,27 +9121,7 @@
           <w:sz w:val="24"/>
           <w:szCs w:val="24"/>
         </w:rPr>
-        <w:t xml:space="preserve">84 minutes (Figure 4A). We refer to this as the time delay (TD) and include it in a second </w:t>
-      </w:r>
-      <w:proofErr w:type="spellStart"/>
-      <w:r>
-        <w:rPr>
-          <w:rStyle w:val="cf01"/>
-          <w:rFonts w:ascii="Times New Roman" w:hAnsi="Times New Roman" w:cs="Times New Roman"/>
-          <w:sz w:val="24"/>
-          <w:szCs w:val="24"/>
-        </w:rPr>
-        <w:t>FoSR</w:t>
-      </w:r>
-      <w:proofErr w:type="spellEnd"/>
-      <w:r>
-        <w:rPr>
-          <w:rStyle w:val="cf01"/>
-          <w:rFonts w:ascii="Times New Roman" w:hAnsi="Times New Roman" w:cs="Times New Roman"/>
-          <w:sz w:val="24"/>
-          <w:szCs w:val="24"/>
-        </w:rPr>
-        <w:t xml:space="preserve"> model to explore </w:t>
+        <w:t xml:space="preserve">84 minutes (Figure 4A). We refer to this as the time delay (TD) and include it in a second FoSR model to explore </w:t>
       </w:r>
       <w:r>
         <w:rPr>
@@ -10350,18 +9910,8 @@
           <w:sz w:val="24"/>
           <w:szCs w:val="24"/>
         </w:rPr>
-        <w:t xml:space="preserve"> the previous </w:t>
-      </w:r>
-      <w:proofErr w:type="spellStart"/>
-      <w:r>
-        <w:rPr>
-          <w:rFonts w:ascii="Times New Roman" w:eastAsiaTheme="minorEastAsia" w:hAnsi="Times New Roman" w:cs="Times New Roman"/>
-          <w:sz w:val="24"/>
-          <w:szCs w:val="24"/>
-        </w:rPr>
-        <w:t>FoSR</w:t>
-      </w:r>
-      <w:proofErr w:type="spellEnd"/>
+        <w:t xml:space="preserve"> the previous FoSR</w:t>
+      </w:r>
       <w:r>
         <w:rPr>
           <w:rFonts w:ascii="Times New Roman" w:eastAsiaTheme="minorEastAsia" w:hAnsi="Times New Roman" w:cs="Times New Roman"/>
@@ -10690,6 +10240,16 @@
           <w:sz w:val="24"/>
           <w:szCs w:val="24"/>
         </w:rPr>
+        <w:t xml:space="preserve">2.4 </w:t>
+      </w:r>
+      <w:r>
+        <w:rPr>
+          <w:rFonts w:ascii="Times New Roman" w:hAnsi="Times New Roman" w:cs="Times New Roman"/>
+          <w:i/>
+          <w:iCs/>
+          <w:sz w:val="24"/>
+          <w:szCs w:val="24"/>
+        </w:rPr>
         <w:t>Analysis Software</w:t>
       </w:r>
     </w:p>
@@ -10764,18 +10324,8 @@
           <w:sz w:val="24"/>
           <w:szCs w:val="24"/>
         </w:rPr>
-        <w:t xml:space="preserve">. The R packages </w:t>
-      </w:r>
-      <w:proofErr w:type="spellStart"/>
-      <w:r>
-        <w:rPr>
-          <w:rFonts w:ascii="Times New Roman" w:hAnsi="Times New Roman" w:cs="Times New Roman"/>
-          <w:sz w:val="24"/>
-          <w:szCs w:val="24"/>
-        </w:rPr>
-        <w:t>mgcv</w:t>
-      </w:r>
-      <w:proofErr w:type="spellEnd"/>
+        <w:t>. The R packages mgcv</w:t>
+      </w:r>
       <w:r>
         <w:rPr>
           <w:rFonts w:ascii="Times New Roman" w:hAnsi="Times New Roman" w:cs="Times New Roman"/>
@@ -10884,25 +10434,7 @@
           <w:sz w:val="24"/>
           <w:szCs w:val="24"/>
         </w:rPr>
-        <w:t xml:space="preserve"> Estimation of the </w:t>
-      </w:r>
-      <w:proofErr w:type="spellStart"/>
-      <w:r>
-        <w:rPr>
-          <w:rFonts w:ascii="Times New Roman" w:hAnsi="Times New Roman" w:cs="Times New Roman"/>
-          <w:sz w:val="24"/>
-          <w:szCs w:val="24"/>
-        </w:rPr>
-        <w:t>FoSR</w:t>
-      </w:r>
-      <w:proofErr w:type="spellEnd"/>
-      <w:r>
-        <w:rPr>
-          <w:rFonts w:ascii="Times New Roman" w:hAnsi="Times New Roman" w:cs="Times New Roman"/>
-          <w:sz w:val="24"/>
-          <w:szCs w:val="24"/>
-        </w:rPr>
-        <w:t xml:space="preserve"> regression model follows the general algorithm presented by</w:t>
+        <w:t xml:space="preserve"> Estimation of the FoSR regression model follows the general algorithm presented by</w:t>
       </w:r>
       <w:r>
         <w:rPr>
@@ -10982,6 +10514,41 @@
           <w:szCs w:val="24"/>
         </w:rPr>
         <w:t>for reproducing our analysis is publicly available on GitHub.</w:t>
+      </w:r>
+    </w:p>
+    <w:p>
+      <w:pPr>
+        <w:pStyle w:val="ListParagraph"/>
+        <w:numPr>
+          <w:ilvl w:val="1"/>
+          <w:numId w:val="9"/>
+        </w:numPr>
+        <w:spacing w:line="480" w:lineRule="auto"/>
+        <w:ind w:left="360"/>
+        <w:rPr>
+          <w:rFonts w:ascii="Times New Roman" w:hAnsi="Times New Roman" w:cs="Times New Roman"/>
+          <w:sz w:val="24"/>
+          <w:szCs w:val="24"/>
+        </w:rPr>
+      </w:pPr>
+      <w:r>
+        <w:rPr>
+          <w:rFonts w:ascii="Times New Roman" w:hAnsi="Times New Roman" w:cs="Times New Roman"/>
+          <w:b/>
+          <w:bCs/>
+          <w:sz w:val="24"/>
+          <w:szCs w:val="24"/>
+        </w:rPr>
+        <w:lastRenderedPageBreak/>
+        <w:t>RESULTS</w:t>
+      </w:r>
+      <w:r>
+        <w:rPr>
+          <w:rFonts w:ascii="Times New Roman" w:hAnsi="Times New Roman" w:cs="Times New Roman"/>
+          <w:sz w:val="24"/>
+          <w:szCs w:val="24"/>
+        </w:rPr>
+        <w:t>:</w:t>
       </w:r>
     </w:p>
     <w:p>
@@ -10989,6 +10556,8 @@
         <w:spacing w:line="480" w:lineRule="auto"/>
         <w:rPr>
           <w:rFonts w:ascii="Times New Roman" w:hAnsi="Times New Roman" w:cs="Times New Roman"/>
+          <w:i/>
+          <w:iCs/>
           <w:sz w:val="24"/>
           <w:szCs w:val="24"/>
         </w:rPr>
@@ -10996,21 +10565,22 @@
       <w:r>
         <w:rPr>
           <w:rFonts w:ascii="Times New Roman" w:hAnsi="Times New Roman" w:cs="Times New Roman"/>
-          <w:b/>
-          <w:bCs/>
-          <w:sz w:val="24"/>
-          <w:szCs w:val="24"/>
-        </w:rPr>
-        <w:lastRenderedPageBreak/>
-        <w:t>RESULTS</w:t>
-      </w:r>
-      <w:r>
-        <w:rPr>
-          <w:rFonts w:ascii="Times New Roman" w:hAnsi="Times New Roman" w:cs="Times New Roman"/>
-          <w:sz w:val="24"/>
-          <w:szCs w:val="24"/>
-        </w:rPr>
-        <w:t>:</w:t>
+          <w:i/>
+          <w:iCs/>
+          <w:sz w:val="24"/>
+          <w:szCs w:val="24"/>
+        </w:rPr>
+        <w:t xml:space="preserve">3.1 </w:t>
+      </w:r>
+      <w:r>
+        <w:rPr>
+          <w:rFonts w:ascii="Times New Roman" w:hAnsi="Times New Roman" w:cs="Times New Roman"/>
+          <w:i/>
+          <w:iCs/>
+          <w:sz w:val="24"/>
+          <w:szCs w:val="24"/>
+        </w:rPr>
+        <w:t>Sample</w:t>
       </w:r>
     </w:p>
     <w:p>
@@ -11018,21 +10588,131 @@
         <w:spacing w:line="480" w:lineRule="auto"/>
         <w:rPr>
           <w:rFonts w:ascii="Times New Roman" w:hAnsi="Times New Roman" w:cs="Times New Roman"/>
+          <w:sz w:val="24"/>
+          <w:szCs w:val="24"/>
+        </w:rPr>
+      </w:pPr>
+      <w:r>
+        <w:rPr>
+          <w:rFonts w:ascii="Times New Roman" w:hAnsi="Times New Roman" w:cs="Times New Roman"/>
+          <w:sz w:val="24"/>
+          <w:szCs w:val="24"/>
+        </w:rPr>
+        <w:t>84 participants used in this analysis, there were 29 participants in the no-use group, and 30 and 25 participants in the occasional and daily use groups, respectively. Participants ranged in age from 25.1 to 45.3 years with an average of 32 years (sd = 5.02); had an average BMI of 25.4 kg/m</w:t>
+      </w:r>
+      <w:r>
+        <w:rPr>
+          <w:rFonts w:ascii="Times New Roman" w:hAnsi="Times New Roman" w:cs="Times New Roman"/>
+          <w:sz w:val="24"/>
+          <w:szCs w:val="24"/>
+          <w:vertAlign w:val="superscript"/>
+        </w:rPr>
+        <w:t>2</w:t>
+      </w:r>
+      <w:r>
+        <w:rPr>
+          <w:rFonts w:ascii="Times New Roman" w:hAnsi="Times New Roman" w:cs="Times New Roman"/>
+          <w:sz w:val="24"/>
+          <w:szCs w:val="24"/>
+        </w:rPr>
+        <w:t xml:space="preserve"> (sd = 4.41); and were approximately 58% male (N = 49); see Table 1. THC levels were measured in whole blood collected 30 minutes after the inception of the 15-minute </w:t>
+      </w:r>
+      <w:r>
+        <w:rPr>
+          <w:rFonts w:ascii="Times New Roman" w:hAnsi="Times New Roman" w:cs="Times New Roman"/>
           <w:i/>
           <w:iCs/>
           <w:sz w:val="24"/>
           <w:szCs w:val="24"/>
         </w:rPr>
-      </w:pPr>
-      <w:r>
-        <w:rPr>
-          <w:rFonts w:ascii="Times New Roman" w:hAnsi="Times New Roman" w:cs="Times New Roman"/>
-          <w:i/>
-          <w:iCs/>
-          <w:sz w:val="24"/>
-          <w:szCs w:val="24"/>
-        </w:rPr>
-        <w:t>Sample</w:t>
+        <w:t>ad-libitum</w:t>
+      </w:r>
+      <w:r>
+        <w:rPr>
+          <w:rFonts w:ascii="Times New Roman" w:hAnsi="Times New Roman" w:cs="Times New Roman"/>
+          <w:sz w:val="24"/>
+          <w:szCs w:val="24"/>
+        </w:rPr>
+        <w:t xml:space="preserve"> smoking interval. Time between cannabis smoking and the pupillary light response test varied from 53 – 84 minutes with a mean of 62.2 minutes (see Figure 4A). This time interval </w:t>
+      </w:r>
+      <w:r>
+        <w:rPr>
+          <w:rFonts w:ascii="Times New Roman" w:hAnsi="Times New Roman" w:cs="Times New Roman"/>
+          <w:sz w:val="24"/>
+          <w:szCs w:val="24"/>
+        </w:rPr>
+        <w:t xml:space="preserve">was caused by normal variability in </w:t>
+      </w:r>
+      <w:r>
+        <w:rPr>
+          <w:rFonts w:ascii="Times New Roman" w:hAnsi="Times New Roman" w:cs="Times New Roman"/>
+          <w:sz w:val="24"/>
+          <w:szCs w:val="24"/>
+        </w:rPr>
+        <w:t>the time to complete other assessments</w:t>
+      </w:r>
+      <w:r>
+        <w:rPr>
+          <w:rFonts w:ascii="Times New Roman" w:hAnsi="Times New Roman" w:cs="Times New Roman"/>
+          <w:sz w:val="24"/>
+          <w:szCs w:val="24"/>
+        </w:rPr>
+        <w:t xml:space="preserve"> in the study or to take breaks between assessments, as described in other results from the larger study</w:t>
+      </w:r>
+      <w:r>
+        <w:rPr>
+          <w:rFonts w:ascii="Times New Roman" w:hAnsi="Times New Roman" w:cs="Times New Roman"/>
+          <w:sz w:val="24"/>
+          <w:szCs w:val="24"/>
+        </w:rPr>
+        <w:t xml:space="preserve"> </w:t>
+      </w:r>
+      <w:r>
+        <w:rPr>
+          <w:rFonts w:ascii="Times New Roman" w:hAnsi="Times New Roman" w:cs="Times New Roman"/>
+          <w:sz w:val="24"/>
+          <w:szCs w:val="24"/>
+        </w:rPr>
+        <w:fldChar w:fldCharType="begin"/>
+      </w:r>
+      <w:r>
+        <w:rPr>
+          <w:rFonts w:ascii="Times New Roman" w:hAnsi="Times New Roman" w:cs="Times New Roman"/>
+          <w:sz w:val="24"/>
+          <w:szCs w:val="24"/>
+        </w:rPr>
+        <w:instrText xml:space="preserve"> ADDIN ZOTERO_ITEM CSL_CITATION {"citationID":"N3qkWtyj","properties":{"formattedCitation":"(Brooks-Russell et al., 2021; Smith et al., 2023)","plainCitation":"(Brooks-Russell et al., 2021; Smith et al., 2023)","noteIndex":0},"citationItems":[{"id":617,"uris":["http://zotero.org/users/12529869/items/LSQBGBMT"],"itemData":{"id":617,"type":"article-journal","abstract":"Objective: Daily cannabis users develop tolerance to some drug effects, but the extent to which this diminishes driving impairment is uncertain. This study compared the impact of acute cannabis use on driving performance in occasional and daily cannabis users using a driving simulator.\nMethods: We used a within-subjects design to observe driving performance in adults age 25 to 45 years with different cannabis use histories. Eighty-five participants (43 males, 42 females) were included in the final analysis: 24 occasional users (1 to 2 times per week), 31 daily users and 30 non-users. A car-based driving simulator (MiniSim™, National Advanced Driving Simulator) was used to obtain two measures of driving per­ formance, standard deviation of lateral placement (SDLP) and speed relative to posted speed limit, in simulated urban driving scenarios at baseline and 30 min after a 15 min ad libitum cannabis smoking period. Participants smoked self-supplied cannabis flower product (15% to 30% tetrahydrocannabinol (THC). Blood samples were collected before and after smoking (30 min after the start of smoking). Non-users performed the same driving scenarios before and after an equivalent rest interval. Changes in driving performance were analyzed by repeated measures general linear models.\nResults: Mean whole blood THC cannabinoids concentrations post smoking were use THC = 6.4 ± 5.6 ng/ml, THC-COOH = 10.9 ± 8.79 ng/mL for occasional users and THC = 36.4 ± 37.4 ng/mL, THC-COOH = 98.1 ± 90.6 ng/mL for daily users. On a scale of 0 to 100, the mean post-use score of subjective high was similar in occasional users and daily users (52.4 and 47.2, respectively). In covariate-adjusted analysis, occasional users had a sig­ nificant increase in SDLP in the straight road segment from pre to post compared to non-users; non-users decreased by a mean of 1.1 cm (25.5 cm to 24.4 cm) while occasional users increased by a mean of 1.9 cm (21.7 cm to 23.6 cm; p = 0.02). Daily users also increased adjusted SDLP in straight road segments from baseline to post-use (23.2 cm to 25.0 cm), but the change relative to non-users was not statistically significant (p = 0.08). The standardized mean difference in unadjusted SDLP from baseline to post-use in the straight road segments comparing occasional users to non-users was 0.64 (95% CI 0.09 – 1.19), a statistically significant moderate increase. When occasional users were contrasted with daily users, the baseline to post changes in SDLP were not statistically significant. Daily users exhibited a mean decrease in baseline to post-use adjusted speed in straight road segments of 1.16 mph; a significant change compared to slight speed increases in the non-users and oc­ casional users (p = 0.02 and p = 0.01, respectively).\nConclusion: We observed a decrement in driving performance assessed by SDLP after acute cannabis smoking that was statistically significant only in the occasional users in comparison to the nonusers. Direct contrasts between the occasional users and daily users in SDLP were not statistically significant. Daily users drove slower after cannabis use as compared to the occasional use group and non-users. The study results do not conclusively","container-title":"Accident Analysis &amp; Prevention","DOI":"10.1016/j.aap.2021.106326","ISSN":"00014575","journalAbbreviation":"Accident Analysis &amp; Prevention","language":"en","page":"106326","source":"DOI.org (Crossref)","title":"Simulated driving performance among daily and occasional cannabis users","URL":"https://linkinghub.elsevier.com/retrieve/pii/S0001457521003572","volume":"160","author":[{"family":"Brooks-Russell","given":"Ashley"},{"family":"Brown","given":"Tim"},{"family":"Friedman","given":"Kyle"},{"family":"Wrobel","given":"Julia"},{"family":"Schwarz","given":"John"},{"family":"Dooley","given":"Gregory"},{"family":"Ryall","given":"Karen A."},{"family":"Steinhart","given":"Benjamin"},{"family":"Amioka","given":"Elise"},{"family":"Milavetz","given":"Gary"},{"family":"Sam Wang","given":"George"},{"family":"Kosnett","given":"Michael J."}],"accessed":{"date-parts":[["2023",7,1]]},"issued":{"date-parts":[["2021",9]]}}},{"id":644,"uris":["http://zotero.org/users/12529869/items/S5ATCZTH"],"itemData":{"id":644,"type":"article-journal","abstract":"Objective\nThis paper evaluated a novel, tablet-based neurocognitive and psychomotor test battery for detecting impairment from acute cannabis smoking using advanced quantitative methods. The study was conducted in a state with legal, recreational cannabis use and included participants who use cannabis occasionally or daily, and a no use comparison group.\n\nMethods\nParticipants completed a tablet-based test assessing reaction time, decision making, working memory and spatial-motor performance. The test was completed before and after participants smoked cannabis (or after a rest period in the case of controls). An Exploratory Factor Analysis approach was implemented to reduce dimensionality and evaluate correlations across the four assessed domains. Linear regression models were utilized to quantify associations between factor scores and cannabis use groups (daily vs. occasional vs. no use).\n\nResults\nSeven factors were identified explaining 56.7% of the variance among the 18 measures. Regression models of the change in factors after cannabis smoking indicated those who use cannabis daily demonstrated poorer performance on a latent factor termed Displaced and Delayed (standardized coefficient 0.567, 95% CI: 0.178, 0.955; P = 0.005) compared to those with no use. Those who use cannabis occasionally exhibited a decline in performance on a latent factor termed Recall and Reaction (standardized coefficient 0.714, 95% CI: 0.092, 1.336; P = 0.025) compared to no use.\n\nConclusions\nThis analysis demonstrates an innovative, quantitative approach to study how cannabis consumption affects neurocognitive and psychomotor performance. Results demonstrated that acute cannabis use is associated with changes in neurocognitive and psychomotor performance, with differences based on the pattern of occasional or daily use.","container-title":"Cannabis","DOI":"10.26828/cannabis/2023/000156","issue":"2","page":"123-132","title":"A Latent Variable Analysis of Psychomotor and Neurocognitive Performance After Acute Cannabis Smoking","volume":"6","author":[{"family":"Smith","given":"Shelby J."},{"family":"Wrobel","given":"Julia"},{"family":"Brooks-Russell","given":"Ashley"},{"family":"Kosnett","given":"Michael J."},{"family":"Sammel","given":"Mary D."}],"issued":{"date-parts":[["2023"]]}}}],"schema":"https://github.com/citation-style-language/schema/raw/master/csl-citation.json"} </w:instrText>
+      </w:r>
+      <w:r>
+        <w:rPr>
+          <w:rFonts w:ascii="Times New Roman" w:hAnsi="Times New Roman" w:cs="Times New Roman"/>
+          <w:sz w:val="24"/>
+          <w:szCs w:val="24"/>
+        </w:rPr>
+        <w:fldChar w:fldCharType="separate"/>
+      </w:r>
+      <w:r>
+        <w:rPr>
+          <w:rFonts w:ascii="Times New Roman" w:hAnsi="Times New Roman" w:cs="Times New Roman"/>
+          <w:sz w:val="24"/>
+        </w:rPr>
+        <w:t>(Brooks-Russell et al., 2021; Smith et al., 2023)</w:t>
+      </w:r>
+      <w:r>
+        <w:rPr>
+          <w:rFonts w:ascii="Times New Roman" w:hAnsi="Times New Roman" w:cs="Times New Roman"/>
+          <w:sz w:val="24"/>
+          <w:szCs w:val="24"/>
+        </w:rPr>
+        <w:fldChar w:fldCharType="end"/>
+      </w:r>
+      <w:r>
+        <w:rPr>
+          <w:rFonts w:ascii="Times New Roman" w:hAnsi="Times New Roman" w:cs="Times New Roman"/>
+          <w:sz w:val="24"/>
+          <w:szCs w:val="24"/>
+        </w:rPr>
+        <w:t>.</w:t>
       </w:r>
     </w:p>
     <w:p>
@@ -11040,172 +10720,13 @@
         <w:spacing w:line="480" w:lineRule="auto"/>
         <w:rPr>
           <w:rFonts w:ascii="Times New Roman" w:hAnsi="Times New Roman" w:cs="Times New Roman"/>
-          <w:sz w:val="24"/>
-          <w:szCs w:val="24"/>
-        </w:rPr>
-      </w:pPr>
-      <w:r>
-        <w:rPr>
-          <w:rFonts w:ascii="Times New Roman" w:hAnsi="Times New Roman" w:cs="Times New Roman"/>
-          <w:sz w:val="24"/>
-          <w:szCs w:val="24"/>
-        </w:rPr>
-        <w:t>84 participants used in this analysis, there were 29 participants in the no-use group, and 30 and 25 participants in the occasional and daily use groups, respectively. Participants ranged in age from 25.1 to 45.3 years with an average of 32 years (</w:t>
-      </w:r>
-      <w:proofErr w:type="spellStart"/>
-      <w:r>
-        <w:rPr>
-          <w:rFonts w:ascii="Times New Roman" w:hAnsi="Times New Roman" w:cs="Times New Roman"/>
-          <w:sz w:val="24"/>
-          <w:szCs w:val="24"/>
-        </w:rPr>
-        <w:t>sd</w:t>
-      </w:r>
-      <w:proofErr w:type="spellEnd"/>
-      <w:r>
-        <w:rPr>
-          <w:rFonts w:ascii="Times New Roman" w:hAnsi="Times New Roman" w:cs="Times New Roman"/>
-          <w:sz w:val="24"/>
-          <w:szCs w:val="24"/>
-        </w:rPr>
-        <w:t xml:space="preserve"> = 5.02); had an average BMI of 25.4 kg/m</w:t>
-      </w:r>
-      <w:r>
-        <w:rPr>
-          <w:rFonts w:ascii="Times New Roman" w:hAnsi="Times New Roman" w:cs="Times New Roman"/>
-          <w:sz w:val="24"/>
-          <w:szCs w:val="24"/>
-          <w:vertAlign w:val="superscript"/>
-        </w:rPr>
-        <w:t>2</w:t>
-      </w:r>
-      <w:r>
-        <w:rPr>
-          <w:rFonts w:ascii="Times New Roman" w:hAnsi="Times New Roman" w:cs="Times New Roman"/>
-          <w:sz w:val="24"/>
-          <w:szCs w:val="24"/>
-        </w:rPr>
-        <w:t xml:space="preserve"> (</w:t>
-      </w:r>
-      <w:proofErr w:type="spellStart"/>
-      <w:r>
-        <w:rPr>
-          <w:rFonts w:ascii="Times New Roman" w:hAnsi="Times New Roman" w:cs="Times New Roman"/>
-          <w:sz w:val="24"/>
-          <w:szCs w:val="24"/>
-        </w:rPr>
-        <w:t>sd</w:t>
-      </w:r>
-      <w:proofErr w:type="spellEnd"/>
-      <w:r>
-        <w:rPr>
-          <w:rFonts w:ascii="Times New Roman" w:hAnsi="Times New Roman" w:cs="Times New Roman"/>
-          <w:sz w:val="24"/>
-          <w:szCs w:val="24"/>
-        </w:rPr>
-        <w:t xml:space="preserve"> = 4.41); and were approximately 58% male (N = 49); see Table 1. THC levels were measured in whole blood collected 30 minutes after the inception of the 15-minute </w:t>
-      </w:r>
-      <w:r>
-        <w:rPr>
-          <w:rFonts w:ascii="Times New Roman" w:hAnsi="Times New Roman" w:cs="Times New Roman"/>
           <w:i/>
           <w:iCs/>
           <w:sz w:val="24"/>
           <w:szCs w:val="24"/>
         </w:rPr>
-        <w:t>ad-libitum</w:t>
-      </w:r>
-      <w:r>
-        <w:rPr>
-          <w:rFonts w:ascii="Times New Roman" w:hAnsi="Times New Roman" w:cs="Times New Roman"/>
-          <w:sz w:val="24"/>
-          <w:szCs w:val="24"/>
-        </w:rPr>
-        <w:t xml:space="preserve"> smoking interval. Time between cannabis smoking and the pupillary light response test varied from 53 – 84 minutes with a mean of 62.2 minutes (see Figure 4A). This time interval </w:t>
-      </w:r>
-      <w:r>
-        <w:rPr>
-          <w:rFonts w:ascii="Times New Roman" w:hAnsi="Times New Roman" w:cs="Times New Roman"/>
-          <w:sz w:val="24"/>
-          <w:szCs w:val="24"/>
-        </w:rPr>
-        <w:t xml:space="preserve">was caused by normal variability in </w:t>
-      </w:r>
-      <w:r>
-        <w:rPr>
-          <w:rFonts w:ascii="Times New Roman" w:hAnsi="Times New Roman" w:cs="Times New Roman"/>
-          <w:sz w:val="24"/>
-          <w:szCs w:val="24"/>
-        </w:rPr>
-        <w:t>the time to complete other assessments</w:t>
-      </w:r>
-      <w:r>
-        <w:rPr>
-          <w:rFonts w:ascii="Times New Roman" w:hAnsi="Times New Roman" w:cs="Times New Roman"/>
-          <w:sz w:val="24"/>
-          <w:szCs w:val="24"/>
-        </w:rPr>
-        <w:t xml:space="preserve"> in the study or to take breaks between assessments, as described in other results from the larger study</w:t>
-      </w:r>
-      <w:r>
-        <w:rPr>
-          <w:rFonts w:ascii="Times New Roman" w:hAnsi="Times New Roman" w:cs="Times New Roman"/>
-          <w:sz w:val="24"/>
-          <w:szCs w:val="24"/>
-        </w:rPr>
-        <w:t xml:space="preserve"> </w:t>
-      </w:r>
-      <w:r>
-        <w:rPr>
-          <w:rFonts w:ascii="Times New Roman" w:hAnsi="Times New Roman" w:cs="Times New Roman"/>
-          <w:sz w:val="24"/>
-          <w:szCs w:val="24"/>
-        </w:rPr>
-        <w:fldChar w:fldCharType="begin"/>
-      </w:r>
-      <w:r>
-        <w:rPr>
-          <w:rFonts w:ascii="Times New Roman" w:hAnsi="Times New Roman" w:cs="Times New Roman"/>
-          <w:sz w:val="24"/>
-          <w:szCs w:val="24"/>
-        </w:rPr>
-        <w:instrText xml:space="preserve"> ADDIN ZOTERO_ITEM CSL_CITATION {"citationID":"N3qkWtyj","properties":{"formattedCitation":"(Brooks-Russell et al., 2021; Smith et al., 2023)","plainCitation":"(Brooks-Russell et al., 2021; Smith et al., 2023)","noteIndex":0},"citationItems":[{"id":617,"uris":["http://zotero.org/users/12529869/items/LSQBGBMT"],"itemData":{"id":617,"type":"article-journal","abstract":"Objective: Daily cannabis users develop tolerance to some drug effects, but the extent to which this diminishes driving impairment is uncertain. This study compared the impact of acute cannabis use on driving performance in occasional and daily cannabis users using a driving simulator.\nMethods: We used a within-subjects design to observe driving performance in adults age 25 to 45 years with different cannabis use histories. Eighty-five participants (43 males, 42 females) were included in the final analysis: 24 occasional users (1 to 2 times per week), 31 daily users and 30 non-users. A car-based driving simulator (MiniSim™, National Advanced Driving Simulator) was used to obtain two measures of driving per­ formance, standard deviation of lateral placement (SDLP) and speed relative to posted speed limit, in simulated urban driving scenarios at baseline and 30 min after a 15 min ad libitum cannabis smoking period. Participants smoked self-supplied cannabis flower product (15% to 30% tetrahydrocannabinol (THC). Blood samples were collected before and after smoking (30 min after the start of smoking). Non-users performed the same driving scenarios before and after an equivalent rest interval. Changes in driving performance were analyzed by repeated measures general linear models.\nResults: Mean whole blood THC cannabinoids concentrations post smoking were use THC = 6.4 ± 5.6 ng/ml, THC-COOH = 10.9 ± 8.79 ng/mL for occasional users and THC = 36.4 ± 37.4 ng/mL, THC-COOH = 98.1 ± 90.6 ng/mL for daily users. On a scale of 0 to 100, the mean post-use score of subjective high was similar in occasional users and daily users (52.4 and 47.2, respectively). In covariate-adjusted analysis, occasional users had a sig­ nificant increase in SDLP in the straight road segment from pre to post compared to non-users; non-users decreased by a mean of 1.1 cm (25.5 cm to 24.4 cm) while occasional users increased by a mean of 1.9 cm (21.7 cm to 23.6 cm; p = 0.02). Daily users also increased adjusted SDLP in straight road segments from baseline to post-use (23.2 cm to 25.0 cm), but the change relative to non-users was not statistically significant (p = 0.08). The standardized mean difference in unadjusted SDLP from baseline to post-use in the straight road segments comparing occasional users to non-users was 0.64 (95% CI 0.09 – 1.19), a statistically significant moderate increase. When occasional users were contrasted with daily users, the baseline to post changes in SDLP were not statistically significant. Daily users exhibited a mean decrease in baseline to post-use adjusted speed in straight road segments of 1.16 mph; a significant change compared to slight speed increases in the non-users and oc­ casional users (p = 0.02 and p = 0.01, respectively).\nConclusion: We observed a decrement in driving performance assessed by SDLP after acute cannabis smoking that was statistically significant only in the occasional users in comparison to the nonusers. Direct contrasts between the occasional users and daily users in SDLP were not statistically significant. Daily users drove slower after cannabis use as compared to the occasional use group and non-users. The study results do not conclusively","container-title":"Accident Analysis &amp; Prevention","DOI":"10.1016/j.aap.2021.106326","ISSN":"00014575","journalAbbreviation":"Accident Analysis &amp; Prevention","language":"en","page":"106326","source":"DOI.org (Crossref)","title":"Simulated driving performance among daily and occasional cannabis users","URL":"https://linkinghub.elsevier.com/retrieve/pii/S0001457521003572","volume":"160","author":[{"family":"Brooks-Russell","given":"Ashley"},{"family":"Brown","given":"Tim"},{"family":"Friedman","given":"Kyle"},{"family":"Wrobel","given":"Julia"},{"family":"Schwarz","given":"John"},{"family":"Dooley","given":"Gregory"},{"family":"Ryall","given":"Karen A."},{"family":"Steinhart","given":"Benjamin"},{"family":"Amioka","given":"Elise"},{"family":"Milavetz","given":"Gary"},{"family":"Sam Wang","given":"George"},{"family":"Kosnett","given":"Michael J."}],"accessed":{"date-parts":[["2023",7,1]]},"issued":{"date-parts":[["2021",9]]}}},{"id":644,"uris":["http://zotero.org/users/12529869/items/S5ATCZTH"],"itemData":{"id":644,"type":"article-journal","abstract":"Objective\nThis paper evaluated a novel, tablet-based neurocognitive and psychomotor test battery for detecting impairment from acute cannabis smoking using advanced quantitative methods. The study was conducted in a state with legal, recreational cannabis use and included participants who use cannabis occasionally or daily, and a no use comparison group.\n\nMethods\nParticipants completed a tablet-based test assessing reaction time, decision making, working memory and spatial-motor performance. The test was completed before and after participants smoked cannabis (or after a rest period in the case of controls). An Exploratory Factor Analysis approach was implemented to reduce dimensionality and evaluate correlations across the four assessed domains. Linear regression models were utilized to quantify associations between factor scores and cannabis use groups (daily vs. occasional vs. no use).\n\nResults\nSeven factors were identified explaining 56.7% of the variance among the 18 measures. Regression models of the change in factors after cannabis smoking indicated those who use cannabis daily demonstrated poorer performance on a latent factor termed Displaced and Delayed (standardized coefficient 0.567, 95% CI: 0.178, 0.955; P = 0.005) compared to those with no use. Those who use cannabis occasionally exhibited a decline in performance on a latent factor termed Recall and Reaction (standardized coefficient 0.714, 95% CI: 0.092, 1.336; P = 0.025) compared to no use.\n\nConclusions\nThis analysis demonstrates an innovative, quantitative approach to study how cannabis consumption affects neurocognitive and psychomotor performance. Results demonstrated that acute cannabis use is associated with changes in neurocognitive and psychomotor performance, with differences based on the pattern of occasional or daily use.","container-title":"Cannabis","DOI":"10.26828/cannabis/2023/000156","issue":"2","page":"123-132","title":"A Latent Variable Analysis of Psychomotor and Neurocognitive Performance After Acute Cannabis Smoking","volume":"6","author":[{"family":"Smith","given":"Shelby J."},{"family":"Wrobel","given":"Julia"},{"family":"Brooks-Russell","given":"Ashley"},{"family":"Kosnett","given":"Michael J."},{"family":"Sammel","given":"Mary D."}],"issued":{"date-parts":[["2023"]]}}}],"schema":"https://github.com/citation-style-language/schema/raw/master/csl-citation.json"} </w:instrText>
-      </w:r>
-      <w:r>
-        <w:rPr>
-          <w:rFonts w:ascii="Times New Roman" w:hAnsi="Times New Roman" w:cs="Times New Roman"/>
-          <w:sz w:val="24"/>
-          <w:szCs w:val="24"/>
-        </w:rPr>
-        <w:fldChar w:fldCharType="separate"/>
-      </w:r>
-      <w:r>
-        <w:rPr>
-          <w:rFonts w:ascii="Times New Roman" w:hAnsi="Times New Roman" w:cs="Times New Roman"/>
-          <w:sz w:val="24"/>
-        </w:rPr>
-        <w:t>(Brooks-Russell et al., 2021; Smith et al., 2023)</w:t>
-      </w:r>
-      <w:r>
-        <w:rPr>
-          <w:rFonts w:ascii="Times New Roman" w:hAnsi="Times New Roman" w:cs="Times New Roman"/>
-          <w:sz w:val="24"/>
-          <w:szCs w:val="24"/>
-        </w:rPr>
-        <w:fldChar w:fldCharType="end"/>
-      </w:r>
-      <w:r>
-        <w:rPr>
-          <w:rFonts w:ascii="Times New Roman" w:hAnsi="Times New Roman" w:cs="Times New Roman"/>
-          <w:sz w:val="24"/>
-          <w:szCs w:val="24"/>
-        </w:rPr>
-        <w:t>.</w:t>
-      </w:r>
-    </w:p>
-    <w:p>
-      <w:pPr>
-        <w:spacing w:line="480" w:lineRule="auto"/>
+      </w:pPr>
+      <w:r>
         <w:rPr>
           <w:rFonts w:ascii="Times New Roman" w:hAnsi="Times New Roman" w:cs="Times New Roman"/>
           <w:i/>
@@ -11213,7 +10734,8 @@
           <w:sz w:val="24"/>
           <w:szCs w:val="24"/>
         </w:rPr>
-      </w:pPr>
+        <w:t xml:space="preserve">3.2 </w:t>
+      </w:r>
       <w:r>
         <w:rPr>
           <w:rFonts w:ascii="Times New Roman" w:hAnsi="Times New Roman" w:cs="Times New Roman"/>
@@ -11773,6 +11295,16 @@
           <w:sz w:val="24"/>
           <w:szCs w:val="24"/>
         </w:rPr>
+        <w:t xml:space="preserve">3.3 </w:t>
+      </w:r>
+      <w:r>
+        <w:rPr>
+          <w:rFonts w:ascii="Times New Roman" w:hAnsi="Times New Roman" w:cs="Times New Roman"/>
+          <w:i/>
+          <w:iCs/>
+          <w:sz w:val="24"/>
+          <w:szCs w:val="24"/>
+        </w:rPr>
         <w:t>Visualizing patterns in pupil response trajectories across cannabis use group</w:t>
       </w:r>
       <w:r>
@@ -11842,25 +11374,7 @@
           <w:sz w:val="24"/>
           <w:szCs w:val="24"/>
         </w:rPr>
-        <w:t>function-on-scalar regression (</w:t>
-      </w:r>
-      <w:proofErr w:type="spellStart"/>
-      <w:r>
-        <w:rPr>
-          <w:rFonts w:ascii="Times New Roman" w:hAnsi="Times New Roman" w:cs="Times New Roman"/>
-          <w:sz w:val="24"/>
-          <w:szCs w:val="24"/>
-        </w:rPr>
-        <w:t>FoSR</w:t>
-      </w:r>
-      <w:proofErr w:type="spellEnd"/>
-      <w:r>
-        <w:rPr>
-          <w:rFonts w:ascii="Times New Roman" w:hAnsi="Times New Roman" w:cs="Times New Roman"/>
-          <w:sz w:val="24"/>
-          <w:szCs w:val="24"/>
-        </w:rPr>
-        <w:t>) model</w:t>
+        <w:t>function-on-scalar regression (FoSR) model</w:t>
       </w:r>
       <w:r>
         <w:rPr>
@@ -12312,6 +11826,16 @@
           <w:sz w:val="24"/>
           <w:szCs w:val="24"/>
         </w:rPr>
+        <w:t xml:space="preserve">3.4 </w:t>
+      </w:r>
+      <w:r>
+        <w:rPr>
+          <w:rFonts w:ascii="Times New Roman" w:eastAsiaTheme="minorEastAsia" w:hAnsi="Times New Roman" w:cs="Times New Roman"/>
+          <w:i/>
+          <w:iCs/>
+          <w:sz w:val="24"/>
+          <w:szCs w:val="24"/>
+        </w:rPr>
         <w:t>T</w:t>
       </w:r>
       <w:r>
@@ -12541,25 +12065,7 @@
           <w:sz w:val="24"/>
           <w:szCs w:val="24"/>
         </w:rPr>
-        <w:t xml:space="preserve"> ranged from 53 to 84 minutes with a mean of 62.22 minutes (</w:t>
-      </w:r>
-      <w:proofErr w:type="spellStart"/>
-      <w:r>
-        <w:rPr>
-          <w:rFonts w:ascii="Times New Roman" w:hAnsi="Times New Roman" w:cs="Times New Roman"/>
-          <w:sz w:val="24"/>
-          <w:szCs w:val="24"/>
-        </w:rPr>
-        <w:t>sd</w:t>
-      </w:r>
-      <w:proofErr w:type="spellEnd"/>
-      <w:r>
-        <w:rPr>
-          <w:rFonts w:ascii="Times New Roman" w:hAnsi="Times New Roman" w:cs="Times New Roman"/>
-          <w:sz w:val="24"/>
-          <w:szCs w:val="24"/>
-        </w:rPr>
-        <w:t xml:space="preserve"> = 5.57</w:t>
+        <w:t xml:space="preserve"> ranged from 53 to 84 minutes with a mean of 62.22 minutes (sd = 5.57</w:t>
       </w:r>
       <w:r>
         <w:rPr>
@@ -12743,7 +12249,13 @@
     </w:p>
     <w:p>
       <w:pPr>
+        <w:pStyle w:val="ListParagraph"/>
+        <w:numPr>
+          <w:ilvl w:val="1"/>
+          <w:numId w:val="9"/>
+        </w:numPr>
         <w:spacing w:line="480" w:lineRule="auto"/>
+        <w:ind w:left="360"/>
         <w:rPr>
           <w:rFonts w:ascii="Times New Roman" w:hAnsi="Times New Roman" w:cs="Times New Roman"/>
           <w:sz w:val="24"/>
@@ -14188,10 +13700,20 @@
       <w:r>
         <w:rPr>
           <w:rFonts w:ascii="Times New Roman" w:hAnsi="Times New Roman" w:cs="Times New Roman"/>
-          <w:sz w:val="24"/>
-          <w:szCs w:val="24"/>
-        </w:rPr>
-        <w:t>References:</w:t>
+          <w:b/>
+          <w:bCs/>
+          <w:sz w:val="24"/>
+          <w:szCs w:val="24"/>
+        </w:rPr>
+        <w:t>References</w:t>
+      </w:r>
+      <w:r>
+        <w:rPr>
+          <w:rFonts w:ascii="Times New Roman" w:hAnsi="Times New Roman" w:cs="Times New Roman"/>
+          <w:sz w:val="24"/>
+          <w:szCs w:val="24"/>
+        </w:rPr>
+        <w:t>:</w:t>
       </w:r>
     </w:p>
     <w:p>
@@ -14252,21 +13774,12 @@
           <w:sz w:val="24"/>
         </w:rPr>
       </w:pPr>
-      <w:proofErr w:type="spellStart"/>
-      <w:r>
-        <w:rPr>
-          <w:rFonts w:ascii="Times New Roman" w:hAnsi="Times New Roman" w:cs="Times New Roman"/>
-          <w:sz w:val="24"/>
-        </w:rPr>
-        <w:t>Biasutti</w:t>
-      </w:r>
-      <w:proofErr w:type="spellEnd"/>
-      <w:r>
-        <w:rPr>
-          <w:rFonts w:ascii="Times New Roman" w:hAnsi="Times New Roman" w:cs="Times New Roman"/>
-          <w:sz w:val="24"/>
-        </w:rPr>
-        <w:t>, W.R., Leffers, K.S.H., Callaghan, R.C., 2020. Systematic Review of Cannabis Use and Risk of Occupational Injury. Substance Use &amp; Misuse 55, 1733–1745. https://doi.org/10.1080/10826084.2020.1759643</w:t>
+      <w:r>
+        <w:rPr>
+          <w:rFonts w:ascii="Times New Roman" w:hAnsi="Times New Roman" w:cs="Times New Roman"/>
+          <w:sz w:val="24"/>
+        </w:rPr>
+        <w:t>Biasutti, W.R., Leffers, K.S.H., Callaghan, R.C., 2020. Systematic Review of Cannabis Use and Risk of Occupational Injury. Substance Use &amp; Misuse 55, 1733–1745. https://doi.org/10.1080/10826084.2020.1759643</w:t>
       </w:r>
     </w:p>
     <w:p>
@@ -14282,55 +13795,7 @@
           <w:rFonts w:ascii="Times New Roman" w:hAnsi="Times New Roman" w:cs="Times New Roman"/>
           <w:sz w:val="24"/>
         </w:rPr>
-        <w:t xml:space="preserve">Brooks-Russell, A., Brown, T., Friedman, K., Wrobel, J., Schwarz, J., Dooley, G., Ryall, K.A., Steinhart, B., </w:t>
-      </w:r>
-      <w:proofErr w:type="spellStart"/>
-      <w:r>
-        <w:rPr>
-          <w:rFonts w:ascii="Times New Roman" w:hAnsi="Times New Roman" w:cs="Times New Roman"/>
-          <w:sz w:val="24"/>
-        </w:rPr>
-        <w:t>Amioka</w:t>
-      </w:r>
-      <w:proofErr w:type="spellEnd"/>
-      <w:r>
-        <w:rPr>
-          <w:rFonts w:ascii="Times New Roman" w:hAnsi="Times New Roman" w:cs="Times New Roman"/>
-          <w:sz w:val="24"/>
-        </w:rPr>
-        <w:t xml:space="preserve">, E., </w:t>
-      </w:r>
-      <w:proofErr w:type="spellStart"/>
-      <w:r>
-        <w:rPr>
-          <w:rFonts w:ascii="Times New Roman" w:hAnsi="Times New Roman" w:cs="Times New Roman"/>
-          <w:sz w:val="24"/>
-        </w:rPr>
-        <w:t>Milavetz</w:t>
-      </w:r>
-      <w:proofErr w:type="spellEnd"/>
-      <w:r>
-        <w:rPr>
-          <w:rFonts w:ascii="Times New Roman" w:hAnsi="Times New Roman" w:cs="Times New Roman"/>
-          <w:sz w:val="24"/>
-        </w:rPr>
-        <w:t xml:space="preserve">, G., Sam Wang, G., </w:t>
-      </w:r>
-      <w:proofErr w:type="spellStart"/>
-      <w:r>
-        <w:rPr>
-          <w:rFonts w:ascii="Times New Roman" w:hAnsi="Times New Roman" w:cs="Times New Roman"/>
-          <w:sz w:val="24"/>
-        </w:rPr>
-        <w:t>Kosnett</w:t>
-      </w:r>
-      <w:proofErr w:type="spellEnd"/>
-      <w:r>
-        <w:rPr>
-          <w:rFonts w:ascii="Times New Roman" w:hAnsi="Times New Roman" w:cs="Times New Roman"/>
-          <w:sz w:val="24"/>
-        </w:rPr>
-        <w:t>, M.J., 2021. Simulated driving performance among daily and occasional cannabis users. Accident Analysis &amp; Prevention 160, 106326. https://doi.org/10.1016/j.aap.2021.106326</w:t>
+        <w:t>Brooks-Russell, A., Brown, T., Friedman, K., Wrobel, J., Schwarz, J., Dooley, G., Ryall, K.A., Steinhart, B., Amioka, E., Milavetz, G., Sam Wang, G., Kosnett, M.J., 2021. Simulated driving performance among daily and occasional cannabis users. Accident Analysis &amp; Prevention 160, 106326. https://doi.org/10.1016/j.aap.2021.106326</w:t>
       </w:r>
     </w:p>
     <w:p>
@@ -14346,23 +13811,7 @@
           <w:rFonts w:ascii="Times New Roman" w:hAnsi="Times New Roman" w:cs="Times New Roman"/>
           <w:sz w:val="24"/>
         </w:rPr>
-        <w:t xml:space="preserve">Burt, T.S., Brown, T.L., </w:t>
-      </w:r>
-      <w:proofErr w:type="spellStart"/>
-      <w:r>
-        <w:rPr>
-          <w:rFonts w:ascii="Times New Roman" w:hAnsi="Times New Roman" w:cs="Times New Roman"/>
-          <w:sz w:val="24"/>
-        </w:rPr>
-        <w:t>Milavetz</w:t>
-      </w:r>
-      <w:proofErr w:type="spellEnd"/>
-      <w:r>
-        <w:rPr>
-          <w:rFonts w:ascii="Times New Roman" w:hAnsi="Times New Roman" w:cs="Times New Roman"/>
-          <w:sz w:val="24"/>
-        </w:rPr>
-        <w:t>, G., McGehee, D.V., 2021. Mechanisms of cannabis impairment: Implications for modeling driving performance. Forensic Science International 328, 110902. https://doi.org/10.1016/j.forsciint.2021.110902</w:t>
+        <w:t>Brown, B., Adams, A.J., Haegerstrom-Portnoy, G., Jones, R.T., Flom, M.C., 1977. Pupil size after use of marijuana and alcohol. American Journal of Ophthalmology 83, 350–354. https://doi.org/10.1016/0002-9394(77)90732-2</w:t>
       </w:r>
     </w:p>
     <w:p>
@@ -14378,39 +13827,7 @@
           <w:rFonts w:ascii="Times New Roman" w:hAnsi="Times New Roman" w:cs="Times New Roman"/>
           <w:sz w:val="24"/>
         </w:rPr>
-        <w:t xml:space="preserve">Campobasso, C.P., De Micco, F., Corbi, G., Keller, T., Hartung, B., </w:t>
-      </w:r>
-      <w:proofErr w:type="spellStart"/>
-      <w:r>
-        <w:rPr>
-          <w:rFonts w:ascii="Times New Roman" w:hAnsi="Times New Roman" w:cs="Times New Roman"/>
-          <w:sz w:val="24"/>
-        </w:rPr>
-        <w:t>Daldrup</w:t>
-      </w:r>
-      <w:proofErr w:type="spellEnd"/>
-      <w:r>
-        <w:rPr>
-          <w:rFonts w:ascii="Times New Roman" w:hAnsi="Times New Roman" w:cs="Times New Roman"/>
-          <w:sz w:val="24"/>
-        </w:rPr>
-        <w:t xml:space="preserve">, T., Monticelli, F., 2020. Pupillary effects in habitual cannabis consumers quantified with </w:t>
-      </w:r>
-      <w:proofErr w:type="spellStart"/>
-      <w:r>
-        <w:rPr>
-          <w:rFonts w:ascii="Times New Roman" w:hAnsi="Times New Roman" w:cs="Times New Roman"/>
-          <w:sz w:val="24"/>
-        </w:rPr>
-        <w:t>pupillography</w:t>
-      </w:r>
-      <w:proofErr w:type="spellEnd"/>
-      <w:r>
-        <w:rPr>
-          <w:rFonts w:ascii="Times New Roman" w:hAnsi="Times New Roman" w:cs="Times New Roman"/>
-          <w:sz w:val="24"/>
-        </w:rPr>
-        <w:t>. Forensic Science International 317, 110559. https://doi.org/10.1016/j.forsciint.2020.110559</w:t>
+        <w:t>Burt, T.S., Brown, T.L., Milavetz, G., McGehee, D.V., 2021. Mechanisms of cannabis impairment: Implications for modeling driving performance. Forensic Science International 328, 110902. https://doi.org/10.1016/j.forsciint.2021.110902</w:t>
       </w:r>
     </w:p>
     <w:p>
@@ -14426,7 +13843,7 @@
           <w:rFonts w:ascii="Times New Roman" w:hAnsi="Times New Roman" w:cs="Times New Roman"/>
           <w:sz w:val="24"/>
         </w:rPr>
-        <w:t>DeLong, E.R., DeLong, D.M., Clarke-Pearson, D.L., 1988. Comparing the Areas under Two or More Correlated Receiver Operating Characteristic Curves: A Nonparametric Approach. Biometrics 44, 837. https://doi.org/10.2307/2531595</w:t>
+        <w:t>Campobasso, C.P., De Micco, F., Corbi, G., Keller, T., Hartung, B., Daldrup, T., Monticelli, F., 2020. Pupillary effects in habitual cannabis consumers quantified with pupillography. Forensic Science International 317, 110559. https://doi.org/10.1016/j.forsciint.2020.110559</w:t>
       </w:r>
     </w:p>
     <w:p>
@@ -14442,23 +13859,7 @@
           <w:rFonts w:ascii="Times New Roman" w:hAnsi="Times New Roman" w:cs="Times New Roman"/>
           <w:sz w:val="24"/>
         </w:rPr>
-        <w:t xml:space="preserve">Downey, L.A., King, R., </w:t>
-      </w:r>
-      <w:proofErr w:type="spellStart"/>
-      <w:r>
-        <w:rPr>
-          <w:rFonts w:ascii="Times New Roman" w:hAnsi="Times New Roman" w:cs="Times New Roman"/>
-          <w:sz w:val="24"/>
-        </w:rPr>
-        <w:t>Papafotiou</w:t>
-      </w:r>
-      <w:proofErr w:type="spellEnd"/>
-      <w:r>
-        <w:rPr>
-          <w:rFonts w:ascii="Times New Roman" w:hAnsi="Times New Roman" w:cs="Times New Roman"/>
-          <w:sz w:val="24"/>
-        </w:rPr>
-        <w:t>, K., Swann, P., Ogden, E., Boorman, M., Stough, C., 2012. Detecting impairment associated with cannabis with and without alcohol on the Standardized Field Sobriety Tests. Psychopharmacology 224, 581–589. https://doi.org/10.1007/s00213-012-2787-9</w:t>
+        <w:t>DeLong, E.R., DeLong, D.M., Clarke-Pearson, D.L., 1988. Comparing the Areas under Two or More Correlated Receiver Operating Characteristic Curves: A Nonparametric Approach. Biometrics 44, 837. https://doi.org/10.2307/2531595</w:t>
       </w:r>
     </w:p>
     <w:p>
@@ -14474,7 +13875,7 @@
           <w:rFonts w:ascii="Times New Roman" w:hAnsi="Times New Roman" w:cs="Times New Roman"/>
           <w:sz w:val="24"/>
         </w:rPr>
-        <w:t>Drug Evaluation and Classification (Preliminary School): Participant Manual, 2015.</w:t>
+        <w:t>Downey, L.A., King, R., Papafotiou, K., Swann, P., Ogden, E., Boorman, M., Stough, C., 2012. Detecting impairment associated with cannabis with and without alcohol on the Standardized Field Sobriety Tests. Psychopharmacology 224, 581–589. https://doi.org/10.1007/s00213-012-2787-9</w:t>
       </w:r>
     </w:p>
     <w:p>
@@ -14490,7 +13891,7 @@
           <w:rFonts w:ascii="Times New Roman" w:hAnsi="Times New Roman" w:cs="Times New Roman"/>
           <w:sz w:val="24"/>
         </w:rPr>
-        <w:t>Fant, R., 1998. Acute and Residual Effects of Marijuana in Humans. Pharmacology Biochemistry and Behavior 60, 777–784. https://doi.org/10.1016/S0091-3057(97)00386-9</w:t>
+        <w:t>Drug Evaluation and Classification (Preliminary School): Participant Manual, 2015. . National Highway Traffic Safety Administration.</w:t>
       </w:r>
     </w:p>
     <w:p>
@@ -14506,23 +13907,7 @@
           <w:rFonts w:ascii="Times New Roman" w:hAnsi="Times New Roman" w:cs="Times New Roman"/>
           <w:sz w:val="24"/>
         </w:rPr>
-        <w:t xml:space="preserve">Goldsmith, J., Bobb, J., </w:t>
-      </w:r>
-      <w:proofErr w:type="spellStart"/>
-      <w:r>
-        <w:rPr>
-          <w:rFonts w:ascii="Times New Roman" w:hAnsi="Times New Roman" w:cs="Times New Roman"/>
-          <w:sz w:val="24"/>
-        </w:rPr>
-        <w:t>Crainiceanu</w:t>
-      </w:r>
-      <w:proofErr w:type="spellEnd"/>
-      <w:r>
-        <w:rPr>
-          <w:rFonts w:ascii="Times New Roman" w:hAnsi="Times New Roman" w:cs="Times New Roman"/>
-          <w:sz w:val="24"/>
-        </w:rPr>
-        <w:t>, C.M., Caffo, B., Reich, D., 2011. Penalized Functional Regression. Journal of Computational and Graphical Statistics 20, 830–851. https://doi.org/10.1198/jcgs.2010.10007</w:t>
+        <w:t>Fant, R., 1998. Acute and Residual Effects of Marijuana in Humans. Pharmacology Biochemistry and Behavior 60, 777–784. https://doi.org/10.1016/S0091-3057(97)00386-9</w:t>
       </w:r>
     </w:p>
     <w:p>
@@ -14538,55 +13923,7 @@
           <w:rFonts w:ascii="Times New Roman" w:hAnsi="Times New Roman" w:cs="Times New Roman"/>
           <w:sz w:val="24"/>
         </w:rPr>
-        <w:t xml:space="preserve">Goldsmith, Jeff, </w:t>
-      </w:r>
-      <w:proofErr w:type="spellStart"/>
-      <w:r>
-        <w:rPr>
-          <w:rFonts w:ascii="Times New Roman" w:hAnsi="Times New Roman" w:cs="Times New Roman"/>
-          <w:sz w:val="24"/>
-        </w:rPr>
-        <w:t>Scheipl</w:t>
-      </w:r>
-      <w:proofErr w:type="spellEnd"/>
-      <w:r>
-        <w:rPr>
-          <w:rFonts w:ascii="Times New Roman" w:hAnsi="Times New Roman" w:cs="Times New Roman"/>
-          <w:sz w:val="24"/>
-        </w:rPr>
-        <w:t xml:space="preserve">, F., Huang, L., Wrobel, J., Di, C., Gellar, J., </w:t>
-      </w:r>
-      <w:proofErr w:type="spellStart"/>
-      <w:r>
-        <w:rPr>
-          <w:rFonts w:ascii="Times New Roman" w:hAnsi="Times New Roman" w:cs="Times New Roman"/>
-          <w:sz w:val="24"/>
-        </w:rPr>
-        <w:t>Harezlak</w:t>
-      </w:r>
-      <w:proofErr w:type="spellEnd"/>
-      <w:r>
-        <w:rPr>
-          <w:rFonts w:ascii="Times New Roman" w:hAnsi="Times New Roman" w:cs="Times New Roman"/>
-          <w:sz w:val="24"/>
-        </w:rPr>
-        <w:t xml:space="preserve">, J., McLean, M.W., Swihart, B., Xiao, L., </w:t>
-      </w:r>
-      <w:proofErr w:type="spellStart"/>
-      <w:r>
-        <w:rPr>
-          <w:rFonts w:ascii="Times New Roman" w:hAnsi="Times New Roman" w:cs="Times New Roman"/>
-          <w:sz w:val="24"/>
-        </w:rPr>
-        <w:t>Crainiceanu</w:t>
-      </w:r>
-      <w:proofErr w:type="spellEnd"/>
-      <w:r>
-        <w:rPr>
-          <w:rFonts w:ascii="Times New Roman" w:hAnsi="Times New Roman" w:cs="Times New Roman"/>
-          <w:sz w:val="24"/>
-        </w:rPr>
-        <w:t>, C., Reiss, P.T., n.d. refund: Regression with Functional Data.</w:t>
+        <w:t>Goldsmith, J., Bobb, J., Crainiceanu, C.M., Caffo, B., Reich, D., 2011. Penalized Functional Regression. Journal of Computational and Graphical Statistics 20, 830–851. https://doi.org/10.1198/jcgs.2010.10007</w:t>
       </w:r>
     </w:p>
     <w:p>
@@ -14602,23 +13939,7 @@
           <w:rFonts w:ascii="Times New Roman" w:hAnsi="Times New Roman" w:cs="Times New Roman"/>
           <w:sz w:val="24"/>
         </w:rPr>
-        <w:t>Key Substance Use and Mental Health Indicators in the United States: Results from the 2017 National Survey on Drug Use and Health (No. HHS Publication No. SMA 18-5068, NSDUH Series H-53), 2017</w:t>
-      </w:r>
-      <w:proofErr w:type="gramStart"/>
-      <w:r>
-        <w:rPr>
-          <w:rFonts w:ascii="Times New Roman" w:hAnsi="Times New Roman" w:cs="Times New Roman"/>
-          <w:sz w:val="24"/>
-        </w:rPr>
-        <w:t>. .</w:t>
-      </w:r>
-      <w:proofErr w:type="gramEnd"/>
-      <w:r>
-        <w:rPr>
-          <w:rFonts w:ascii="Times New Roman" w:hAnsi="Times New Roman" w:cs="Times New Roman"/>
-          <w:sz w:val="24"/>
-        </w:rPr>
-        <w:t xml:space="preserve"> Rockville, MD.</w:t>
+        <w:t>Goldsmith, Jeff, Scheipl, F., Huang, L., Wrobel, J., Di, C., Gellar, J., Harezlak, J., McLean, M.W., Swihart, B., Xiao, L., Crainiceanu, C., Reiss, P.T., n.d. refund: Regression with Functional Data.</w:t>
       </w:r>
     </w:p>
     <w:p>
@@ -14635,7 +13956,7 @@
           <w:sz w:val="24"/>
         </w:rPr>
         <w:lastRenderedPageBreak/>
-        <w:t>Larson, M.D., Behrends, M., 2015. Portable Infrared Pupillometry: A Review. Anesthesia &amp; Analgesia 120, 1242–1253. https://doi.org/10.1213/ANE.0000000000000314</w:t>
+        <w:t>Key Substance Use and Mental Health Indicators in the United States: Results from the 2017 National Survey on Drug Use and Health (No. HHS Publication No. SMA 18-5068, NSDUH Series H-53), 2017. . Rockville, MD.</w:t>
       </w:r>
     </w:p>
     <w:p>
@@ -14651,23 +13972,7 @@
           <w:rFonts w:ascii="Times New Roman" w:hAnsi="Times New Roman" w:cs="Times New Roman"/>
           <w:sz w:val="24"/>
         </w:rPr>
-        <w:t xml:space="preserve">Leroux, A., Xiao, L., </w:t>
-      </w:r>
-      <w:proofErr w:type="spellStart"/>
-      <w:r>
-        <w:rPr>
-          <w:rFonts w:ascii="Times New Roman" w:hAnsi="Times New Roman" w:cs="Times New Roman"/>
-          <w:sz w:val="24"/>
-        </w:rPr>
-        <w:t>Crainiceanu</w:t>
-      </w:r>
-      <w:proofErr w:type="spellEnd"/>
-      <w:r>
-        <w:rPr>
-          <w:rFonts w:ascii="Times New Roman" w:hAnsi="Times New Roman" w:cs="Times New Roman"/>
-          <w:sz w:val="24"/>
-        </w:rPr>
-        <w:t>, C., Checkley, W., 2018. Dynamic prediction in functional concurrent regression with an application to child growth. Statistics in Medicine 37, 1376–1388. https://doi.org/10.1002/sim.7582</w:t>
+        <w:t>Larson, M.D., Behrends, M., 2015. Portable Infrared Pupillometry: A Review. Anesthesia &amp; Analgesia 120, 1242–1253. https://doi.org/10.1213/ANE.0000000000000314</w:t>
       </w:r>
     </w:p>
     <w:p>
@@ -14683,7 +13988,7 @@
           <w:rFonts w:ascii="Times New Roman" w:hAnsi="Times New Roman" w:cs="Times New Roman"/>
           <w:sz w:val="24"/>
         </w:rPr>
-        <w:t>Lira, M.C., Heeren, T.C., Buczek, M., Blanchette, J.G., Smart, R., Pacula, R.L., Naimi, T.S., 2021. Trends in Cannabis Involvement and Risk of Alcohol Involvement in Motor Vehicle Crash Fatalities in the United States, 2000‒2018. Am J Public Health 111, 1976–1985. https://doi.org/10.2105/AJPH.2021.306466</w:t>
+        <w:t>Leroux, A., Xiao, L., Crainiceanu, C., Checkley, W., 2018. Dynamic prediction in functional concurrent regression with an application to child growth. Statistics in Medicine 37, 1376–1388. https://doi.org/10.1002/sim.7582</w:t>
       </w:r>
     </w:p>
     <w:p>
@@ -14699,7 +14004,7 @@
           <w:rFonts w:ascii="Times New Roman" w:hAnsi="Times New Roman" w:cs="Times New Roman"/>
           <w:sz w:val="24"/>
         </w:rPr>
-        <w:t>McKay, R.E., Larson, M.D., 2021. Detection of opioid effect with pupillometry. Autonomic Neuroscience 235, 102869. https://doi.org/10.1016/j.autneu.2021.102869</w:t>
+        <w:t>Lira, M.C., Heeren, T.C., Buczek, M., Blanchette, J.G., Smart, R., Pacula, R.L., Naimi, T.S., 2021. Trends in Cannabis Involvement and Risk of Alcohol Involvement in Motor Vehicle Crash Fatalities in the United States, 2000‒2018. Am J Public Health 111, 1976–1985. https://doi.org/10.2105/AJPH.2021.306466</w:t>
       </w:r>
     </w:p>
     <w:p>
@@ -14715,39 +14020,7 @@
           <w:rFonts w:ascii="Times New Roman" w:hAnsi="Times New Roman" w:cs="Times New Roman"/>
           <w:sz w:val="24"/>
         </w:rPr>
-        <w:t xml:space="preserve">Myran, D.T., Gaudreault, A., Pugliese, M., Manuel, D.G., </w:t>
-      </w:r>
-      <w:proofErr w:type="spellStart"/>
-      <w:r>
-        <w:rPr>
-          <w:rFonts w:ascii="Times New Roman" w:hAnsi="Times New Roman" w:cs="Times New Roman"/>
-          <w:sz w:val="24"/>
-        </w:rPr>
-        <w:t>Tanuseputro</w:t>
-      </w:r>
-      <w:proofErr w:type="spellEnd"/>
-      <w:r>
-        <w:rPr>
-          <w:rFonts w:ascii="Times New Roman" w:hAnsi="Times New Roman" w:cs="Times New Roman"/>
-          <w:sz w:val="24"/>
-        </w:rPr>
-        <w:t xml:space="preserve">, P., 2023. Cannabis-Involved Traffic Injury Emergency Department Visits After Cannabis Legalization and Commercialization. JAMA </w:t>
-      </w:r>
-      <w:proofErr w:type="spellStart"/>
-      <w:r>
-        <w:rPr>
-          <w:rFonts w:ascii="Times New Roman" w:hAnsi="Times New Roman" w:cs="Times New Roman"/>
-          <w:sz w:val="24"/>
-        </w:rPr>
-        <w:t>Netw</w:t>
-      </w:r>
-      <w:proofErr w:type="spellEnd"/>
-      <w:r>
-        <w:rPr>
-          <w:rFonts w:ascii="Times New Roman" w:hAnsi="Times New Roman" w:cs="Times New Roman"/>
-          <w:sz w:val="24"/>
-        </w:rPr>
-        <w:t xml:space="preserve"> Open 6, e2331551. https://doi.org/10.1001/jamanetworkopen.2023.31551</w:t>
+        <w:t>McKay, R.E., Larson, M.D., 2021. Detection of opioid effect with pupillometry. Autonomic Neuroscience 235, 102869. https://doi.org/10.1016/j.autneu.2021.102869</w:t>
       </w:r>
     </w:p>
     <w:p>
@@ -14763,7 +14036,7 @@
           <w:rFonts w:ascii="Times New Roman" w:hAnsi="Times New Roman" w:cs="Times New Roman"/>
           <w:sz w:val="24"/>
         </w:rPr>
-        <w:t>R Core Team, 2023. R: A language and Environment for Statistical Computing.</w:t>
+        <w:t>Merzouki, A., Mesa, J.M., Louktibi, A., Kadiri, M., Urbano, G.V., 2008. Assessing changes in pupillary size in Riﬁan smokers of kif (Cannabis sativa L.) q. Journal of Forensic and Legal Medicine.</w:t>
       </w:r>
     </w:p>
     <w:p>
@@ -14779,7 +14052,7 @@
           <w:rFonts w:ascii="Times New Roman" w:hAnsi="Times New Roman" w:cs="Times New Roman"/>
           <w:sz w:val="24"/>
         </w:rPr>
-        <w:t>Ramsay, J.O., Dalzell, C.J., 1991. Some Tools for Functional Data Analysis. Journal of the Royal Statistical Society: Series B (Methodological) 53, 539–561. https://doi.org/10.1111/j.2517-6161.1991.tb01844.x</w:t>
+        <w:t>Myran, D.T., Gaudreault, A., Pugliese, M., Manuel, D.G., Tanuseputro, P., 2023. Cannabis-Involved Traffic Injury Emergency Department Visits After Cannabis Legalization and Commercialization. JAMA Netw Open 6, e2331551. https://doi.org/10.1001/jamanetworkopen.2023.31551</w:t>
       </w:r>
     </w:p>
     <w:p>
@@ -14795,7 +14068,7 @@
           <w:rFonts w:ascii="Times New Roman" w:hAnsi="Times New Roman" w:cs="Times New Roman"/>
           <w:sz w:val="24"/>
         </w:rPr>
-        <w:t>Ramsay, J.O., Silverman, B.W., 2005. Functional Data Analysis, 2nd ed, Springer Series in Statistics. Springer, New York, New York, USA.</w:t>
+        <w:t>Ortiz-Peregrina, S., Ortiz, C., Castro-Torres, J.J., Jiménez, J.R., Anera, R.G., 2020. Effects of Smoking Cannabis on Visual Function and Driving Performance. A Driving-Simulator Based Study. IJERPH 17, 9033. https://doi.org/10.3390/ijerph17239033</w:t>
       </w:r>
     </w:p>
     <w:p>
@@ -14811,7 +14084,7 @@
           <w:rFonts w:ascii="Times New Roman" w:hAnsi="Times New Roman" w:cs="Times New Roman"/>
           <w:sz w:val="24"/>
         </w:rPr>
-        <w:t>Reiss, P., T., Goldsmith, J., Shang, H.L., Ogden, R.T., 2017. Methods for scalar-on-function regression. International Statistical Review 85, 228–249. https://doi.org/doi:10.1111/insr.12163</w:t>
+        <w:t>R Core Team, 2023. R: A language and Environment for Statistical Computing.</w:t>
       </w:r>
     </w:p>
     <w:p>
@@ -14827,7 +14100,7 @@
           <w:rFonts w:ascii="Times New Roman" w:hAnsi="Times New Roman" w:cs="Times New Roman"/>
           <w:sz w:val="24"/>
         </w:rPr>
-        <w:t>Richman, J.E., Golden McAndrew, K., Decker, D., Mullaney, S.C., 2004. An evaluation of pupil size standards used by police officers for detecting drug impairment. Optometry - Journal of the American Optometric Association 75, 175–182. https://doi.org/10.1016/S1529-1839(04)70037-8</w:t>
+        <w:t>Ramsay, J.O., Dalzell, C.J., 1991. Some Tools for Functional Data Analysis. Journal of the Royal Statistical Society: Series B (Methodological) 53, 539–561. https://doi.org/10.1111/j.2517-6161.1991.tb01844.x</w:t>
       </w:r>
     </w:p>
     <w:p>
@@ -14843,23 +14116,7 @@
           <w:rFonts w:ascii="Times New Roman" w:hAnsi="Times New Roman" w:cs="Times New Roman"/>
           <w:sz w:val="24"/>
         </w:rPr>
-        <w:t xml:space="preserve">Smith, S.J., Wrobel, J., Brooks-Russell, A., </w:t>
-      </w:r>
-      <w:proofErr w:type="spellStart"/>
-      <w:r>
-        <w:rPr>
-          <w:rFonts w:ascii="Times New Roman" w:hAnsi="Times New Roman" w:cs="Times New Roman"/>
-          <w:sz w:val="24"/>
-        </w:rPr>
-        <w:t>Kosnett</w:t>
-      </w:r>
-      <w:proofErr w:type="spellEnd"/>
-      <w:r>
-        <w:rPr>
-          <w:rFonts w:ascii="Times New Roman" w:hAnsi="Times New Roman" w:cs="Times New Roman"/>
-          <w:sz w:val="24"/>
-        </w:rPr>
-        <w:t>, M.J., Sammel, M.D., 2023. A Latent Variable Analysis of Psychomotor and Neurocognitive Performance After Acute Cannabis Smoking. Cannabis 6, 123–132. https://doi.org/10.26828/cannabis/2023/000156</w:t>
+        <w:t>Ramsay, J.O., Silverman, B.W., 2005. Functional Data Analysis, 2nd ed, Springer Series in Statistics. Springer, New York, New York, USA.</w:t>
       </w:r>
     </w:p>
     <w:p>
@@ -14875,23 +14132,7 @@
           <w:rFonts w:ascii="Times New Roman" w:hAnsi="Times New Roman" w:cs="Times New Roman"/>
           <w:sz w:val="24"/>
         </w:rPr>
-        <w:t xml:space="preserve">Steinhart, B., Brooks-Russell, A., </w:t>
-      </w:r>
-      <w:proofErr w:type="spellStart"/>
-      <w:r>
-        <w:rPr>
-          <w:rFonts w:ascii="Times New Roman" w:hAnsi="Times New Roman" w:cs="Times New Roman"/>
-          <w:sz w:val="24"/>
-        </w:rPr>
-        <w:t>Kosnett</w:t>
-      </w:r>
-      <w:proofErr w:type="spellEnd"/>
-      <w:r>
-        <w:rPr>
-          <w:rFonts w:ascii="Times New Roman" w:hAnsi="Times New Roman" w:cs="Times New Roman"/>
-          <w:sz w:val="24"/>
-        </w:rPr>
-        <w:t>, M., Subramanian, P., Wrobel, J., 2023. A Video Segmentation Pipeline for Assessing changes in Pupil Response to Light After Cannabis Consumption. Journal of Data Science.</w:t>
+        <w:t>Reiss, P., T., Goldsmith, J., Shang, H.L., Ogden, R.T., 2017. Methods for scalar-on-function regression. International Statistical Review 85, 228–249. https://doi.org/doi:10.1111/insr.12163</w:t>
       </w:r>
     </w:p>
     <w:p>
@@ -14907,7 +14148,7 @@
           <w:rFonts w:ascii="Times New Roman" w:hAnsi="Times New Roman" w:cs="Times New Roman"/>
           <w:sz w:val="24"/>
         </w:rPr>
-        <w:t>Wood, S.N., 2017. Generalized Additive Models: An Introduction with R., 2nd ed. Chapman and Hall/CRC.</w:t>
+        <w:t>Richman, J.E., Golden McAndrew, K., Decker, D., Mullaney, S.C., 2004. An evaluation of pupil size standards used by police officers for detecting drug impairment. Optometry - Journal of the American Optometric Association 75, 175–182. https://doi.org/10.1016/S1529-1839(04)70037-8</w:t>
       </w:r>
     </w:p>
     <w:p>
@@ -14923,7 +14164,7 @@
           <w:rFonts w:ascii="Times New Roman" w:hAnsi="Times New Roman" w:cs="Times New Roman"/>
           <w:sz w:val="24"/>
         </w:rPr>
-        <w:t>Wood, S.N., 2011. Fast Stable Restricted Maximum Likelihood and Marginal Likelihood Estimation of Semiparametric Generalized Linear Models. Journal of the Royal Statistical Society Series B: Statistical Methodology 73, 3–36. https://doi.org/10.1111/j.1467-9868.2010.00749.x</w:t>
+        <w:t>Shahidi Zandi, A., Comeau, F.J.E., Mann, R.E., Di Ciano, P., Arslan, E.P., Murphy, T., Le Foll, B., Wickens, C.M., 2021. Preliminary Eye-Tracking Data as a Nonintrusive Marker for Blood Δ-9-Tetrahydrocannabinol Concentration and Drugged Driving. Cannabis and Cannabinoid Research 6, 537–547. https://doi.org/10.1089/can.2020.0141</w:t>
       </w:r>
     </w:p>
     <w:p>
@@ -14939,7 +14180,7 @@
           <w:rFonts w:ascii="Times New Roman" w:hAnsi="Times New Roman" w:cs="Times New Roman"/>
           <w:sz w:val="24"/>
         </w:rPr>
-        <w:t>Wood, S.N., 2004. Stable and efficient multiple smoothing parameter estimation for generalized additive models. Journal of the American Statistical Association 99, 673–686.</w:t>
+        <w:t>Smith, S.J., Wrobel, J., Brooks-Russell, A., Kosnett, M.J., Sammel, M.D., 2023. A Latent Variable Analysis of Psychomotor and Neurocognitive Performance After Acute Cannabis Smoking. Cannabis 6, 123–132. https://doi.org/10.26828/cannabis/2023/000156</w:t>
       </w:r>
     </w:p>
     <w:p>
@@ -14955,7 +14196,8 @@
           <w:rFonts w:ascii="Times New Roman" w:hAnsi="Times New Roman" w:cs="Times New Roman"/>
           <w:sz w:val="24"/>
         </w:rPr>
-        <w:t>Wurz, G.T., DeGregorio, M.W., 2022. Indeterminacy of cannabis impairment and ∆9-tetrahydrocannabinol (∆9-THC) levels in blood and breath. Sci Rep 12, 8323. https://doi.org/10.1038/s41598-022-11481-5</w:t>
+        <w:lastRenderedPageBreak/>
+        <w:t>Stark, M.M., Englehart, K., Sexton, B.F., Tunbridge, R., Jackson, P., 2003. Use of a pupillometer to assess change in pupillary size post-cannabis. Journal of Clinical Forensic Medicine 10, 9–11. https://doi.org/10.1016/S1353-1131(02)00162-1</w:t>
       </w:r>
     </w:p>
     <w:p>
@@ -14971,60 +14213,114 @@
           <w:rFonts w:ascii="Times New Roman" w:hAnsi="Times New Roman" w:cs="Times New Roman"/>
           <w:sz w:val="24"/>
         </w:rPr>
-        <w:lastRenderedPageBreak/>
-        <w:t xml:space="preserve">Zhang, J.C., </w:t>
-      </w:r>
-      <w:proofErr w:type="spellStart"/>
-      <w:r>
-        <w:rPr>
-          <w:rFonts w:ascii="Times New Roman" w:hAnsi="Times New Roman" w:cs="Times New Roman"/>
-          <w:sz w:val="24"/>
-        </w:rPr>
-        <w:t>Carnide</w:t>
-      </w:r>
-      <w:proofErr w:type="spellEnd"/>
-      <w:r>
-        <w:rPr>
-          <w:rFonts w:ascii="Times New Roman" w:hAnsi="Times New Roman" w:cs="Times New Roman"/>
-          <w:sz w:val="24"/>
-        </w:rPr>
-        <w:t>, N., Holness, L., Cram, P., 2020. Cannabis use and work-related injuries: a cross-sectional analysis. Occupational Medicine 70, 570–577. https://doi.org/10.1093/occmed/kqaa175</w:t>
+        <w:t>Steinhart, B., Brooks-Russell, A., Kosnett, M., Subramanian, P., Wrobel, J., 2023. A Video Segmentation Pipeline for Assessing changes in Pupil Response to Light After Cannabis Consumption. Journal of Data Science.</w:t>
       </w:r>
     </w:p>
     <w:p>
       <w:pPr>
-        <w:rPr>
-          <w:rFonts w:ascii="Times New Roman" w:hAnsi="Times New Roman" w:cs="Times New Roman"/>
-          <w:sz w:val="24"/>
-          <w:szCs w:val="24"/>
+        <w:pStyle w:val="Bibliography"/>
+        <w:rPr>
+          <w:rFonts w:ascii="Times New Roman" w:hAnsi="Times New Roman" w:cs="Times New Roman"/>
+          <w:sz w:val="24"/>
         </w:rPr>
       </w:pPr>
       <w:r>
         <w:rPr>
           <w:rFonts w:ascii="Times New Roman" w:hAnsi="Times New Roman" w:cs="Times New Roman"/>
           <w:sz w:val="24"/>
-          <w:szCs w:val="24"/>
-        </w:rPr>
-        <w:fldChar w:fldCharType="end"/>
-      </w:r>
-      <w:r>
-        <w:rPr>
-          <w:rFonts w:ascii="Times New Roman" w:hAnsi="Times New Roman" w:cs="Times New Roman"/>
-          <w:sz w:val="24"/>
-          <w:szCs w:val="24"/>
-        </w:rPr>
-        <w:br w:type="page"/>
+        </w:rPr>
+        <w:t>Wood, S.N., 2017. Generalized Additive Models: An Introduction with R., 2nd ed. Chapman and Hall/CRC.</w:t>
       </w:r>
     </w:p>
     <w:p>
       <w:pPr>
-        <w:spacing w:line="480" w:lineRule="auto"/>
-        <w:rPr>
-          <w:rFonts w:ascii="Times New Roman" w:hAnsi="Times New Roman" w:cs="Times New Roman"/>
-          <w:sz w:val="24"/>
-          <w:szCs w:val="24"/>
+        <w:pStyle w:val="Bibliography"/>
+        <w:rPr>
+          <w:rFonts w:ascii="Times New Roman" w:hAnsi="Times New Roman" w:cs="Times New Roman"/>
+          <w:sz w:val="24"/>
         </w:rPr>
       </w:pPr>
+      <w:r>
+        <w:rPr>
+          <w:rFonts w:ascii="Times New Roman" w:hAnsi="Times New Roman" w:cs="Times New Roman"/>
+          <w:sz w:val="24"/>
+        </w:rPr>
+        <w:t>Wood, S.N., 2011. Fast Stable Restricted Maximum Likelihood and Marginal Likelihood Estimation of Semiparametric Generalized Linear Models. Journal of the Royal Statistical Society Series B: Statistical Methodology 73, 3–36. https://doi.org/10.1111/j.1467-9868.2010.00749.x</w:t>
+      </w:r>
+    </w:p>
+    <w:p>
+      <w:pPr>
+        <w:pStyle w:val="Bibliography"/>
+        <w:rPr>
+          <w:rFonts w:ascii="Times New Roman" w:hAnsi="Times New Roman" w:cs="Times New Roman"/>
+          <w:sz w:val="24"/>
+        </w:rPr>
+      </w:pPr>
+      <w:r>
+        <w:rPr>
+          <w:rFonts w:ascii="Times New Roman" w:hAnsi="Times New Roman" w:cs="Times New Roman"/>
+          <w:sz w:val="24"/>
+        </w:rPr>
+        <w:t>Wood, S.N., 2004. Stable and efficient multiple smoothing parameter estimation for generalized additive models. Journal of the American Statistical Association 99, 673–686.</w:t>
+      </w:r>
+    </w:p>
+    <w:p>
+      <w:pPr>
+        <w:pStyle w:val="Bibliography"/>
+        <w:rPr>
+          <w:rFonts w:ascii="Times New Roman" w:hAnsi="Times New Roman" w:cs="Times New Roman"/>
+          <w:sz w:val="24"/>
+        </w:rPr>
+      </w:pPr>
+      <w:r>
+        <w:rPr>
+          <w:rFonts w:ascii="Times New Roman" w:hAnsi="Times New Roman" w:cs="Times New Roman"/>
+          <w:sz w:val="24"/>
+        </w:rPr>
+        <w:t>Wurz, G.T., DeGregorio, M.W., 2022. Indeterminacy of cannabis impairment and ∆9-tetrahydrocannabinol (∆9-THC) levels in blood and breath. Sci Rep 12, 8323. https://doi.org/10.1038/s41598-022-11481-5</w:t>
+      </w:r>
+    </w:p>
+    <w:p>
+      <w:pPr>
+        <w:pStyle w:val="Bibliography"/>
+        <w:rPr>
+          <w:rFonts w:ascii="Times New Roman" w:hAnsi="Times New Roman" w:cs="Times New Roman"/>
+          <w:sz w:val="24"/>
+        </w:rPr>
+      </w:pPr>
+      <w:r>
+        <w:rPr>
+          <w:rFonts w:ascii="Times New Roman" w:hAnsi="Times New Roman" w:cs="Times New Roman"/>
+          <w:sz w:val="24"/>
+        </w:rPr>
+        <w:t>Zhang, J.C., Carnide, N., Holness, L., Cram, P., 2020. Cannabis use and work-related injuries: a cross-sectional analysis. Occupational Medicine 70, 570–577. https://doi.org/10.1093/occmed/kqaa175</w:t>
+      </w:r>
+    </w:p>
+    <w:p>
+      <w:pPr>
+        <w:spacing w:after="0" w:line="480" w:lineRule="auto"/>
+        <w:rPr>
+          <w:rFonts w:ascii="Times New Roman" w:hAnsi="Times New Roman" w:cs="Times New Roman"/>
+          <w:sz w:val="24"/>
+          <w:szCs w:val="24"/>
+        </w:rPr>
+      </w:pPr>
+      <w:r>
+        <w:rPr>
+          <w:rFonts w:ascii="Times New Roman" w:hAnsi="Times New Roman" w:cs="Times New Roman"/>
+          <w:sz w:val="24"/>
+          <w:szCs w:val="24"/>
+        </w:rPr>
+        <w:fldChar w:fldCharType="end"/>
+      </w:r>
+      <w:r>
+        <w:rPr>
+          <w:rFonts w:ascii="Times New Roman" w:hAnsi="Times New Roman" w:cs="Times New Roman"/>
+          <w:sz w:val="24"/>
+          <w:szCs w:val="24"/>
+        </w:rPr>
+        <w:br w:type="page"/>
+      </w:r>
     </w:p>
     <w:p>
       <w:pPr>
@@ -15035,14 +14331,6 @@
           <w:szCs w:val="24"/>
         </w:rPr>
       </w:pPr>
-      <w:r>
-        <w:rPr>
-          <w:rFonts w:ascii="Times New Roman" w:hAnsi="Times New Roman" w:cs="Times New Roman"/>
-          <w:sz w:val="24"/>
-          <w:szCs w:val="24"/>
-        </w:rPr>
-        <w:br w:type="page"/>
-      </w:r>
     </w:p>
     <w:tbl>
       <w:tblPr>
@@ -17373,6 +16661,14 @@
           <w:sz w:val="24"/>
           <w:szCs w:val="24"/>
         </w:rPr>
+        <w:t xml:space="preserve">SUPPLEMENTARY </w:t>
+      </w:r>
+      <w:r>
+        <w:rPr>
+          <w:rFonts w:ascii="Times New Roman" w:hAnsi="Times New Roman" w:cs="Times New Roman"/>
+          <w:sz w:val="24"/>
+          <w:szCs w:val="24"/>
+        </w:rPr>
         <w:t>TABLE 1: Participant Characteristics by Cannabis Use Group</w:t>
       </w:r>
     </w:p>
@@ -17518,25 +16814,7 @@
           <w:sz w:val="24"/>
           <w:szCs w:val="24"/>
         </w:rPr>
-        <w:t>. The larger the magnitude of this area (</w:t>
-      </w:r>
-      <w:proofErr w:type="gramStart"/>
-      <w:r>
-        <w:rPr>
-          <w:rFonts w:ascii="Times New Roman" w:hAnsi="Times New Roman" w:cs="Times New Roman"/>
-          <w:sz w:val="24"/>
-          <w:szCs w:val="24"/>
-        </w:rPr>
-        <w:t>i.e.</w:t>
-      </w:r>
-      <w:proofErr w:type="gramEnd"/>
-      <w:r>
-        <w:rPr>
-          <w:rFonts w:ascii="Times New Roman" w:hAnsi="Times New Roman" w:cs="Times New Roman"/>
-          <w:sz w:val="24"/>
-          <w:szCs w:val="24"/>
-        </w:rPr>
-        <w:t xml:space="preserve"> larger shaded in Figure 1), the less rebound dilation that has occurred.</w:t>
+        <w:t>. The larger the magnitude of this area (i.e. larger shaded in Figure 1), the less rebound dilation that has occurred.</w:t>
       </w:r>
     </w:p>
     <w:p>
@@ -17572,25 +16850,7 @@
           <w:sz w:val="24"/>
           <w:szCs w:val="24"/>
         </w:rPr>
-        <w:t>: Receiver Operator Characteristic curves (ROCs) for our two logistic regression (</w:t>
-      </w:r>
-      <w:proofErr w:type="spellStart"/>
-      <w:r>
-        <w:rPr>
-          <w:rFonts w:ascii="Times New Roman" w:hAnsi="Times New Roman" w:cs="Times New Roman"/>
-          <w:sz w:val="24"/>
-          <w:szCs w:val="24"/>
-        </w:rPr>
-        <w:t>LogRegr</w:t>
-      </w:r>
-      <w:proofErr w:type="spellEnd"/>
-      <w:r>
-        <w:rPr>
-          <w:rFonts w:ascii="Times New Roman" w:hAnsi="Times New Roman" w:cs="Times New Roman"/>
-          <w:sz w:val="24"/>
-          <w:szCs w:val="24"/>
-        </w:rPr>
-        <w:t xml:space="preserve">) models. Higher accuracy in predicting recent cannabis use is indicated by a higher AUC and the ROC curve following the left and top edge of the graph. The blue line is an ROC curve for a traditional logistic regression model using single value summary features of pupil light response. The yellow line is an ROC curve for a functional logistic regression model using full trajectory of pupil light response. The functional logistic model better differentiates between recent cannabis use and no use. </w:t>
+        <w:t xml:space="preserve">: Receiver Operator Characteristic curves (ROCs) for our two logistic regression (LogRegr) models. Higher accuracy in predicting recent cannabis use is indicated by a higher AUC and the ROC curve following the left and top edge of the graph. The blue line is an ROC curve for a traditional logistic regression model using single value summary features of pupil light response. The yellow line is an ROC curve for a functional logistic regression model using full trajectory of pupil light response. The functional logistic model better differentiates between recent cannabis use and no use. </w:t>
       </w:r>
       <w:r>
         <w:rPr>
@@ -17756,7 +17016,7 @@
       </w:pPr>
     </w:p>
     <w:sectPr>
-      <w:headerReference w:type="default" r:id="rId15"/>
+      <w:headerReference w:type="default" r:id="rId11"/>
       <w:pgSz w:w="12240" w:h="15840"/>
       <w:pgMar w:top="1440" w:right="1440" w:bottom="1440" w:left="1440" w:header="720" w:footer="720" w:gutter="0"/>
       <w:lnNumType w:countBy="1" w:restart="continuous"/>
@@ -17765,146 +17025,6 @@
     </w:sectPr>
   </w:body>
 </w:document>
-</file>
-
-<file path=word/comments.xml><?xml version="1.0" encoding="utf-8"?>
-<w:comments xmlns:wpc="http://schemas.microsoft.com/office/word/2010/wordprocessingCanvas" xmlns:cx="http://schemas.microsoft.com/office/drawing/2014/chartex" xmlns:cx1="http://schemas.microsoft.com/office/drawing/2015/9/8/chartex" xmlns:cx2="http://schemas.microsoft.com/office/drawing/2015/10/21/chartex" xmlns:cx3="http://schemas.microsoft.com/office/drawing/2016/5/9/chartex" xmlns:cx4="http://schemas.microsoft.com/office/drawing/2016/5/10/chartex" xmlns:cx5="http://schemas.microsoft.com/office/drawing/2016/5/11/chartex" xmlns:cx6="http://schemas.microsoft.com/office/drawing/2016/5/12/chartex" xmlns:cx7="http://schemas.microsoft.com/office/drawing/2016/5/13/chartex" xmlns:cx8="http://schemas.microsoft.com/office/drawing/2016/5/14/chartex" xmlns:mc="http://schemas.openxmlformats.org/markup-compatibility/2006" xmlns:aink="http://schemas.microsoft.com/office/drawing/2016/ink" xmlns:am3d="http://schemas.microsoft.com/office/drawing/2017/model3d" xmlns:o="urn:schemas-microsoft-com:office:office" xmlns:oel="http://schemas.microsoft.com/office/2019/extlst" xmlns:r="http://schemas.openxmlformats.org/officeDocument/2006/relationships" xmlns:m="http://schemas.openxmlformats.org/officeDocument/2006/math" xmlns:v="urn:schemas-microsoft-com:vml" xmlns:wp14="http://schemas.microsoft.com/office/word/2010/wordprocessingDrawing" xmlns:wp="http://schemas.openxmlformats.org/drawingml/2006/wordprocessingDrawing" xmlns:w10="urn:schemas-microsoft-com:office:word" xmlns:w="http://schemas.openxmlformats.org/wordprocessingml/2006/main" xmlns:w14="http://schemas.microsoft.com/office/word/2010/wordml" xmlns:w15="http://schemas.microsoft.com/office/word/2012/wordml" xmlns:w16cex="http://schemas.microsoft.com/office/word/2018/wordml/cex" xmlns:w16cid="http://schemas.microsoft.com/office/word/2016/wordml/cid" xmlns:w16="http://schemas.microsoft.com/office/word/2018/wordml" xmlns:w16sdtdh="http://schemas.microsoft.com/office/word/2020/wordml/sdtdatahash" xmlns:w16se="http://schemas.microsoft.com/office/word/2015/wordml/symex" xmlns:wpg="http://schemas.microsoft.com/office/word/2010/wordprocessingGroup" xmlns:wpi="http://schemas.microsoft.com/office/word/2010/wordprocessingInk" xmlns:wne="http://schemas.microsoft.com/office/word/2006/wordml" xmlns:wps="http://schemas.microsoft.com/office/word/2010/wordprocessingShape" mc:Ignorable="w14 w15 w16se w16cid w16 w16cex w16sdtdh wp14">
-  <w:comment w:id="1" w:author="Wrobel, Julia" w:date="2023-09-13T11:48:00Z" w:initials="JW">
-    <w:p>
-      <w:r>
-        <w:rPr>
-          <w:rStyle w:val="CommentReference"/>
-        </w:rPr>
-        <w:annotationRef/>
-      </w:r>
-      <w:r>
-        <w:rPr>
-          <w:color w:val="000000"/>
-          <w:sz w:val="20"/>
-          <w:szCs w:val="20"/>
-        </w:rPr>
-        <w:t>Suni, can you check to make sure that the new journal we are submitting to still has a highlights section?</w:t>
-      </w:r>
-    </w:p>
-  </w:comment>
-  <w:comment w:id="2" w:author="Wrobel, Julia" w:date="2023-09-13T11:49:00Z" w:initials="JW">
-    <w:p>
-      <w:r>
-        <w:rPr>
-          <w:rStyle w:val="CommentReference"/>
-        </w:rPr>
-        <w:annotationRef/>
-      </w:r>
-      <w:r>
-        <w:rPr>
-          <w:color w:val="000000"/>
-          <w:sz w:val="20"/>
-          <w:szCs w:val="20"/>
-        </w:rPr>
-        <w:t>If the new journal doesn’t have a highlights section, please add this bullet point to the abstract under results</w:t>
-      </w:r>
-    </w:p>
-  </w:comment>
-  <w:comment w:id="3" w:author="Brooks-Russell, Ashley" w:date="2023-09-12T17:11:00Z" w:initials="BRA">
-    <w:p>
-      <w:pPr>
-        <w:pStyle w:val="CommentText"/>
-      </w:pPr>
-      <w:r>
-        <w:rPr>
-          <w:rStyle w:val="CommentReference"/>
-        </w:rPr>
-        <w:annotationRef/>
-      </w:r>
-      <w:r>
-        <w:t xml:space="preserve">per above, although not significant. Is that okay? I tried to soften </w:t>
-      </w:r>
-    </w:p>
-  </w:comment>
-  <w:comment w:id="4" w:author="Brooks-Russell, Ashley" w:date="2023-09-12T10:12:00Z" w:initials="BRA">
-    <w:p>
-      <w:pPr>
-        <w:pStyle w:val="CommentText"/>
-      </w:pPr>
-      <w:r>
-        <w:rPr>
-          <w:rStyle w:val="CommentReference"/>
-        </w:rPr>
-        <w:annotationRef/>
-      </w:r>
-      <w:r>
-        <w:t xml:space="preserve">Maybe add a sentence about each of these studies? </w:t>
-      </w:r>
-    </w:p>
-  </w:comment>
-  <w:comment w:id="6" w:author="Brooks-Russell, Ashley" w:date="2023-09-12T15:55:00Z" w:initials="BRA">
-    <w:p>
-      <w:pPr>
-        <w:pStyle w:val="CommentText"/>
-      </w:pPr>
-      <w:r>
-        <w:rPr>
-          <w:rStyle w:val="CommentReference"/>
-        </w:rPr>
-        <w:annotationRef/>
-      </w:r>
-      <w:r>
-        <w:t xml:space="preserve">is it worth having a table? Maybe should be a supplementary table? </w:t>
-      </w:r>
-    </w:p>
-  </w:comment>
-  <w:comment w:id="7" w:author="Wrobel, Julia" w:date="2023-09-13T11:56:00Z" w:initials="JW">
-    <w:p>
-      <w:r>
-        <w:rPr>
-          <w:rStyle w:val="CommentReference"/>
-        </w:rPr>
-        <w:annotationRef/>
-      </w:r>
-      <w:r>
-        <w:rPr>
-          <w:color w:val="000000"/>
-          <w:sz w:val="20"/>
-          <w:szCs w:val="20"/>
-        </w:rPr>
-        <w:t xml:space="preserve"> I think this is fine as a supplementary table instead of a main manuscript table</w:t>
-      </w:r>
-    </w:p>
-  </w:comment>
-</w:comments>
-</file>
-
-<file path=word/commentsExtended.xml><?xml version="1.0" encoding="utf-8"?>
-<w15:commentsEx xmlns:wpc="http://schemas.microsoft.com/office/word/2010/wordprocessingCanvas" xmlns:cx="http://schemas.microsoft.com/office/drawing/2014/chartex" xmlns:cx1="http://schemas.microsoft.com/office/drawing/2015/9/8/chartex" xmlns:cx2="http://schemas.microsoft.com/office/drawing/2015/10/21/chartex" xmlns:cx3="http://schemas.microsoft.com/office/drawing/2016/5/9/chartex" xmlns:cx4="http://schemas.microsoft.com/office/drawing/2016/5/10/chartex" xmlns:cx5="http://schemas.microsoft.com/office/drawing/2016/5/11/chartex" xmlns:cx6="http://schemas.microsoft.com/office/drawing/2016/5/12/chartex" xmlns:cx7="http://schemas.microsoft.com/office/drawing/2016/5/13/chartex" xmlns:cx8="http://schemas.microsoft.com/office/drawing/2016/5/14/chartex" xmlns:mc="http://schemas.openxmlformats.org/markup-compatibility/2006" xmlns:aink="http://schemas.microsoft.com/office/drawing/2016/ink" xmlns:am3d="http://schemas.microsoft.com/office/drawing/2017/model3d" xmlns:o="urn:schemas-microsoft-com:office:office" xmlns:oel="http://schemas.microsoft.com/office/2019/extlst" xmlns:r="http://schemas.openxmlformats.org/officeDocument/2006/relationships" xmlns:m="http://schemas.openxmlformats.org/officeDocument/2006/math" xmlns:v="urn:schemas-microsoft-com:vml" xmlns:wp14="http://schemas.microsoft.com/office/word/2010/wordprocessingDrawing" xmlns:wp="http://schemas.openxmlformats.org/drawingml/2006/wordprocessingDrawing" xmlns:w10="urn:schemas-microsoft-com:office:word" xmlns:w="http://schemas.openxmlformats.org/wordprocessingml/2006/main" xmlns:w14="http://schemas.microsoft.com/office/word/2010/wordml" xmlns:w15="http://schemas.microsoft.com/office/word/2012/wordml" xmlns:w16cex="http://schemas.microsoft.com/office/word/2018/wordml/cex" xmlns:w16cid="http://schemas.microsoft.com/office/word/2016/wordml/cid" xmlns:w16="http://schemas.microsoft.com/office/word/2018/wordml" xmlns:w16sdtdh="http://schemas.microsoft.com/office/word/2020/wordml/sdtdatahash" xmlns:w16se="http://schemas.microsoft.com/office/word/2015/wordml/symex" xmlns:wpg="http://schemas.microsoft.com/office/word/2010/wordprocessingGroup" xmlns:wpi="http://schemas.microsoft.com/office/word/2010/wordprocessingInk" xmlns:wne="http://schemas.microsoft.com/office/word/2006/wordml" xmlns:wps="http://schemas.microsoft.com/office/word/2010/wordprocessingShape" mc:Ignorable="w14 w15 w16se w16cid w16 w16cex w16sdtdh wp14">
-  <w15:commentEx w15:paraId="2F47AFB3" w15:done="0"/>
-  <w15:commentEx w15:paraId="324B142A" w15:done="0"/>
-  <w15:commentEx w15:paraId="23A489F7" w15:done="0"/>
-  <w15:commentEx w15:paraId="128F4ED9" w15:done="0"/>
-  <w15:commentEx w15:paraId="4355B64E" w15:done="0"/>
-  <w15:commentEx w15:paraId="164680FD" w15:paraIdParent="4355B64E" w15:done="0"/>
-</w15:commentsEx>
-</file>
-
-<file path=word/commentsExtensible.xml><?xml version="1.0" encoding="utf-8"?>
-<w16cex:commentsExtensible xmlns:wpc="http://schemas.microsoft.com/office/word/2010/wordprocessingCanvas" xmlns:cx="http://schemas.microsoft.com/office/drawing/2014/chartex" xmlns:cx1="http://schemas.microsoft.com/office/drawing/2015/9/8/chartex" xmlns:cx2="http://schemas.microsoft.com/office/drawing/2015/10/21/chartex" xmlns:cx3="http://schemas.microsoft.com/office/drawing/2016/5/9/chartex" xmlns:cx4="http://schemas.microsoft.com/office/drawing/2016/5/10/chartex" xmlns:cx5="http://schemas.microsoft.com/office/drawing/2016/5/11/chartex" xmlns:cx6="http://schemas.microsoft.com/office/drawing/2016/5/12/chartex" xmlns:cx7="http://schemas.microsoft.com/office/drawing/2016/5/13/chartex" xmlns:cx8="http://schemas.microsoft.com/office/drawing/2016/5/14/chartex" xmlns:cr="http://schemas.microsoft.com/office/comments/2020/reactions" xmlns:mc="http://schemas.openxmlformats.org/markup-compatibility/2006" xmlns:aink="http://schemas.microsoft.com/office/drawing/2016/ink" xmlns:am3d="http://schemas.microsoft.com/office/drawing/2017/model3d" xmlns:o="urn:schemas-microsoft-com:office:office" xmlns:oel="http://schemas.microsoft.com/office/2019/extlst" xmlns:r="http://schemas.openxmlformats.org/officeDocument/2006/relationships" xmlns:m="http://schemas.openxmlformats.org/officeDocument/2006/math" xmlns:v="urn:schemas-microsoft-com:vml" xmlns:wp14="http://schemas.microsoft.com/office/word/2010/wordprocessingDrawing" xmlns:wp="http://schemas.openxmlformats.org/drawingml/2006/wordprocessingDrawing" xmlns:w10="urn:schemas-microsoft-com:office:word" xmlns:w="http://schemas.openxmlformats.org/wordprocessingml/2006/main" xmlns:w14="http://schemas.microsoft.com/office/word/2010/wordml" xmlns:w15="http://schemas.microsoft.com/office/word/2012/wordml" xmlns:w16cex="http://schemas.microsoft.com/office/word/2018/wordml/cex" xmlns:w16cid="http://schemas.microsoft.com/office/word/2016/wordml/cid" xmlns:w16="http://schemas.microsoft.com/office/word/2018/wordml" xmlns:w16sdtdh="http://schemas.microsoft.com/office/word/2020/wordml/sdtdatahash" xmlns:w16se="http://schemas.microsoft.com/office/word/2015/wordml/symex" xmlns:wpg="http://schemas.microsoft.com/office/word/2010/wordprocessingGroup" xmlns:wpi="http://schemas.microsoft.com/office/word/2010/wordprocessingInk" xmlns:wne="http://schemas.microsoft.com/office/word/2006/wordml" xmlns:wps="http://schemas.microsoft.com/office/word/2010/wordprocessingShape" mc:Ignorable="w14 w15 w16se w16cid w16 w16cex w16sdtdh cr wp14">
-  <w16cex:commentExtensible w16cex:durableId="57B6B284" w16cex:dateUtc="2023-09-13T15:48:00Z"/>
-  <w16cex:commentExtensible w16cex:durableId="703DDFCD" w16cex:dateUtc="2023-09-13T15:49:00Z"/>
-  <w16cex:commentExtensible w16cex:durableId="30793076" w16cex:dateUtc="2023-09-12T23:11:00Z"/>
-  <w16cex:commentExtensible w16cex:durableId="167B579A" w16cex:dateUtc="2023-09-12T16:12:00Z"/>
-  <w16cex:commentExtensible w16cex:durableId="15851278" w16cex:dateUtc="2023-09-12T21:55:00Z"/>
-  <w16cex:commentExtensible w16cex:durableId="4E5629A6" w16cex:dateUtc="2023-09-13T15:56:00Z"/>
-</w16cex:commentsExtensible>
-</file>
-
-<file path=word/commentsIds.xml><?xml version="1.0" encoding="utf-8"?>
-<w16cid:commentsIds xmlns:wpc="http://schemas.microsoft.com/office/word/2010/wordprocessingCanvas" xmlns:cx="http://schemas.microsoft.com/office/drawing/2014/chartex" xmlns:cx1="http://schemas.microsoft.com/office/drawing/2015/9/8/chartex" xmlns:cx2="http://schemas.microsoft.com/office/drawing/2015/10/21/chartex" xmlns:cx3="http://schemas.microsoft.com/office/drawing/2016/5/9/chartex" xmlns:cx4="http://schemas.microsoft.com/office/drawing/2016/5/10/chartex" xmlns:cx5="http://schemas.microsoft.com/office/drawing/2016/5/11/chartex" xmlns:cx6="http://schemas.microsoft.com/office/drawing/2016/5/12/chartex" xmlns:cx7="http://schemas.microsoft.com/office/drawing/2016/5/13/chartex" xmlns:cx8="http://schemas.microsoft.com/office/drawing/2016/5/14/chartex" xmlns:mc="http://schemas.openxmlformats.org/markup-compatibility/2006" xmlns:aink="http://schemas.microsoft.com/office/drawing/2016/ink" xmlns:am3d="http://schemas.microsoft.com/office/drawing/2017/model3d" xmlns:o="urn:schemas-microsoft-com:office:office" xmlns:oel="http://schemas.microsoft.com/office/2019/extlst" xmlns:r="http://schemas.openxmlformats.org/officeDocument/2006/relationships" xmlns:m="http://schemas.openxmlformats.org/officeDocument/2006/math" xmlns:v="urn:schemas-microsoft-com:vml" xmlns:wp14="http://schemas.microsoft.com/office/word/2010/wordprocessingDrawing" xmlns:wp="http://schemas.openxmlformats.org/drawingml/2006/wordprocessingDrawing" xmlns:w10="urn:schemas-microsoft-com:office:word" xmlns:w="http://schemas.openxmlformats.org/wordprocessingml/2006/main" xmlns:w14="http://schemas.microsoft.com/office/word/2010/wordml" xmlns:w15="http://schemas.microsoft.com/office/word/2012/wordml" xmlns:w16cex="http://schemas.microsoft.com/office/word/2018/wordml/cex" xmlns:w16cid="http://schemas.microsoft.com/office/word/2016/wordml/cid" xmlns:w16="http://schemas.microsoft.com/office/word/2018/wordml" xmlns:w16sdtdh="http://schemas.microsoft.com/office/word/2020/wordml/sdtdatahash" xmlns:w16se="http://schemas.microsoft.com/office/word/2015/wordml/symex" xmlns:wpg="http://schemas.microsoft.com/office/word/2010/wordprocessingGroup" xmlns:wpi="http://schemas.microsoft.com/office/word/2010/wordprocessingInk" xmlns:wne="http://schemas.microsoft.com/office/word/2006/wordml" xmlns:wps="http://schemas.microsoft.com/office/word/2010/wordprocessingShape" mc:Ignorable="w14 w15 w16se w16cid w16 w16cex w16sdtdh wp14">
-  <w16cid:commentId w16cid:paraId="2F47AFB3" w16cid:durableId="57B6B284"/>
-  <w16cid:commentId w16cid:paraId="324B142A" w16cid:durableId="703DDFCD"/>
-  <w16cid:commentId w16cid:paraId="23A489F7" w16cid:durableId="30793076"/>
-  <w16cid:commentId w16cid:paraId="128F4ED9" w16cid:durableId="167B579A"/>
-  <w16cid:commentId w16cid:paraId="4355B64E" w16cid:durableId="15851278"/>
-  <w16cid:commentId w16cid:paraId="164680FD" w16cid:durableId="4E5629A6"/>
-</w16cid:commentsIds>
 </file>
 
 <file path=word/endnotes.xml><?xml version="1.0" encoding="utf-8"?>
@@ -17969,7 +17089,23 @@
         <w:sz w:val="24"/>
         <w:szCs w:val="24"/>
       </w:rPr>
-      <w:t>A pilot study of pupil response to light as a biomarker of recent cannabis use</w:t>
+      <w:t xml:space="preserve">A pilot study of pupil response to light as a </w:t>
+    </w:r>
+    <w:r>
+      <w:rPr>
+        <w:rFonts w:ascii="Times New Roman" w:hAnsi="Times New Roman" w:cs="Times New Roman"/>
+        <w:sz w:val="24"/>
+        <w:szCs w:val="24"/>
+      </w:rPr>
+      <w:t xml:space="preserve">digital </w:t>
+    </w:r>
+    <w:r>
+      <w:rPr>
+        <w:rFonts w:ascii="Times New Roman" w:hAnsi="Times New Roman" w:cs="Times New Roman"/>
+        <w:sz w:val="24"/>
+        <w:szCs w:val="24"/>
+      </w:rPr>
+      <w:t>biomarker of recent cannabis use</w:t>
     </w:r>
   </w:p>
 </w:hdr>
@@ -18439,7 +17575,7 @@
   <w:abstractNum w:abstractNumId="4" w15:restartNumberingAfterBreak="0">
     <w:nsid w:val="5B935528"/>
     <w:multiLevelType w:val="multilevel"/>
-    <w:tmpl w:val="62ACB75A"/>
+    <w:tmpl w:val="5060F60A"/>
     <w:lvl w:ilvl="0">
       <w:start w:val="1"/>
       <w:numFmt w:val="bullet"/>
@@ -18456,20 +17592,17 @@
         <w:sz w:val="20"/>
       </w:rPr>
     </w:lvl>
-    <w:lvl w:ilvl="1" w:tentative="1">
+    <w:lvl w:ilvl="1">
       <w:start w:val="1"/>
-      <w:numFmt w:val="bullet"/>
-      <w:lvlText w:val="o"/>
+      <w:numFmt w:val="decimal"/>
+      <w:lvlText w:val="%2."/>
       <w:lvlJc w:val="left"/>
       <w:pPr>
-        <w:tabs>
-          <w:tab w:val="num" w:pos="1440"/>
-        </w:tabs>
         <w:ind w:left="1440" w:hanging="360"/>
       </w:pPr>
       <w:rPr>
-        <w:rFonts w:ascii="Courier New" w:hAnsi="Courier New" w:hint="default"/>
-        <w:sz w:val="20"/>
+        <w:rFonts w:hint="default"/>
+        <w:b/>
       </w:rPr>
     </w:lvl>
     <w:lvl w:ilvl="2" w:tentative="1">
@@ -19018,20 +18151,6 @@
 </w:numbering>
 </file>
 
-<file path=word/people.xml><?xml version="1.0" encoding="utf-8"?>
-<w15:people xmlns:wpc="http://schemas.microsoft.com/office/word/2010/wordprocessingCanvas" xmlns:cx="http://schemas.microsoft.com/office/drawing/2014/chartex" xmlns:cx1="http://schemas.microsoft.com/office/drawing/2015/9/8/chartex" xmlns:cx2="http://schemas.microsoft.com/office/drawing/2015/10/21/chartex" xmlns:cx3="http://schemas.microsoft.com/office/drawing/2016/5/9/chartex" xmlns:cx4="http://schemas.microsoft.com/office/drawing/2016/5/10/chartex" xmlns:cx5="http://schemas.microsoft.com/office/drawing/2016/5/11/chartex" xmlns:cx6="http://schemas.microsoft.com/office/drawing/2016/5/12/chartex" xmlns:cx7="http://schemas.microsoft.com/office/drawing/2016/5/13/chartex" xmlns:cx8="http://schemas.microsoft.com/office/drawing/2016/5/14/chartex" xmlns:mc="http://schemas.openxmlformats.org/markup-compatibility/2006" xmlns:aink="http://schemas.microsoft.com/office/drawing/2016/ink" xmlns:am3d="http://schemas.microsoft.com/office/drawing/2017/model3d" xmlns:o="urn:schemas-microsoft-com:office:office" xmlns:oel="http://schemas.microsoft.com/office/2019/extlst" xmlns:r="http://schemas.openxmlformats.org/officeDocument/2006/relationships" xmlns:m="http://schemas.openxmlformats.org/officeDocument/2006/math" xmlns:v="urn:schemas-microsoft-com:vml" xmlns:wp14="http://schemas.microsoft.com/office/word/2010/wordprocessingDrawing" xmlns:wp="http://schemas.openxmlformats.org/drawingml/2006/wordprocessingDrawing" xmlns:w10="urn:schemas-microsoft-com:office:word" xmlns:w="http://schemas.openxmlformats.org/wordprocessingml/2006/main" xmlns:w14="http://schemas.microsoft.com/office/word/2010/wordml" xmlns:w15="http://schemas.microsoft.com/office/word/2012/wordml" xmlns:w16cex="http://schemas.microsoft.com/office/word/2018/wordml/cex" xmlns:w16cid="http://schemas.microsoft.com/office/word/2016/wordml/cid" xmlns:w16="http://schemas.microsoft.com/office/word/2018/wordml" xmlns:w16sdtdh="http://schemas.microsoft.com/office/word/2020/wordml/sdtdatahash" xmlns:w16se="http://schemas.microsoft.com/office/word/2015/wordml/symex" xmlns:wpg="http://schemas.microsoft.com/office/word/2010/wordprocessingGroup" xmlns:wpi="http://schemas.microsoft.com/office/word/2010/wordprocessingInk" xmlns:wne="http://schemas.microsoft.com/office/word/2006/wordml" xmlns:wps="http://schemas.microsoft.com/office/word/2010/wordprocessingShape" mc:Ignorable="w14 w15 w16se w16cid w16 w16cex w16sdtdh wp14">
-  <w15:person w15:author="Wrobel, Julia">
-    <w15:presenceInfo w15:providerId="AD" w15:userId="S::julia.wrobel@cuanschutz.edu::0996f09d-911c-4180-b6a1-328ac0395a47"/>
-  </w15:person>
-  <w15:person w15:author="Brooks-Russell, Ashley">
-    <w15:presenceInfo w15:providerId="AD" w15:userId="S::ASHLEY.BROOKS-RUSSELL@CUANSCHUTZ.EDU::6657c44b-6685-48e5-9a92-e2a55aa1c3f5"/>
-  </w15:person>
-  <w15:person w15:author="Godbole, Suneeta">
-    <w15:presenceInfo w15:providerId="AD" w15:userId="S::suneeta.godbole@cuanschutz.edu::97de7173-6eaf-4c98-b99d-c365d3ccf817"/>
-  </w15:person>
-</w15:people>
-</file>
-
 <file path=word/styles.xml><?xml version="1.0" encoding="utf-8"?>
 <w:styles xmlns:mc="http://schemas.openxmlformats.org/markup-compatibility/2006" xmlns:r="http://schemas.openxmlformats.org/officeDocument/2006/relationships" xmlns:w="http://schemas.openxmlformats.org/wordprocessingml/2006/main" xmlns:w14="http://schemas.microsoft.com/office/word/2010/wordml" xmlns:w15="http://schemas.microsoft.com/office/word/2012/wordml" xmlns:w16cex="http://schemas.microsoft.com/office/word/2018/wordml/cex" xmlns:w16cid="http://schemas.microsoft.com/office/word/2016/wordml/cid" xmlns:w16="http://schemas.microsoft.com/office/word/2018/wordml" xmlns:w16sdtdh="http://schemas.microsoft.com/office/word/2020/wordml/sdtdatahash" xmlns:w16se="http://schemas.microsoft.com/office/word/2015/wordml/symex" mc:Ignorable="w14 w15 w16se w16cid w16 w16cex w16sdtdh">
   <w:docDefaults>
@@ -19438,6 +18557,7 @@
   <w:style w:type="character" w:default="1" w:styleId="DefaultParagraphFont">
     <w:name w:val="Default Paragraph Font"/>
     <w:uiPriority w:val="1"/>
+    <w:semiHidden/>
     <w:unhideWhenUsed/>
   </w:style>
   <w:style w:type="table" w:default="1" w:styleId="TableNormal">
@@ -20073,6 +19193,15 @@
 </file>
 
 <file path=customXml/item1.xml><?xml version="1.0" encoding="utf-8"?>
+<?mso-contentType ?>
+<FormTemplates xmlns="http://schemas.microsoft.com/sharepoint/v3/contenttype/forms">
+  <Display>DocumentLibraryForm</Display>
+  <Edit>DocumentLibraryForm</Edit>
+  <New>DocumentLibraryForm</New>
+</FormTemplates>
+</file>
+
+<file path=customXml/item2.xml><?xml version="1.0" encoding="utf-8"?>
 <ct:contentTypeSchema xmlns:ct="http://schemas.microsoft.com/office/2006/metadata/contentType" xmlns:ma="http://schemas.microsoft.com/office/2006/metadata/properties/metaAttributes" ct:_="" ma:_="" ma:contentTypeName="Document" ma:contentTypeID="0x010100A1EFC0D1720D3142AF3F6791D6C4DB9C" ma:contentTypeVersion="14" ma:contentTypeDescription="Create a new document." ma:contentTypeScope="" ma:versionID="801c28530a21dc3cc203382e72d752e2">
   <xsd:schema xmlns:xsd="http://www.w3.org/2001/XMLSchema" xmlns:xs="http://www.w3.org/2001/XMLSchema" xmlns:p="http://schemas.microsoft.com/office/2006/metadata/properties" xmlns:ns1="http://schemas.microsoft.com/sharepoint/v3" xmlns:ns3="4831036d-bade-427e-bd76-d25037fb6ef6" xmlns:ns4="6ae09a1f-2ca4-4fdc-b98e-7673639ccdfa" targetNamespace="http://schemas.microsoft.com/office/2006/metadata/properties" ma:root="true" ma:fieldsID="00e20acadf82acb95167a1fc4c36d60e" ns1:_="" ns3:_="" ns4:_="">
     <xsd:import namespace="http://schemas.microsoft.com/sharepoint/v3"/>
@@ -20304,16 +19433,11 @@
 </ct:contentTypeSchema>
 </file>
 
-<file path=customXml/item2.xml><?xml version="1.0" encoding="utf-8"?>
-<?mso-contentType ?>
-<FormTemplates xmlns="http://schemas.microsoft.com/sharepoint/v3/contenttype/forms">
-  <Display>DocumentLibraryForm</Display>
-  <Edit>DocumentLibraryForm</Edit>
-  <New>DocumentLibraryForm</New>
-</FormTemplates>
+<file path=customXml/item3.xml><?xml version="1.0" encoding="utf-8"?>
+<b:Sources xmlns:b="http://schemas.openxmlformats.org/officeDocument/2006/bibliography" xmlns="http://schemas.openxmlformats.org/officeDocument/2006/bibliography" SelectedStyle="\APASixthEditionOfficeOnline.xsl" StyleName="APA" Version="6"/>
 </file>
 
-<file path=customXml/item3.xml><?xml version="1.0" encoding="utf-8"?>
+<file path=customXml/item4.xml><?xml version="1.0" encoding="utf-8"?>
 <p:properties xmlns:p="http://schemas.microsoft.com/office/2006/metadata/properties" xmlns:xsi="http://www.w3.org/2001/XMLSchema-instance" xmlns:pc="http://schemas.microsoft.com/office/infopath/2007/PartnerControls">
   <documentManagement>
     <_ip_UnifiedCompliancePolicyUIAction xmlns="http://schemas.microsoft.com/sharepoint/v3" xsi:nil="true"/>
@@ -20323,11 +19447,15 @@
 </p:properties>
 </file>
 
-<file path=customXml/item4.xml><?xml version="1.0" encoding="utf-8"?>
-<b:Sources xmlns:b="http://schemas.openxmlformats.org/officeDocument/2006/bibliography" xmlns="http://schemas.openxmlformats.org/officeDocument/2006/bibliography" SelectedStyle="\APASixthEditionOfficeOnline.xsl" StyleName="APA" Version="6"/>
+<file path=customXml/itemProps1.xml><?xml version="1.0" encoding="utf-8"?>
+<ds:datastoreItem xmlns:ds="http://schemas.openxmlformats.org/officeDocument/2006/customXml" ds:itemID="{932F752B-6F88-4400-AD90-11FD3AE3E5D3}">
+  <ds:schemaRefs>
+    <ds:schemaRef ds:uri="http://schemas.microsoft.com/sharepoint/v3/contenttype/forms"/>
+  </ds:schemaRefs>
+</ds:datastoreItem>
 </file>
 
-<file path=customXml/itemProps1.xml><?xml version="1.0" encoding="utf-8"?>
+<file path=customXml/itemProps2.xml><?xml version="1.0" encoding="utf-8"?>
 <ds:datastoreItem xmlns:ds="http://schemas.openxmlformats.org/officeDocument/2006/customXml" ds:itemID="{4A8F23CD-6676-4305-91F1-B5D1CB98AD36}">
   <ds:schemaRefs>
     <ds:schemaRef ds:uri="http://schemas.microsoft.com/office/2006/metadata/contentType"/>
@@ -20347,15 +19475,15 @@
 </ds:datastoreItem>
 </file>
 
-<file path=customXml/itemProps2.xml><?xml version="1.0" encoding="utf-8"?>
-<ds:datastoreItem xmlns:ds="http://schemas.openxmlformats.org/officeDocument/2006/customXml" ds:itemID="{932F752B-6F88-4400-AD90-11FD3AE3E5D3}">
+<file path=customXml/itemProps3.xml><?xml version="1.0" encoding="utf-8"?>
+<ds:datastoreItem xmlns:ds="http://schemas.openxmlformats.org/officeDocument/2006/customXml" ds:itemID="{F4A0EBCD-6B9E-4FA7-91CC-9E894A7CDCD4}">
   <ds:schemaRefs>
-    <ds:schemaRef ds:uri="http://schemas.microsoft.com/sharepoint/v3/contenttype/forms"/>
+    <ds:schemaRef ds:uri="http://schemas.openxmlformats.org/officeDocument/2006/bibliography"/>
   </ds:schemaRefs>
 </ds:datastoreItem>
 </file>
 
-<file path=customXml/itemProps3.xml><?xml version="1.0" encoding="utf-8"?>
+<file path=customXml/itemProps4.xml><?xml version="1.0" encoding="utf-8"?>
 <ds:datastoreItem xmlns:ds="http://schemas.openxmlformats.org/officeDocument/2006/customXml" ds:itemID="{1BAFABA4-E388-4FB6-BB14-9EF03A6659EC}">
   <ds:schemaRefs>
     <ds:schemaRef ds:uri="http://schemas.microsoft.com/office/2006/metadata/properties"/>
@@ -20364,12 +19492,4 @@
     <ds:schemaRef ds:uri="6ae09a1f-2ca4-4fdc-b98e-7673639ccdfa"/>
   </ds:schemaRefs>
 </ds:datastoreItem>
-</file>
-
-<file path=customXml/itemProps4.xml><?xml version="1.0" encoding="utf-8"?>
-<ds:datastoreItem xmlns:ds="http://schemas.openxmlformats.org/officeDocument/2006/customXml" ds:itemID="{F4A0EBCD-6B9E-4FA7-91CC-9E894A7CDCD4}">
-  <ds:schemaRefs>
-    <ds:schemaRef ds:uri="http://schemas.openxmlformats.org/officeDocument/2006/bibliography"/>
-  </ds:schemaRefs>
-</ds:datastoreItem>
 </file>
</xml_diff>